<commit_message>
nueva plantilla sin error
</commit_message>
<xml_diff>
--- a/public/templates/plantilla.docx
+++ b/public/templates/plantilla.docx
@@ -1,11 +1,11 @@
 
 <file path=word/document.xml><?xml version="1.0" encoding="utf-8"?>
-<w:document xmlns:wpc="http://schemas.microsoft.com/office/word/2010/wordprocessingCanvas" xmlns:cx="http://schemas.microsoft.com/office/drawing/2014/chartex" xmlns:cx1="http://schemas.microsoft.com/office/drawing/2015/9/8/chartex" xmlns:cx2="http://schemas.microsoft.com/office/drawing/2015/10/21/chartex" xmlns:cx3="http://schemas.microsoft.com/office/drawing/2016/5/9/chartex" xmlns:cx4="http://schemas.microsoft.com/office/drawing/2016/5/10/chartex" xmlns:cx5="http://schemas.microsoft.com/office/drawing/2016/5/11/chartex" xmlns:cx6="http://schemas.microsoft.com/office/drawing/2016/5/12/chartex" xmlns:cx7="http://schemas.microsoft.com/office/drawing/2016/5/13/chartex" xmlns:cx8="http://schemas.microsoft.com/office/drawing/2016/5/14/chartex" xmlns:mc="http://schemas.openxmlformats.org/markup-compatibility/2006" xmlns:aink="http://schemas.microsoft.com/office/drawing/2016/ink" xmlns:am3d="http://schemas.microsoft.com/office/drawing/2017/model3d" xmlns:o="urn:schemas-microsoft-com:office:office" xmlns:oel="http://schemas.microsoft.com/office/2019/extlst" xmlns:r="http://schemas.openxmlformats.org/officeDocument/2006/relationships" xmlns:m="http://schemas.openxmlformats.org/officeDocument/2006/math" xmlns:v="urn:schemas-microsoft-com:vml" xmlns:wp14="http://schemas.microsoft.com/office/word/2010/wordprocessingDrawing" xmlns:wp="http://schemas.openxmlformats.org/drawingml/2006/wordprocessingDrawing" xmlns:w10="urn:schemas-microsoft-com:office:word" xmlns:w="http://schemas.openxmlformats.org/wordprocessingml/2006/main" xmlns:w14="http://schemas.microsoft.com/office/word/2010/wordml" xmlns:w15="http://schemas.microsoft.com/office/word/2012/wordml" xmlns:w16cex="http://schemas.microsoft.com/office/word/2018/wordml/cex" xmlns:w16cid="http://schemas.microsoft.com/office/word/2016/wordml/cid" xmlns:w16="http://schemas.microsoft.com/office/word/2018/wordml" xmlns:w16du="http://schemas.microsoft.com/office/word/2023/wordml/word16du" xmlns:w16sdtdh="http://schemas.microsoft.com/office/word/2020/wordml/sdtdatahash" xmlns:w16sdtfl="http://schemas.microsoft.com/office/word/2024/wordml/sdtformatlock" xmlns:w16se="http://schemas.microsoft.com/office/word/2015/wordml/symex" xmlns:wpg="http://schemas.microsoft.com/office/word/2010/wordprocessingGroup" xmlns:wpi="http://schemas.microsoft.com/office/word/2010/wordprocessingInk" xmlns:wne="http://schemas.microsoft.com/office/word/2006/wordml" xmlns:wps="http://schemas.microsoft.com/office/word/2010/wordprocessingShape" mc:Ignorable="w14 w15 w16se w16cid w16 w16cex w16sdtdh w16sdtfl w16du wp14">
+<w:document xmlns:wpc="http://schemas.microsoft.com/office/word/2010/wordprocessingCanvas" xmlns:cx="http://schemas.microsoft.com/office/drawing/2014/chartex" xmlns:cx1="http://schemas.microsoft.com/office/drawing/2015/9/8/chartex" xmlns:mc="http://schemas.openxmlformats.org/markup-compatibility/2006" xmlns:o="urn:schemas-microsoft-com:office:office" xmlns:r="http://schemas.openxmlformats.org/officeDocument/2006/relationships" xmlns:m="http://schemas.openxmlformats.org/officeDocument/2006/math" xmlns:v="urn:schemas-microsoft-com:vml" xmlns:wp14="http://schemas.microsoft.com/office/word/2010/wordprocessingDrawing" xmlns:wp="http://schemas.openxmlformats.org/drawingml/2006/wordprocessingDrawing" xmlns:w10="urn:schemas-microsoft-com:office:word" xmlns:w="http://schemas.openxmlformats.org/wordprocessingml/2006/main" xmlns:w14="http://schemas.microsoft.com/office/word/2010/wordml" xmlns:w15="http://schemas.microsoft.com/office/word/2012/wordml" xmlns:w16se="http://schemas.microsoft.com/office/word/2015/wordml/symex" xmlns:wpg="http://schemas.microsoft.com/office/word/2010/wordprocessingGroup" xmlns:wpi="http://schemas.microsoft.com/office/word/2010/wordprocessingInk" xmlns:wne="http://schemas.microsoft.com/office/word/2006/wordml" xmlns:wps="http://schemas.microsoft.com/office/word/2010/wordprocessingShape" mc:Ignorable="w14 w15 w16se wp14">
   <w:body>
     <w:tbl>
       <w:tblPr>
         <w:tblpPr w:leftFromText="142" w:rightFromText="142" w:vertAnchor="text" w:horzAnchor="page" w:tblpXSpec="center" w:tblpY="1"/>
-        <w:tblW w:w="11477" w:type="dxa"/>
+        <w:tblW w:w="11761" w:type="dxa"/>
         <w:tblBorders>
           <w:top w:val="single" w:sz="6" w:space="0" w:color="auto"/>
           <w:left w:val="single" w:sz="6" w:space="0" w:color="auto"/>
@@ -20,23 +20,24 @@
         <w:tblLook w:val="0000" w:firstRow="0" w:lastRow="0" w:firstColumn="0" w:lastColumn="0" w:noHBand="0" w:noVBand="0"/>
       </w:tblPr>
       <w:tblGrid>
-        <w:gridCol w:w="1992"/>
-        <w:gridCol w:w="133"/>
-        <w:gridCol w:w="771"/>
-        <w:gridCol w:w="296"/>
-        <w:gridCol w:w="286"/>
-        <w:gridCol w:w="265"/>
-        <w:gridCol w:w="1913"/>
-        <w:gridCol w:w="277"/>
-        <w:gridCol w:w="966"/>
-        <w:gridCol w:w="495"/>
-        <w:gridCol w:w="113"/>
-        <w:gridCol w:w="909"/>
-        <w:gridCol w:w="277"/>
-        <w:gridCol w:w="186"/>
-        <w:gridCol w:w="1607"/>
-        <w:gridCol w:w="277"/>
-        <w:gridCol w:w="714"/>
+        <w:gridCol w:w="2045"/>
+        <w:gridCol w:w="136"/>
+        <w:gridCol w:w="791"/>
+        <w:gridCol w:w="304"/>
+        <w:gridCol w:w="294"/>
+        <w:gridCol w:w="272"/>
+        <w:gridCol w:w="1965"/>
+        <w:gridCol w:w="284"/>
+        <w:gridCol w:w="992"/>
+        <w:gridCol w:w="509"/>
+        <w:gridCol w:w="116"/>
+        <w:gridCol w:w="934"/>
+        <w:gridCol w:w="284"/>
+        <w:gridCol w:w="191"/>
+        <w:gridCol w:w="1651"/>
+        <w:gridCol w:w="284"/>
+        <w:gridCol w:w="683"/>
+        <w:gridCol w:w="26"/>
       </w:tblGrid>
       <w:tr>
         <w:trPr>
@@ -44,7 +45,7 @@
         </w:trPr>
         <w:tc>
           <w:tcPr>
-            <w:tcW w:w="1992" w:type="dxa"/>
+            <w:tcW w:w="2045" w:type="dxa"/>
             <w:tcBorders>
               <w:top w:val="single" w:sz="4" w:space="0" w:color="auto"/>
               <w:left w:val="single" w:sz="4" w:space="0" w:color="auto"/>
@@ -66,7 +67,7 @@
                 <w:lang w:val="es-ES"/>
               </w:rPr>
               <w:drawing>
-                <wp:inline distT="0" distB="0" distL="0" distR="0" wp14:anchorId="6F9B8510" wp14:editId="5E88BC00">
+                <wp:inline distT="0" distB="0" distL="0" distR="0" wp14:anchorId="6F9B8510" wp14:editId="666382C8">
                   <wp:extent cx="961390" cy="326390"/>
                   <wp:effectExtent l="0" t="0" r="0" b="0"/>
                   <wp:docPr id="3" name="Picture 3"/>
@@ -118,7 +119,7 @@
         </w:tc>
         <w:tc>
           <w:tcPr>
-            <w:tcW w:w="6887" w:type="dxa"/>
+            <w:tcW w:w="7072" w:type="dxa"/>
             <w:gridSpan w:val="13"/>
             <w:tcBorders>
               <w:top w:val="single" w:sz="4" w:space="0" w:color="auto"/>
@@ -126,7 +127,6 @@
               <w:bottom w:val="single" w:sz="4" w:space="0" w:color="auto"/>
               <w:right w:val="single" w:sz="4" w:space="0" w:color="auto"/>
             </w:tcBorders>
-            <w:vAlign w:val="center"/>
           </w:tcPr>
           <w:p>
             <w:pPr>
@@ -185,18 +185,18 @@
         </w:tc>
         <w:tc>
           <w:tcPr>
-            <w:tcW w:w="2598" w:type="dxa"/>
-            <w:gridSpan w:val="3"/>
+            <w:tcW w:w="2644" w:type="dxa"/>
+            <w:gridSpan w:val="4"/>
             <w:tcBorders>
               <w:top w:val="single" w:sz="4" w:space="0" w:color="auto"/>
               <w:left w:val="single" w:sz="4" w:space="0" w:color="auto"/>
               <w:bottom w:val="single" w:sz="4" w:space="0" w:color="auto"/>
               <w:right w:val="single" w:sz="4" w:space="0" w:color="auto"/>
             </w:tcBorders>
-            <w:vAlign w:val="center"/>
           </w:tcPr>
           <w:p>
             <w:pPr>
+              <w:jc w:val="center"/>
               <w:rPr>
                 <w:rFonts w:ascii="Verdana" w:hAnsi="Verdana"/>
                 <w:sz w:val="16"/>
@@ -225,6 +225,7 @@
           <w:p>
             <w:pPr>
               <w:ind w:left="116"/>
+              <w:jc w:val="center"/>
               <w:rPr>
                 <w:sz w:val="10"/>
                 <w:szCs w:val="10"/>
@@ -242,6 +243,7 @@
           <w:p>
             <w:pPr>
               <w:pStyle w:val="Sinespaciado"/>
+              <w:jc w:val="center"/>
               <w:rPr>
                 <w:rFonts w:ascii="Verdana" w:hAnsi="Verdana"/>
                 <w:sz w:val="16"/>
@@ -269,6 +271,7 @@
           <w:p>
             <w:pPr>
               <w:ind w:left="116"/>
+              <w:jc w:val="center"/>
               <w:rPr>
                 <w:sz w:val="10"/>
                 <w:szCs w:val="10"/>
@@ -287,11 +290,11 @@
       </w:tr>
       <w:tr>
         <w:trPr>
-          <w:trHeight w:hRule="exact" w:val="369"/>
+          <w:trHeight w:hRule="exact" w:val="508"/>
         </w:trPr>
         <w:tc>
           <w:tcPr>
-            <w:tcW w:w="1992" w:type="dxa"/>
+            <w:tcW w:w="2045" w:type="dxa"/>
             <w:tcBorders>
               <w:top w:val="single" w:sz="4" w:space="0" w:color="auto"/>
               <w:left w:val="single" w:sz="4" w:space="0" w:color="auto"/>
@@ -343,7 +346,7 @@
         </w:tc>
         <w:tc>
           <w:tcPr>
-            <w:tcW w:w="3664" w:type="dxa"/>
+            <w:tcW w:w="3762" w:type="dxa"/>
             <w:gridSpan w:val="6"/>
             <w:tcBorders>
               <w:top w:val="single" w:sz="6" w:space="0" w:color="auto"/>
@@ -351,7 +354,6 @@
               <w:right w:val="double" w:sz="6" w:space="0" w:color="auto"/>
             </w:tcBorders>
             <w:shd w:val="clear" w:color="auto" w:fill="FFFFFF"/>
-            <w:vAlign w:val="center"/>
           </w:tcPr>
           <w:p>
             <w:pPr>
@@ -377,7 +379,7 @@
         </w:tc>
         <w:tc>
           <w:tcPr>
-            <w:tcW w:w="1243" w:type="dxa"/>
+            <w:tcW w:w="1276" w:type="dxa"/>
             <w:gridSpan w:val="2"/>
             <w:tcBorders>
               <w:top w:val="single" w:sz="6" w:space="0" w:color="auto"/>
@@ -429,15 +431,14 @@
         </w:tc>
         <w:tc>
           <w:tcPr>
-            <w:tcW w:w="4578" w:type="dxa"/>
-            <w:gridSpan w:val="8"/>
+            <w:tcW w:w="4678" w:type="dxa"/>
+            <w:gridSpan w:val="9"/>
             <w:tcBorders>
               <w:top w:val="single" w:sz="4" w:space="0" w:color="auto"/>
               <w:left w:val="single" w:sz="4" w:space="0" w:color="auto"/>
               <w:bottom w:val="single" w:sz="4" w:space="0" w:color="auto"/>
               <w:right w:val="single" w:sz="4" w:space="0" w:color="auto"/>
             </w:tcBorders>
-            <w:vAlign w:val="center"/>
           </w:tcPr>
           <w:p>
             <w:pPr>
@@ -485,7 +486,7 @@
         </w:trPr>
         <w:tc>
           <w:tcPr>
-            <w:tcW w:w="1992" w:type="dxa"/>
+            <w:tcW w:w="2045" w:type="dxa"/>
             <w:tcBorders>
               <w:top w:val="single" w:sz="4" w:space="0" w:color="auto"/>
               <w:left w:val="single" w:sz="4" w:space="0" w:color="auto"/>
@@ -573,7 +574,7 @@
         </w:tc>
         <w:tc>
           <w:tcPr>
-            <w:tcW w:w="3664" w:type="dxa"/>
+            <w:tcW w:w="3762" w:type="dxa"/>
             <w:gridSpan w:val="6"/>
             <w:tcBorders>
               <w:top w:val="single" w:sz="4" w:space="0" w:color="auto"/>
@@ -582,7 +583,6 @@
               <w:right w:val="single" w:sz="4" w:space="0" w:color="auto"/>
             </w:tcBorders>
             <w:shd w:val="clear" w:color="auto" w:fill="auto"/>
-            <w:vAlign w:val="center"/>
           </w:tcPr>
           <w:p>
             <w:pPr>
@@ -600,13 +600,31 @@
                 <w:i/>
                 <w:sz w:val="16"/>
               </w:rPr>
-              <w:t>{{aeronaveMotor}}</w:t>
+              <w:t>{{</w:t>
+            </w:r>
+            <w:proofErr w:type="spellStart"/>
+            <w:r>
+              <w:rPr>
+                <w:rFonts w:ascii="Verdana" w:hAnsi="Verdana"/>
+                <w:i/>
+                <w:sz w:val="16"/>
+              </w:rPr>
+              <w:t>aeronaveMotor</w:t>
+            </w:r>
+            <w:proofErr w:type="spellEnd"/>
+            <w:r>
+              <w:rPr>
+                <w:rFonts w:ascii="Verdana" w:hAnsi="Verdana"/>
+                <w:i/>
+                <w:sz w:val="16"/>
+              </w:rPr>
+              <w:t>}}</w:t>
             </w:r>
           </w:p>
         </w:tc>
         <w:tc>
           <w:tcPr>
-            <w:tcW w:w="1851" w:type="dxa"/>
+            <w:tcW w:w="1901" w:type="dxa"/>
             <w:gridSpan w:val="4"/>
             <w:tcBorders>
               <w:top w:val="single" w:sz="4" w:space="0" w:color="auto"/>
@@ -660,8 +678,8 @@
         </w:tc>
         <w:tc>
           <w:tcPr>
-            <w:tcW w:w="3970" w:type="dxa"/>
-            <w:gridSpan w:val="6"/>
+            <w:tcW w:w="4053" w:type="dxa"/>
+            <w:gridSpan w:val="7"/>
             <w:tcBorders>
               <w:top w:val="single" w:sz="4" w:space="0" w:color="auto"/>
               <w:left w:val="single" w:sz="4" w:space="0" w:color="auto"/>
@@ -669,7 +687,6 @@
               <w:right w:val="single" w:sz="4" w:space="0" w:color="auto"/>
             </w:tcBorders>
             <w:shd w:val="clear" w:color="auto" w:fill="auto"/>
-            <w:vAlign w:val="center"/>
           </w:tcPr>
           <w:p>
             <w:pPr>
@@ -701,7 +718,7 @@
         </w:trPr>
         <w:tc>
           <w:tcPr>
-            <w:tcW w:w="3192" w:type="dxa"/>
+            <w:tcW w:w="3276" w:type="dxa"/>
             <w:gridSpan w:val="4"/>
             <w:tcBorders>
               <w:top w:val="single" w:sz="4" w:space="0" w:color="auto"/>
@@ -756,7 +773,7 @@
         </w:tc>
         <w:tc>
           <w:tcPr>
-            <w:tcW w:w="2464" w:type="dxa"/>
+            <w:tcW w:w="2531" w:type="dxa"/>
             <w:gridSpan w:val="3"/>
             <w:tcBorders>
               <w:top w:val="single" w:sz="4" w:space="0" w:color="auto"/>
@@ -811,7 +828,7 @@
         </w:tc>
         <w:tc>
           <w:tcPr>
-            <w:tcW w:w="1738" w:type="dxa"/>
+            <w:tcW w:w="1785" w:type="dxa"/>
             <w:gridSpan w:val="3"/>
             <w:tcBorders>
               <w:top w:val="single" w:sz="6" w:space="0" w:color="auto"/>
@@ -866,7 +883,7 @@
         </w:tc>
         <w:tc>
           <w:tcPr>
-            <w:tcW w:w="1485" w:type="dxa"/>
+            <w:tcW w:w="1525" w:type="dxa"/>
             <w:gridSpan w:val="4"/>
             <w:tcBorders>
               <w:top w:val="single" w:sz="6" w:space="0" w:color="auto"/>
@@ -902,8 +919,8 @@
         </w:tc>
         <w:tc>
           <w:tcPr>
-            <w:tcW w:w="2598" w:type="dxa"/>
-            <w:gridSpan w:val="3"/>
+            <w:tcW w:w="2644" w:type="dxa"/>
+            <w:gridSpan w:val="4"/>
             <w:vMerge w:val="restart"/>
             <w:tcBorders>
               <w:top w:val="single" w:sz="4" w:space="0" w:color="auto"/>
@@ -958,15 +975,15 @@
               </w:rPr>
               <w:t>{{</w:t>
             </w:r>
+            <w:proofErr w:type="spellStart"/>
             <w:r>
               <w:rPr>
                 <w:rFonts w:ascii="Verdana" w:hAnsi="Verdana"/>
-                <w:i/>
-                <w:iCs/>
                 <w:sz w:val="16"/>
               </w:rPr>
               <w:t>ordenDeTrabajo</w:t>
             </w:r>
+            <w:proofErr w:type="spellEnd"/>
             <w:r>
               <w:rPr>
                 <w:rFonts w:ascii="Verdana" w:hAnsi="Verdana"/>
@@ -1019,7 +1036,7 @@
         </w:trPr>
         <w:tc>
           <w:tcPr>
-            <w:tcW w:w="3192" w:type="dxa"/>
+            <w:tcW w:w="3276" w:type="dxa"/>
             <w:gridSpan w:val="4"/>
             <w:tcBorders>
               <w:top w:val="single" w:sz="4" w:space="0" w:color="auto"/>
@@ -1028,7 +1045,6 @@
               <w:right w:val="single" w:sz="4" w:space="0" w:color="auto"/>
             </w:tcBorders>
             <w:shd w:val="clear" w:color="auto" w:fill="auto"/>
-            <w:vAlign w:val="center"/>
           </w:tcPr>
           <w:p>
             <w:pPr>
@@ -1046,7 +1062,25 @@
                 <w:i/>
                 <w:sz w:val="14"/>
               </w:rPr>
-              <w:t>{{motorComponente}}</w:t>
+              <w:t>{{</w:t>
+            </w:r>
+            <w:proofErr w:type="spellStart"/>
+            <w:r>
+              <w:rPr>
+                <w:rFonts w:ascii="Verdana" w:hAnsi="Verdana"/>
+                <w:i/>
+                <w:sz w:val="14"/>
+              </w:rPr>
+              <w:t>motorComponente</w:t>
+            </w:r>
+            <w:proofErr w:type="spellEnd"/>
+            <w:r>
+              <w:rPr>
+                <w:rFonts w:ascii="Verdana" w:hAnsi="Verdana"/>
+                <w:i/>
+                <w:sz w:val="14"/>
+              </w:rPr>
+              <w:t>}}</w:t>
             </w:r>
           </w:p>
           <w:p>
@@ -1063,7 +1097,7 @@
         </w:tc>
         <w:tc>
           <w:tcPr>
-            <w:tcW w:w="2464" w:type="dxa"/>
+            <w:tcW w:w="2531" w:type="dxa"/>
             <w:gridSpan w:val="3"/>
             <w:tcBorders>
               <w:top w:val="single" w:sz="4" w:space="0" w:color="auto"/>
@@ -1072,7 +1106,6 @@
               <w:right w:val="single" w:sz="4" w:space="0" w:color="auto"/>
             </w:tcBorders>
             <w:shd w:val="clear" w:color="auto" w:fill="auto"/>
-            <w:vAlign w:val="center"/>
           </w:tcPr>
           <w:p>
             <w:pPr>
@@ -1091,13 +1124,31 @@
                 <w:i/>
                 <w:sz w:val="16"/>
               </w:rPr>
-              <w:t>{{parteNumero}}</w:t>
+              <w:t>{{</w:t>
+            </w:r>
+            <w:proofErr w:type="spellStart"/>
+            <w:r>
+              <w:rPr>
+                <w:rFonts w:ascii="Verdana" w:hAnsi="Verdana"/>
+                <w:i/>
+                <w:sz w:val="16"/>
+              </w:rPr>
+              <w:t>parteNumero</w:t>
+            </w:r>
+            <w:proofErr w:type="spellEnd"/>
+            <w:r>
+              <w:rPr>
+                <w:rFonts w:ascii="Verdana" w:hAnsi="Verdana"/>
+                <w:i/>
+                <w:sz w:val="16"/>
+              </w:rPr>
+              <w:t>}}</w:t>
             </w:r>
           </w:p>
         </w:tc>
         <w:tc>
           <w:tcPr>
-            <w:tcW w:w="1738" w:type="dxa"/>
+            <w:tcW w:w="1785" w:type="dxa"/>
             <w:gridSpan w:val="3"/>
             <w:tcBorders>
               <w:top w:val="single" w:sz="6" w:space="0" w:color="auto"/>
@@ -1106,7 +1157,6 @@
               <w:right w:val="single" w:sz="4" w:space="0" w:color="auto"/>
             </w:tcBorders>
             <w:shd w:val="clear" w:color="auto" w:fill="auto"/>
-            <w:vAlign w:val="center"/>
           </w:tcPr>
           <w:p>
             <w:pPr>
@@ -1126,13 +1176,31 @@
                 <w:i/>
                 <w:sz w:val="16"/>
               </w:rPr>
-              <w:t>{{serieNumero}}</w:t>
+              <w:t>{{</w:t>
+            </w:r>
+            <w:proofErr w:type="spellStart"/>
+            <w:r>
+              <w:rPr>
+                <w:rFonts w:ascii="Verdana" w:hAnsi="Verdana"/>
+                <w:i/>
+                <w:sz w:val="16"/>
+              </w:rPr>
+              <w:t>serieNumero</w:t>
+            </w:r>
+            <w:proofErr w:type="spellEnd"/>
+            <w:r>
+              <w:rPr>
+                <w:rFonts w:ascii="Verdana" w:hAnsi="Verdana"/>
+                <w:i/>
+                <w:sz w:val="16"/>
+              </w:rPr>
+              <w:t>}}</w:t>
             </w:r>
           </w:p>
         </w:tc>
         <w:tc>
           <w:tcPr>
-            <w:tcW w:w="1485" w:type="dxa"/>
+            <w:tcW w:w="1525" w:type="dxa"/>
             <w:gridSpan w:val="4"/>
             <w:tcBorders>
               <w:top w:val="single" w:sz="6" w:space="0" w:color="auto"/>
@@ -1141,7 +1209,6 @@
               <w:right w:val="single" w:sz="4" w:space="0" w:color="auto"/>
             </w:tcBorders>
             <w:shd w:val="clear" w:color="auto" w:fill="auto"/>
-            <w:vAlign w:val="center"/>
           </w:tcPr>
           <w:p>
             <w:pPr>
@@ -1161,14 +1228,32 @@
                 <w:i/>
                 <w:sz w:val="16"/>
               </w:rPr>
-              <w:t>{{tsnTso}}</w:t>
+              <w:t>{{</w:t>
+            </w:r>
+            <w:proofErr w:type="spellStart"/>
+            <w:r>
+              <w:rPr>
+                <w:rFonts w:ascii="Verdana" w:hAnsi="Verdana"/>
+                <w:i/>
+                <w:sz w:val="16"/>
+              </w:rPr>
+              <w:t>tsnTso</w:t>
+            </w:r>
+            <w:proofErr w:type="spellEnd"/>
+            <w:r>
+              <w:rPr>
+                <w:rFonts w:ascii="Verdana" w:hAnsi="Verdana"/>
+                <w:i/>
+                <w:sz w:val="16"/>
+              </w:rPr>
+              <w:t>}}</w:t>
             </w:r>
           </w:p>
         </w:tc>
         <w:tc>
           <w:tcPr>
-            <w:tcW w:w="2598" w:type="dxa"/>
-            <w:gridSpan w:val="3"/>
+            <w:tcW w:w="2644" w:type="dxa"/>
+            <w:gridSpan w:val="4"/>
             <w:vMerge/>
             <w:tcBorders>
               <w:left w:val="single" w:sz="4" w:space="0" w:color="auto"/>
@@ -1202,7 +1287,7 @@
         </w:trPr>
         <w:tc>
           <w:tcPr>
-            <w:tcW w:w="2125" w:type="dxa"/>
+            <w:tcW w:w="2181" w:type="dxa"/>
             <w:gridSpan w:val="2"/>
             <w:vMerge w:val="restart"/>
             <w:tcBorders>
@@ -1259,7 +1344,7 @@
         </w:tc>
         <w:tc>
           <w:tcPr>
-            <w:tcW w:w="1353" w:type="dxa"/>
+            <w:tcW w:w="1389" w:type="dxa"/>
             <w:gridSpan w:val="3"/>
             <w:vMerge w:val="restart"/>
             <w:tcBorders>
@@ -1307,7 +1392,7 @@
         </w:tc>
         <w:tc>
           <w:tcPr>
-            <w:tcW w:w="265" w:type="dxa"/>
+            <w:tcW w:w="272" w:type="dxa"/>
             <w:tcBorders>
               <w:top w:val="single" w:sz="4" w:space="0" w:color="auto"/>
               <w:left w:val="single" w:sz="4" w:space="0" w:color="auto"/>
@@ -1332,13 +1417,31 @@
                 <w:sz w:val="52"/>
                 <w:szCs w:val="52"/>
               </w:rPr>
-              <w:t>{{liquidosPenetrantes}}</w:t>
+              <w:t>{{</w:t>
+            </w:r>
+            <w:proofErr w:type="spellStart"/>
+            <w:r>
+              <w:rPr>
+                <w:rFonts w:ascii="Courier New" w:hAnsi="Courier New" w:cs="Courier New"/>
+                <w:sz w:val="52"/>
+                <w:szCs w:val="52"/>
+              </w:rPr>
+              <w:t>liquidosPenetrantes</w:t>
+            </w:r>
+            <w:proofErr w:type="spellEnd"/>
+            <w:r>
+              <w:rPr>
+                <w:rFonts w:ascii="Courier New" w:hAnsi="Courier New" w:cs="Courier New"/>
+                <w:sz w:val="52"/>
+                <w:szCs w:val="52"/>
+              </w:rPr>
+              <w:t>}}</w:t>
             </w:r>
           </w:p>
         </w:tc>
         <w:tc>
           <w:tcPr>
-            <w:tcW w:w="1913" w:type="dxa"/>
+            <w:tcW w:w="1965" w:type="dxa"/>
             <w:vMerge w:val="restart"/>
             <w:tcBorders>
               <w:left w:val="single" w:sz="4" w:space="0" w:color="auto"/>
@@ -1388,7 +1491,7 @@
         </w:tc>
         <w:tc>
           <w:tcPr>
-            <w:tcW w:w="277" w:type="dxa"/>
+            <w:tcW w:w="284" w:type="dxa"/>
             <w:tcBorders>
               <w:top w:val="single" w:sz="4" w:space="0" w:color="auto"/>
               <w:left w:val="single" w:sz="4" w:space="0" w:color="auto"/>
@@ -1413,13 +1516,31 @@
                 <w:sz w:val="52"/>
                 <w:szCs w:val="52"/>
               </w:rPr>
-              <w:t>{{particulasMagneticas}}</w:t>
+              <w:t>{{</w:t>
+            </w:r>
+            <w:proofErr w:type="spellStart"/>
+            <w:r>
+              <w:rPr>
+                <w:rFonts w:ascii="Courier New" w:hAnsi="Courier New" w:cs="Courier New"/>
+                <w:sz w:val="52"/>
+                <w:szCs w:val="52"/>
+              </w:rPr>
+              <w:t>particulasMagneticas</w:t>
+            </w:r>
+            <w:proofErr w:type="spellEnd"/>
+            <w:r>
+              <w:rPr>
+                <w:rFonts w:ascii="Courier New" w:hAnsi="Courier New" w:cs="Courier New"/>
+                <w:sz w:val="52"/>
+                <w:szCs w:val="52"/>
+              </w:rPr>
+              <w:t>}}</w:t>
             </w:r>
           </w:p>
         </w:tc>
         <w:tc>
           <w:tcPr>
-            <w:tcW w:w="2483" w:type="dxa"/>
+            <w:tcW w:w="2551" w:type="dxa"/>
             <w:gridSpan w:val="4"/>
             <w:vMerge w:val="restart"/>
             <w:tcBorders>
@@ -1477,7 +1598,7 @@
         </w:tc>
         <w:tc>
           <w:tcPr>
-            <w:tcW w:w="277" w:type="dxa"/>
+            <w:tcW w:w="284" w:type="dxa"/>
             <w:tcBorders>
               <w:top w:val="single" w:sz="4" w:space="0" w:color="auto"/>
               <w:left w:val="single" w:sz="4" w:space="0" w:color="auto"/>
@@ -1502,13 +1623,31 @@
                 <w:sz w:val="52"/>
                 <w:szCs w:val="52"/>
               </w:rPr>
-              <w:t>{{corrientesInducidas}}</w:t>
+              <w:t>{{</w:t>
+            </w:r>
+            <w:proofErr w:type="spellStart"/>
+            <w:r>
+              <w:rPr>
+                <w:rFonts w:ascii="Courier New" w:hAnsi="Courier New" w:cs="Courier New"/>
+                <w:sz w:val="52"/>
+                <w:szCs w:val="52"/>
+              </w:rPr>
+              <w:t>corrientesInducidas</w:t>
+            </w:r>
+            <w:proofErr w:type="spellEnd"/>
+            <w:r>
+              <w:rPr>
+                <w:rFonts w:ascii="Courier New" w:hAnsi="Courier New" w:cs="Courier New"/>
+                <w:sz w:val="52"/>
+                <w:szCs w:val="52"/>
+              </w:rPr>
+              <w:t>}}</w:t>
             </w:r>
           </w:p>
         </w:tc>
         <w:tc>
           <w:tcPr>
-            <w:tcW w:w="1793" w:type="dxa"/>
+            <w:tcW w:w="1842" w:type="dxa"/>
             <w:gridSpan w:val="2"/>
             <w:vMerge w:val="restart"/>
             <w:tcBorders>
@@ -1556,7 +1695,7 @@
         </w:tc>
         <w:tc>
           <w:tcPr>
-            <w:tcW w:w="277" w:type="dxa"/>
+            <w:tcW w:w="284" w:type="dxa"/>
             <w:tcBorders>
               <w:top w:val="single" w:sz="4" w:space="0" w:color="auto"/>
               <w:left w:val="single" w:sz="4" w:space="0" w:color="auto"/>
@@ -1593,7 +1732,8 @@
         </w:tc>
         <w:tc>
           <w:tcPr>
-            <w:tcW w:w="714" w:type="dxa"/>
+            <w:tcW w:w="709" w:type="dxa"/>
+            <w:gridSpan w:val="2"/>
             <w:vMerge w:val="restart"/>
             <w:tcBorders>
               <w:left w:val="single" w:sz="4" w:space="0" w:color="auto"/>
@@ -1621,7 +1761,7 @@
         </w:trPr>
         <w:tc>
           <w:tcPr>
-            <w:tcW w:w="2125" w:type="dxa"/>
+            <w:tcW w:w="2181" w:type="dxa"/>
             <w:gridSpan w:val="2"/>
             <w:vMerge/>
             <w:tcBorders>
@@ -1643,7 +1783,7 @@
         </w:tc>
         <w:tc>
           <w:tcPr>
-            <w:tcW w:w="1353" w:type="dxa"/>
+            <w:tcW w:w="1389" w:type="dxa"/>
             <w:gridSpan w:val="3"/>
             <w:vMerge/>
             <w:tcBorders>
@@ -1664,7 +1804,7 @@
         </w:tc>
         <w:tc>
           <w:tcPr>
-            <w:tcW w:w="265" w:type="dxa"/>
+            <w:tcW w:w="272" w:type="dxa"/>
             <w:tcBorders>
               <w:top w:val="single" w:sz="4" w:space="0" w:color="auto"/>
               <w:bottom w:val="single" w:sz="4" w:space="0" w:color="auto"/>
@@ -1682,7 +1822,7 @@
         </w:tc>
         <w:tc>
           <w:tcPr>
-            <w:tcW w:w="1913" w:type="dxa"/>
+            <w:tcW w:w="1965" w:type="dxa"/>
             <w:vMerge/>
             <w:tcBorders>
               <w:left w:val="nil"/>
@@ -1702,7 +1842,7 @@
         </w:tc>
         <w:tc>
           <w:tcPr>
-            <w:tcW w:w="277" w:type="dxa"/>
+            <w:tcW w:w="284" w:type="dxa"/>
             <w:tcBorders>
               <w:top w:val="single" w:sz="4" w:space="0" w:color="auto"/>
               <w:bottom w:val="single" w:sz="4" w:space="0" w:color="auto"/>
@@ -1723,7 +1863,7 @@
         </w:tc>
         <w:tc>
           <w:tcPr>
-            <w:tcW w:w="2483" w:type="dxa"/>
+            <w:tcW w:w="2551" w:type="dxa"/>
             <w:gridSpan w:val="4"/>
             <w:vMerge/>
             <w:tcBorders>
@@ -1745,7 +1885,7 @@
         </w:tc>
         <w:tc>
           <w:tcPr>
-            <w:tcW w:w="277" w:type="dxa"/>
+            <w:tcW w:w="284" w:type="dxa"/>
             <w:tcBorders>
               <w:bottom w:val="single" w:sz="4" w:space="0" w:color="auto"/>
             </w:tcBorders>
@@ -1762,7 +1902,7 @@
         </w:tc>
         <w:tc>
           <w:tcPr>
-            <w:tcW w:w="1793" w:type="dxa"/>
+            <w:tcW w:w="1842" w:type="dxa"/>
             <w:gridSpan w:val="2"/>
             <w:vMerge/>
             <w:tcBorders>
@@ -1783,7 +1923,7 @@
         </w:tc>
         <w:tc>
           <w:tcPr>
-            <w:tcW w:w="277" w:type="dxa"/>
+            <w:tcW w:w="284" w:type="dxa"/>
             <w:tcBorders>
               <w:bottom w:val="single" w:sz="4" w:space="0" w:color="auto"/>
             </w:tcBorders>
@@ -1797,7 +1937,8 @@
         </w:tc>
         <w:tc>
           <w:tcPr>
-            <w:tcW w:w="714" w:type="dxa"/>
+            <w:tcW w:w="709" w:type="dxa"/>
+            <w:gridSpan w:val="2"/>
             <w:vMerge/>
             <w:tcBorders>
               <w:left w:val="nil"/>
@@ -1817,7 +1958,7 @@
         </w:trPr>
         <w:tc>
           <w:tcPr>
-            <w:tcW w:w="2125" w:type="dxa"/>
+            <w:tcW w:w="2181" w:type="dxa"/>
             <w:gridSpan w:val="2"/>
             <w:vMerge w:val="restart"/>
             <w:tcBorders>
@@ -1839,7 +1980,7 @@
         </w:tc>
         <w:tc>
           <w:tcPr>
-            <w:tcW w:w="1353" w:type="dxa"/>
+            <w:tcW w:w="1389" w:type="dxa"/>
             <w:gridSpan w:val="3"/>
             <w:vMerge w:val="restart"/>
             <w:tcBorders>
@@ -1889,7 +2030,7 @@
         </w:tc>
         <w:tc>
           <w:tcPr>
-            <w:tcW w:w="265" w:type="dxa"/>
+            <w:tcW w:w="272" w:type="dxa"/>
             <w:tcBorders>
               <w:top w:val="single" w:sz="4" w:space="0" w:color="auto"/>
               <w:left w:val="single" w:sz="4" w:space="0" w:color="auto"/>
@@ -1916,18 +2057,27 @@
               </w:rPr>
               <w:t>{{</w:t>
             </w:r>
+            <w:proofErr w:type="spellStart"/>
             <w:r>
               <w:rPr>
                 <w:rFonts w:ascii="Courier New" w:hAnsi="Courier New" w:cs="Courier New"/>
                 <w:sz w:val="32"/>
               </w:rPr>
-              <w:t>inspeccionVisual}}</w:t>
+              <w:t>inspeccionVisual</w:t>
+            </w:r>
+            <w:proofErr w:type="spellEnd"/>
+            <w:r>
+              <w:rPr>
+                <w:rFonts w:ascii="Courier New" w:hAnsi="Courier New" w:cs="Courier New"/>
+                <w:sz w:val="32"/>
+              </w:rPr>
+              <w:t>}}</w:t>
             </w:r>
           </w:p>
         </w:tc>
         <w:tc>
           <w:tcPr>
-            <w:tcW w:w="1913" w:type="dxa"/>
+            <w:tcW w:w="1965" w:type="dxa"/>
             <w:vMerge w:val="restart"/>
             <w:tcBorders>
               <w:top w:val="nil"/>
@@ -1975,7 +2125,7 @@
         </w:tc>
         <w:tc>
           <w:tcPr>
-            <w:tcW w:w="277" w:type="dxa"/>
+            <w:tcW w:w="284" w:type="dxa"/>
             <w:tcBorders>
               <w:top w:val="single" w:sz="4" w:space="0" w:color="auto"/>
               <w:left w:val="single" w:sz="4" w:space="0" w:color="auto"/>
@@ -2011,7 +2161,7 @@
         </w:tc>
         <w:tc>
           <w:tcPr>
-            <w:tcW w:w="2483" w:type="dxa"/>
+            <w:tcW w:w="2551" w:type="dxa"/>
             <w:gridSpan w:val="4"/>
             <w:vMerge w:val="restart"/>
             <w:tcBorders>
@@ -2060,7 +2210,7 @@
         </w:tc>
         <w:tc>
           <w:tcPr>
-            <w:tcW w:w="277" w:type="dxa"/>
+            <w:tcW w:w="284" w:type="dxa"/>
             <w:tcBorders>
               <w:top w:val="single" w:sz="4" w:space="0" w:color="auto"/>
               <w:left w:val="single" w:sz="4" w:space="0" w:color="auto"/>
@@ -2086,18 +2236,27 @@
               </w:rPr>
               <w:t>{{</w:t>
             </w:r>
+            <w:proofErr w:type="spellStart"/>
             <w:r>
               <w:rPr>
                 <w:rFonts w:ascii="Courier New" w:hAnsi="Courier New" w:cs="Courier New"/>
                 <w:sz w:val="32"/>
               </w:rPr>
-              <w:t>boroscopia}}</w:t>
+              <w:t>boroscopia</w:t>
+            </w:r>
+            <w:proofErr w:type="spellEnd"/>
+            <w:r>
+              <w:rPr>
+                <w:rFonts w:ascii="Courier New" w:hAnsi="Courier New" w:cs="Courier New"/>
+                <w:sz w:val="32"/>
+              </w:rPr>
+              <w:t>}}</w:t>
             </w:r>
           </w:p>
         </w:tc>
         <w:tc>
           <w:tcPr>
-            <w:tcW w:w="1793" w:type="dxa"/>
+            <w:tcW w:w="1842" w:type="dxa"/>
             <w:gridSpan w:val="2"/>
             <w:vMerge w:val="restart"/>
             <w:tcBorders>
@@ -2154,7 +2313,7 @@
         </w:tc>
         <w:tc>
           <w:tcPr>
-            <w:tcW w:w="277" w:type="dxa"/>
+            <w:tcW w:w="284" w:type="dxa"/>
             <w:tcBorders>
               <w:top w:val="single" w:sz="4" w:space="0" w:color="auto"/>
               <w:left w:val="single" w:sz="4" w:space="0" w:color="auto"/>
@@ -2221,7 +2380,8 @@
         </w:tc>
         <w:tc>
           <w:tcPr>
-            <w:tcW w:w="714" w:type="dxa"/>
+            <w:tcW w:w="709" w:type="dxa"/>
+            <w:gridSpan w:val="2"/>
             <w:vMerge w:val="restart"/>
             <w:tcBorders>
               <w:top w:val="nil"/>
@@ -2246,7 +2406,7 @@
         </w:trPr>
         <w:tc>
           <w:tcPr>
-            <w:tcW w:w="2125" w:type="dxa"/>
+            <w:tcW w:w="2181" w:type="dxa"/>
             <w:gridSpan w:val="2"/>
             <w:vMerge/>
             <w:tcBorders>
@@ -2268,7 +2428,7 @@
         </w:tc>
         <w:tc>
           <w:tcPr>
-            <w:tcW w:w="1353" w:type="dxa"/>
+            <w:tcW w:w="1389" w:type="dxa"/>
             <w:gridSpan w:val="3"/>
             <w:vMerge/>
             <w:tcBorders>
@@ -2292,7 +2452,7 @@
         </w:tc>
         <w:tc>
           <w:tcPr>
-            <w:tcW w:w="265" w:type="dxa"/>
+            <w:tcW w:w="272" w:type="dxa"/>
             <w:tcBorders>
               <w:top w:val="single" w:sz="4" w:space="0" w:color="auto"/>
               <w:left w:val="nil"/>
@@ -2312,7 +2472,7 @@
         </w:tc>
         <w:tc>
           <w:tcPr>
-            <w:tcW w:w="1913" w:type="dxa"/>
+            <w:tcW w:w="1965" w:type="dxa"/>
             <w:vMerge/>
             <w:tcBorders>
               <w:top w:val="nil"/>
@@ -2334,7 +2494,7 @@
         </w:tc>
         <w:tc>
           <w:tcPr>
-            <w:tcW w:w="277" w:type="dxa"/>
+            <w:tcW w:w="284" w:type="dxa"/>
             <w:tcBorders>
               <w:top w:val="single" w:sz="4" w:space="0" w:color="auto"/>
               <w:left w:val="nil"/>
@@ -2355,7 +2515,7 @@
         </w:tc>
         <w:tc>
           <w:tcPr>
-            <w:tcW w:w="2483" w:type="dxa"/>
+            <w:tcW w:w="2551" w:type="dxa"/>
             <w:gridSpan w:val="4"/>
             <w:vMerge/>
             <w:tcBorders>
@@ -2378,7 +2538,7 @@
         </w:tc>
         <w:tc>
           <w:tcPr>
-            <w:tcW w:w="277" w:type="dxa"/>
+            <w:tcW w:w="284" w:type="dxa"/>
             <w:tcBorders>
               <w:top w:val="single" w:sz="4" w:space="0" w:color="auto"/>
               <w:left w:val="nil"/>
@@ -2397,7 +2557,7 @@
         </w:tc>
         <w:tc>
           <w:tcPr>
-            <w:tcW w:w="1793" w:type="dxa"/>
+            <w:tcW w:w="1842" w:type="dxa"/>
             <w:gridSpan w:val="2"/>
             <w:vMerge/>
             <w:tcBorders>
@@ -2420,7 +2580,7 @@
         </w:tc>
         <w:tc>
           <w:tcPr>
-            <w:tcW w:w="277" w:type="dxa"/>
+            <w:tcW w:w="284" w:type="dxa"/>
             <w:tcBorders>
               <w:top w:val="single" w:sz="4" w:space="0" w:color="auto"/>
               <w:left w:val="nil"/>
@@ -2439,7 +2599,8 @@
         </w:tc>
         <w:tc>
           <w:tcPr>
-            <w:tcW w:w="714" w:type="dxa"/>
+            <w:tcW w:w="709" w:type="dxa"/>
+            <w:gridSpan w:val="2"/>
             <w:vMerge/>
             <w:tcBorders>
               <w:top w:val="nil"/>
@@ -2464,7 +2625,7 @@
         </w:trPr>
         <w:tc>
           <w:tcPr>
-            <w:tcW w:w="2896" w:type="dxa"/>
+            <w:tcW w:w="2972" w:type="dxa"/>
             <w:gridSpan w:val="3"/>
             <w:tcBorders>
               <w:top w:val="single" w:sz="4" w:space="0" w:color="auto"/>
@@ -2519,8 +2680,8 @@
         </w:tc>
         <w:tc>
           <w:tcPr>
-            <w:tcW w:w="8581" w:type="dxa"/>
-            <w:gridSpan w:val="14"/>
+            <w:tcW w:w="8789" w:type="dxa"/>
+            <w:gridSpan w:val="15"/>
             <w:tcBorders>
               <w:top w:val="single" w:sz="4" w:space="0" w:color="auto"/>
               <w:left w:val="single" w:sz="4" w:space="0" w:color="auto"/>
@@ -2528,7 +2689,6 @@
               <w:right w:val="single" w:sz="4" w:space="0" w:color="auto"/>
             </w:tcBorders>
             <w:shd w:val="clear" w:color="auto" w:fill="auto"/>
-            <w:vAlign w:val="center"/>
           </w:tcPr>
           <w:p>
             <w:pPr>
@@ -2551,16 +2711,16 @@
               </w:rPr>
               <w:t>{{</w:t>
             </w:r>
+            <w:proofErr w:type="spellStart"/>
             <w:r>
               <w:rPr>
                 <w:rFonts w:ascii="Verdana" w:hAnsi="Verdana"/>
-                <w:i/>
-                <w:iCs/>
                 <w:sz w:val="16"/>
                 <w:szCs w:val="16"/>
               </w:rPr>
               <w:t>procedimientoAplicable</w:t>
             </w:r>
+            <w:proofErr w:type="spellEnd"/>
             <w:r>
               <w:rPr>
                 <w:rFonts w:ascii="Verdana" w:hAnsi="Verdana"/>
@@ -2574,11 +2734,13 @@
       </w:tr>
       <w:tr>
         <w:trPr>
+          <w:gridAfter w:val="1"/>
+          <w:wAfter w:w="26" w:type="dxa"/>
           <w:trHeight w:val="9937"/>
         </w:trPr>
         <w:tc>
           <w:tcPr>
-            <w:tcW w:w="11477" w:type="dxa"/>
+            <w:tcW w:w="11735" w:type="dxa"/>
             <w:gridSpan w:val="17"/>
             <w:tcBorders>
               <w:top w:val="single" w:sz="4" w:space="0" w:color="FFFFFF" w:themeColor="background1"/>
@@ -2591,7 +2753,7 @@
             <w:tblPr>
               <w:tblpPr w:leftFromText="142" w:rightFromText="142" w:vertAnchor="text" w:horzAnchor="page" w:tblpY="-2568"/>
               <w:tblOverlap w:val="never"/>
-              <w:tblW w:w="11510" w:type="dxa"/>
+              <w:tblW w:w="11761" w:type="dxa"/>
               <w:tblBorders>
                 <w:top w:val="single" w:sz="4" w:space="0" w:color="auto"/>
                 <w:left w:val="single" w:sz="4" w:space="0" w:color="auto"/>
@@ -2608,19 +2770,19 @@
               <w:tblLook w:val="0000" w:firstRow="0" w:lastRow="0" w:firstColumn="0" w:lastColumn="0" w:noHBand="0" w:noVBand="0"/>
             </w:tblPr>
             <w:tblGrid>
-              <w:gridCol w:w="1385"/>
-              <w:gridCol w:w="532"/>
-              <w:gridCol w:w="640"/>
-              <w:gridCol w:w="352"/>
-              <w:gridCol w:w="930"/>
-              <w:gridCol w:w="1280"/>
-              <w:gridCol w:w="428"/>
-              <w:gridCol w:w="849"/>
-              <w:gridCol w:w="1680"/>
-              <w:gridCol w:w="992"/>
-              <w:gridCol w:w="532"/>
-              <w:gridCol w:w="460"/>
-              <w:gridCol w:w="1450"/>
+              <w:gridCol w:w="1414"/>
+              <w:gridCol w:w="543"/>
+              <w:gridCol w:w="654"/>
+              <w:gridCol w:w="360"/>
+              <w:gridCol w:w="950"/>
+              <w:gridCol w:w="1308"/>
+              <w:gridCol w:w="438"/>
+              <w:gridCol w:w="868"/>
+              <w:gridCol w:w="1684"/>
+              <w:gridCol w:w="936"/>
+              <w:gridCol w:w="652"/>
+              <w:gridCol w:w="656"/>
+              <w:gridCol w:w="1298"/>
             </w:tblGrid>
             <w:tr>
               <w:trPr>
@@ -2634,7 +2796,6 @@
                     <w:top w:val="single" w:sz="4" w:space="0" w:color="FFFFFF" w:themeColor="background1"/>
                   </w:tcBorders>
                   <w:shd w:val="clear" w:color="auto" w:fill="E7E6E6"/>
-                  <w:vAlign w:val="center"/>
                 </w:tcPr>
                 <w:p>
                   <w:pPr>
@@ -2642,7 +2803,6 @@
                     <w:tabs>
                       <w:tab w:val="center" w:pos="5666"/>
                     </w:tabs>
-                    <w:jc w:val="left"/>
                     <w:rPr>
                       <w:iCs/>
                       <w:sz w:val="16"/>
@@ -2662,6 +2822,7 @@
                 </w:p>
                 <w:p>
                   <w:pPr>
+                    <w:jc w:val="center"/>
                     <w:rPr>
                       <w:rFonts w:ascii="Verdana" w:hAnsi="Verdana"/>
                       <w:b/>
@@ -2681,16 +2842,16 @@
                     <mc:AlternateContent>
                       <mc:Choice Requires="wps">
                         <w:drawing>
-                          <wp:anchor distT="0" distB="0" distL="114300" distR="114300" simplePos="0" relativeHeight="251659264" behindDoc="0" locked="0" layoutInCell="1" allowOverlap="1" wp14:anchorId="63D89ABA" wp14:editId="09DF105D">
+                          <wp:anchor distT="0" distB="0" distL="114300" distR="114300" simplePos="0" relativeHeight="251659264" behindDoc="0" locked="0" layoutInCell="1" allowOverlap="1" wp14:anchorId="63D89ABA" wp14:editId="6BEBAA61">
                             <wp:simplePos x="0" y="0"/>
                             <wp:positionH relativeFrom="column">
-                              <wp:posOffset>-45085</wp:posOffset>
+                              <wp:posOffset>-59055</wp:posOffset>
                             </wp:positionH>
                             <wp:positionV relativeFrom="paragraph">
-                              <wp:posOffset>73025</wp:posOffset>
+                              <wp:posOffset>121920</wp:posOffset>
                             </wp:positionV>
-                            <wp:extent cx="861060" cy="228600"/>
-                            <wp:effectExtent l="0" t="0" r="34290" b="19050"/>
+                            <wp:extent cx="800100" cy="152400"/>
+                            <wp:effectExtent l="0" t="0" r="19050" b="19050"/>
                             <wp:wrapNone/>
                             <wp:docPr id="840426302" name="AutoShape 41"/>
                             <wp:cNvGraphicFramePr>
@@ -2705,7 +2866,7 @@
                                   <wps:spPr bwMode="auto">
                                     <a:xfrm flipV="1">
                                       <a:off x="0" y="0"/>
-                                      <a:ext cx="861060" cy="228600"/>
+                                      <a:ext cx="800100" cy="152400"/>
                                     </a:xfrm>
                                     <a:prstGeom prst="straightConnector1">
                                       <a:avLst/>
@@ -2742,11 +2903,11 @@
                       </mc:Choice>
                       <mc:Fallback>
                         <w:pict>
-                          <v:shapetype w14:anchorId="3E185CF3" id="_x0000_t32" coordsize="21600,21600" o:spt="32" o:oned="t" path="m,l21600,21600e" filled="f">
+                          <v:shapetype w14:anchorId="198B9154" id="_x0000_t32" coordsize="21600,21600" o:spt="32" o:oned="t" path="m,l21600,21600e" filled="f">
                             <v:path arrowok="t" fillok="f" o:connecttype="none"/>
                             <o:lock v:ext="edit" shapetype="t"/>
                           </v:shapetype>
-                          <v:shape id="AutoShape 41" o:spid="_x0000_s1026" type="#_x0000_t32" style="position:absolute;margin-left:-3.55pt;margin-top:5.75pt;width:67.8pt;height:18pt;flip:y;z-index:251659264;visibility:visible;mso-wrap-style:square;mso-width-percent:0;mso-height-percent:0;mso-wrap-distance-left:9pt;mso-wrap-distance-top:0;mso-wrap-distance-right:9pt;mso-wrap-distance-bottom:0;mso-position-horizontal:absolute;mso-position-horizontal-relative:text;mso-position-vertical:absolute;mso-position-vertical-relative:text;mso-width-percent:0;mso-height-percent:0;mso-width-relative:page;mso-height-relative:page" o:gfxdata="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"/>
+                          <v:shape id="AutoShape 41" o:spid="_x0000_s1026" type="#_x0000_t32" style="position:absolute;margin-left:-4.65pt;margin-top:9.6pt;width:63pt;height:12pt;flip:y;z-index:251659264;visibility:visible;mso-wrap-style:square;mso-width-percent:0;mso-height-percent:0;mso-wrap-distance-left:9pt;mso-wrap-distance-top:0;mso-wrap-distance-right:9pt;mso-wrap-distance-bottom:0;mso-position-horizontal:absolute;mso-position-horizontal-relative:text;mso-position-vertical:absolute;mso-position-vertical-relative:text;mso-width-percent:0;mso-height-percent:0;mso-width-relative:page;mso-height-relative:page" o:gfxdata="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"/>
                         </w:pict>
                       </mc:Fallback>
                     </mc:AlternateContent>
@@ -2790,7 +2951,25 @@
                       <w:i/>
                       <w:sz w:val="16"/>
                     </w:rPr>
-                    <w:t>{{metodo}}</w:t>
+                    <w:t>{{</w:t>
+                  </w:r>
+                  <w:proofErr w:type="spellStart"/>
+                  <w:r>
+                    <w:rPr>
+                      <w:rFonts w:ascii="Verdana" w:hAnsi="Verdana"/>
+                      <w:i/>
+                      <w:sz w:val="16"/>
+                    </w:rPr>
+                    <w:t>metodo</w:t>
+                  </w:r>
+                  <w:proofErr w:type="spellEnd"/>
+                  <w:r>
+                    <w:rPr>
+                      <w:rFonts w:ascii="Verdana" w:hAnsi="Verdana"/>
+                      <w:i/>
+                      <w:sz w:val="16"/>
+                    </w:rPr>
+                    <w:t>}}</w:t>
                   </w:r>
                 </w:p>
               </w:tc>
@@ -3163,7 +3342,7 @@
               </w:tc>
               <w:tc>
                 <w:tcPr>
-                  <w:tcW w:w="730" w:type="pct"/>
+                  <w:tcW w:w="716" w:type="pct"/>
                   <w:shd w:val="clear" w:color="auto" w:fill="E7E6E6"/>
                   <w:vAlign w:val="center"/>
                 </w:tcPr>
@@ -3192,16 +3371,16 @@
                     <mc:AlternateContent>
                       <mc:Choice Requires="wps">
                         <w:drawing>
-                          <wp:anchor distT="0" distB="0" distL="114300" distR="114300" simplePos="0" relativeHeight="251660288" behindDoc="0" locked="0" layoutInCell="1" allowOverlap="1" wp14:anchorId="3C45889B" wp14:editId="629520B6">
+                          <wp:anchor distT="0" distB="0" distL="114300" distR="114300" simplePos="0" relativeHeight="251660288" behindDoc="0" locked="0" layoutInCell="1" allowOverlap="1" wp14:anchorId="3C45889B" wp14:editId="1336B9B7">
                             <wp:simplePos x="0" y="0"/>
                             <wp:positionH relativeFrom="column">
-                              <wp:posOffset>-60325</wp:posOffset>
+                              <wp:posOffset>-15875</wp:posOffset>
                             </wp:positionH>
                             <wp:positionV relativeFrom="paragraph">
-                              <wp:posOffset>36830</wp:posOffset>
+                              <wp:posOffset>1270</wp:posOffset>
                             </wp:positionV>
-                            <wp:extent cx="1066800" cy="144780"/>
-                            <wp:effectExtent l="0" t="0" r="19050" b="26670"/>
+                            <wp:extent cx="1066800" cy="190500"/>
+                            <wp:effectExtent l="0" t="0" r="19050" b="19050"/>
                             <wp:wrapNone/>
                             <wp:docPr id="1227749533" name="AutoShape 42"/>
                             <wp:cNvGraphicFramePr>
@@ -3216,7 +3395,7 @@
                                   <wps:spPr bwMode="auto">
                                     <a:xfrm flipV="1">
                                       <a:off x="0" y="0"/>
-                                      <a:ext cx="1066800" cy="144780"/>
+                                      <a:ext cx="1066800" cy="190500"/>
                                     </a:xfrm>
                                     <a:prstGeom prst="straightConnector1">
                                       <a:avLst/>
@@ -3253,7 +3432,7 @@
                       </mc:Choice>
                       <mc:Fallback>
                         <w:pict>
-                          <v:shape w14:anchorId="3FCA7387" id="AutoShape 42" o:spid="_x0000_s1026" type="#_x0000_t32" style="position:absolute;margin-left:-4.75pt;margin-top:2.9pt;width:84pt;height:11.4pt;flip:y;z-index:251660288;visibility:visible;mso-wrap-style:square;mso-width-percent:0;mso-height-percent:0;mso-wrap-distance-left:9pt;mso-wrap-distance-top:0;mso-wrap-distance-right:9pt;mso-wrap-distance-bottom:0;mso-position-horizontal:absolute;mso-position-horizontal-relative:text;mso-position-vertical:absolute;mso-position-vertical-relative:text;mso-width-percent:0;mso-height-percent:0;mso-width-relative:page;mso-height-relative:page" o:gfxdata="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"/>
+                          <v:shape w14:anchorId="1B145315" id="AutoShape 42" o:spid="_x0000_s1026" type="#_x0000_t32" style="position:absolute;margin-left:-1.25pt;margin-top:.1pt;width:84pt;height:15pt;flip:y;z-index:251660288;visibility:visible;mso-wrap-style:square;mso-width-percent:0;mso-height-percent:0;mso-wrap-distance-left:9pt;mso-wrap-distance-top:0;mso-wrap-distance-right:9pt;mso-wrap-distance-bottom:0;mso-position-horizontal:absolute;mso-position-horizontal-relative:text;mso-position-vertical:absolute;mso-position-vertical-relative:text;mso-width-percent:0;mso-height-percent:0;mso-width-relative:page;mso-height-relative:page" o:gfxdata="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"/>
                         </w:pict>
                       </mc:Fallback>
                     </mc:AlternateContent>
@@ -3262,7 +3441,7 @@
               </w:tc>
               <w:tc>
                 <w:tcPr>
-                  <w:tcW w:w="431" w:type="pct"/>
+                  <w:tcW w:w="398" w:type="pct"/>
                   <w:shd w:val="clear" w:color="auto" w:fill="F2F2F2"/>
                   <w:vAlign w:val="center"/>
                 </w:tcPr>
@@ -3341,7 +3520,7 @@
               </w:tc>
               <w:tc>
                 <w:tcPr>
-                  <w:tcW w:w="431" w:type="pct"/>
+                  <w:tcW w:w="556" w:type="pct"/>
                   <w:gridSpan w:val="2"/>
                   <w:shd w:val="clear" w:color="auto" w:fill="F2F2F2"/>
                   <w:vAlign w:val="center"/>
@@ -3421,7 +3600,7 @@
               </w:tc>
               <w:tc>
                 <w:tcPr>
-                  <w:tcW w:w="630" w:type="pct"/>
+                  <w:tcW w:w="552" w:type="pct"/>
                   <w:shd w:val="clear" w:color="auto" w:fill="F2F2F2"/>
                   <w:vAlign w:val="center"/>
                 </w:tcPr>
@@ -3500,6 +3679,7 @@
                 </w:tcPr>
                 <w:p>
                   <w:pPr>
+                    <w:jc w:val="center"/>
                     <w:textAlignment w:val="center"/>
                     <w:rPr>
                       <w:rFonts w:ascii="Verdana" w:hAnsi="Verdana"/>
@@ -3526,6 +3706,7 @@
                 </w:p>
                 <w:p>
                   <w:pPr>
+                    <w:jc w:val="center"/>
                     <w:textAlignment w:val="center"/>
                     <w:rPr>
                       <w:rFonts w:ascii="Verdana" w:hAnsi="Verdana"/>
@@ -3694,12 +3875,13 @@
               </w:tc>
               <w:tc>
                 <w:tcPr>
-                  <w:tcW w:w="730" w:type="pct"/>
+                  <w:tcW w:w="716" w:type="pct"/>
                   <w:shd w:val="clear" w:color="auto" w:fill="E7E6E6"/>
                   <w:vAlign w:val="center"/>
                 </w:tcPr>
                 <w:p>
                   <w:pPr>
+                    <w:jc w:val="center"/>
                     <w:textAlignment w:val="center"/>
                     <w:rPr>
                       <w:rFonts w:ascii="Verdana" w:hAnsi="Verdana"/>
@@ -3724,6 +3906,7 @@
                 </w:p>
                 <w:p>
                   <w:pPr>
+                    <w:jc w:val="center"/>
                     <w:textAlignment w:val="center"/>
                     <w:rPr>
                       <w:rFonts w:ascii="Verdana" w:hAnsi="Verdana"/>
@@ -3749,7 +3932,7 @@
               </w:tc>
               <w:tc>
                 <w:tcPr>
-                  <w:tcW w:w="431" w:type="pct"/>
+                  <w:tcW w:w="398" w:type="pct"/>
                   <w:vAlign w:val="center"/>
                 </w:tcPr>
                 <w:p>
@@ -3798,7 +3981,7 @@
               </w:tc>
               <w:tc>
                 <w:tcPr>
-                  <w:tcW w:w="431" w:type="pct"/>
+                  <w:tcW w:w="556" w:type="pct"/>
                   <w:gridSpan w:val="2"/>
                   <w:vAlign w:val="center"/>
                 </w:tcPr>
@@ -3837,7 +4020,7 @@
               </w:tc>
               <w:tc>
                 <w:tcPr>
-                  <w:tcW w:w="630" w:type="pct"/>
+                  <w:tcW w:w="552" w:type="pct"/>
                   <w:vAlign w:val="center"/>
                 </w:tcPr>
                 <w:p>
@@ -3886,6 +4069,7 @@
                 </w:tcPr>
                 <w:p>
                   <w:pPr>
+                    <w:jc w:val="center"/>
                     <w:textAlignment w:val="center"/>
                     <w:rPr>
                       <w:rFonts w:ascii="Verdana" w:hAnsi="Verdana"/>
@@ -3912,6 +4096,7 @@
                 </w:p>
                 <w:p>
                   <w:pPr>
+                    <w:jc w:val="center"/>
                     <w:textAlignment w:val="center"/>
                     <w:rPr>
                       <w:rFonts w:ascii="Verdana" w:hAnsi="Verdana"/>
@@ -4082,12 +4267,13 @@
               </w:tc>
               <w:tc>
                 <w:tcPr>
-                  <w:tcW w:w="730" w:type="pct"/>
+                  <w:tcW w:w="716" w:type="pct"/>
                   <w:shd w:val="clear" w:color="auto" w:fill="E7E6E6"/>
                   <w:vAlign w:val="center"/>
                 </w:tcPr>
                 <w:p>
                   <w:pPr>
+                    <w:jc w:val="center"/>
                     <w:textAlignment w:val="center"/>
                     <w:rPr>
                       <w:rFonts w:ascii="Verdana" w:hAnsi="Verdana"/>
@@ -4112,6 +4298,7 @@
                 </w:p>
                 <w:p>
                   <w:pPr>
+                    <w:jc w:val="center"/>
                     <w:textAlignment w:val="center"/>
                     <w:rPr>
                       <w:rFonts w:ascii="Verdana" w:hAnsi="Verdana"/>
@@ -4137,7 +4324,7 @@
               </w:tc>
               <w:tc>
                 <w:tcPr>
-                  <w:tcW w:w="431" w:type="pct"/>
+                  <w:tcW w:w="398" w:type="pct"/>
                   <w:vAlign w:val="center"/>
                 </w:tcPr>
                 <w:p>
@@ -4167,7 +4354,7 @@
               </w:tc>
               <w:tc>
                 <w:tcPr>
-                  <w:tcW w:w="431" w:type="pct"/>
+                  <w:tcW w:w="556" w:type="pct"/>
                   <w:gridSpan w:val="2"/>
                   <w:vAlign w:val="center"/>
                 </w:tcPr>
@@ -4205,7 +4392,7 @@
               </w:tc>
               <w:tc>
                 <w:tcPr>
-                  <w:tcW w:w="630" w:type="pct"/>
+                  <w:tcW w:w="552" w:type="pct"/>
                   <w:vAlign w:val="center"/>
                 </w:tcPr>
                 <w:p>
@@ -4253,6 +4440,7 @@
                 </w:tcPr>
                 <w:p>
                   <w:pPr>
+                    <w:jc w:val="center"/>
                     <w:textAlignment w:val="center"/>
                     <w:rPr>
                       <w:rFonts w:ascii="Verdana" w:hAnsi="Verdana"/>
@@ -4279,6 +4467,7 @@
                 </w:p>
                 <w:p>
                   <w:pPr>
+                    <w:jc w:val="center"/>
                     <w:textAlignment w:val="center"/>
                     <w:rPr>
                       <w:rFonts w:ascii="Verdana" w:hAnsi="Verdana"/>
@@ -4449,12 +4638,13 @@
               </w:tc>
               <w:tc>
                 <w:tcPr>
-                  <w:tcW w:w="730" w:type="pct"/>
+                  <w:tcW w:w="716" w:type="pct"/>
                   <w:shd w:val="clear" w:color="auto" w:fill="E7E6E6"/>
                   <w:vAlign w:val="center"/>
                 </w:tcPr>
                 <w:p>
                   <w:pPr>
+                    <w:jc w:val="center"/>
                     <w:textAlignment w:val="center"/>
                     <w:rPr>
                       <w:rFonts w:ascii="Verdana" w:hAnsi="Verdana"/>
@@ -4479,6 +4669,7 @@
                 </w:p>
                 <w:p>
                   <w:pPr>
+                    <w:jc w:val="center"/>
                     <w:textAlignment w:val="center"/>
                     <w:rPr>
                       <w:rFonts w:ascii="Verdana" w:hAnsi="Verdana"/>
@@ -4505,7 +4696,7 @@
               </w:tc>
               <w:tc>
                 <w:tcPr>
-                  <w:tcW w:w="431" w:type="pct"/>
+                  <w:tcW w:w="398" w:type="pct"/>
                   <w:vAlign w:val="center"/>
                 </w:tcPr>
                 <w:p>
@@ -4548,7 +4739,7 @@
               </w:tc>
               <w:tc>
                 <w:tcPr>
-                  <w:tcW w:w="431" w:type="pct"/>
+                  <w:tcW w:w="556" w:type="pct"/>
                   <w:gridSpan w:val="2"/>
                   <w:vAlign w:val="center"/>
                 </w:tcPr>
@@ -4581,7 +4772,7 @@
               </w:tc>
               <w:tc>
                 <w:tcPr>
-                  <w:tcW w:w="630" w:type="pct"/>
+                  <w:tcW w:w="552" w:type="pct"/>
                   <w:vAlign w:val="center"/>
                 </w:tcPr>
                 <w:p>
@@ -4624,6 +4815,7 @@
                 </w:tcPr>
                 <w:p>
                   <w:pPr>
+                    <w:jc w:val="center"/>
                     <w:textAlignment w:val="center"/>
                     <w:rPr>
                       <w:rFonts w:ascii="Verdana" w:hAnsi="Verdana"/>
@@ -4650,6 +4842,7 @@
                 </w:p>
                 <w:p>
                   <w:pPr>
+                    <w:jc w:val="center"/>
                     <w:textAlignment w:val="center"/>
                     <w:rPr>
                       <w:rFonts w:ascii="Verdana" w:hAnsi="Verdana"/>
@@ -4862,12 +5055,13 @@
               </w:tc>
               <w:tc>
                 <w:tcPr>
-                  <w:tcW w:w="730" w:type="pct"/>
+                  <w:tcW w:w="716" w:type="pct"/>
                   <w:shd w:val="clear" w:color="auto" w:fill="E7E6E6"/>
                   <w:vAlign w:val="center"/>
                 </w:tcPr>
                 <w:p>
                   <w:pPr>
+                    <w:jc w:val="center"/>
                     <w:textAlignment w:val="center"/>
                     <w:rPr>
                       <w:rFonts w:ascii="Verdana" w:hAnsi="Verdana"/>
@@ -4892,6 +5086,7 @@
                 </w:p>
                 <w:p>
                   <w:pPr>
+                    <w:jc w:val="center"/>
                     <w:textAlignment w:val="center"/>
                     <w:rPr>
                       <w:rFonts w:ascii="Verdana" w:hAnsi="Verdana"/>
@@ -4917,7 +5112,7 @@
               </w:tc>
               <w:tc>
                 <w:tcPr>
-                  <w:tcW w:w="431" w:type="pct"/>
+                  <w:tcW w:w="398" w:type="pct"/>
                   <w:vAlign w:val="center"/>
                 </w:tcPr>
                 <w:p>
@@ -4960,7 +5155,7 @@
               </w:tc>
               <w:tc>
                 <w:tcPr>
-                  <w:tcW w:w="431" w:type="pct"/>
+                  <w:tcW w:w="556" w:type="pct"/>
                   <w:gridSpan w:val="2"/>
                   <w:vAlign w:val="center"/>
                 </w:tcPr>
@@ -4993,7 +5188,7 @@
               </w:tc>
               <w:tc>
                 <w:tcPr>
-                  <w:tcW w:w="630" w:type="pct"/>
+                  <w:tcW w:w="552" w:type="pct"/>
                   <w:vAlign w:val="center"/>
                 </w:tcPr>
                 <w:p>
@@ -5087,7 +5282,7 @@
               </w:tc>
               <w:tc>
                 <w:tcPr>
-                  <w:tcW w:w="1841" w:type="pct"/>
+                  <w:tcW w:w="1827" w:type="pct"/>
                   <w:gridSpan w:val="4"/>
                   <w:shd w:val="clear" w:color="auto" w:fill="E7E6E6"/>
                 </w:tcPr>
@@ -5097,7 +5292,7 @@
                     <w:rPr>
                       <w:rFonts w:ascii="Verdana" w:hAnsi="Verdana"/>
                       <w:b/>
-                      <w:iCs/>
+                      <w:i/>
                       <w:sz w:val="16"/>
                       <w:szCs w:val="16"/>
                       <w:u w:val="single"/>
@@ -5108,7 +5303,7 @@
                     <w:rPr>
                       <w:rFonts w:ascii="Verdana" w:hAnsi="Verdana"/>
                       <w:b/>
-                      <w:iCs/>
+                      <w:i/>
                       <w:sz w:val="16"/>
                       <w:szCs w:val="16"/>
                       <w:u w:val="single"/>
@@ -5142,7 +5337,7 @@
               </w:tc>
               <w:tc>
                 <w:tcPr>
-                  <w:tcW w:w="1492" w:type="pct"/>
+                  <w:tcW w:w="1506" w:type="pct"/>
                   <w:gridSpan w:val="4"/>
                   <w:shd w:val="clear" w:color="auto" w:fill="E7E6E6"/>
                 </w:tcPr>
@@ -5152,7 +5347,7 @@
                     <w:rPr>
                       <w:rFonts w:ascii="Verdana" w:hAnsi="Verdana"/>
                       <w:b/>
-                      <w:iCs/>
+                      <w:i/>
                       <w:sz w:val="16"/>
                       <w:szCs w:val="16"/>
                       <w:u w:val="single"/>
@@ -5163,7 +5358,7 @@
                     <w:rPr>
                       <w:rFonts w:ascii="Verdana" w:hAnsi="Verdana"/>
                       <w:b/>
-                      <w:iCs/>
+                      <w:i/>
                       <w:sz w:val="16"/>
                       <w:szCs w:val="16"/>
                       <w:u w:val="single"/>
@@ -5211,10 +5406,10 @@
                   <w:tcW w:w="832" w:type="pct"/>
                   <w:gridSpan w:val="2"/>
                   <w:shd w:val="clear" w:color="auto" w:fill="E7E6E6"/>
-                  <w:vAlign w:val="center"/>
-                </w:tcPr>
-                <w:p>
-                  <w:pPr>
+                </w:tcPr>
+                <w:p>
+                  <w:pPr>
+                    <w:jc w:val="center"/>
                     <w:rPr>
                       <w:rFonts w:ascii="Verdana" w:hAnsi="Verdana"/>
                       <w:b/>
@@ -5236,6 +5431,7 @@
                 </w:p>
                 <w:p>
                   <w:pPr>
+                    <w:jc w:val="center"/>
                     <w:rPr>
                       <w:rFonts w:ascii="Verdana" w:hAnsi="Verdana"/>
                       <w:bCs/>
@@ -5281,7 +5477,25 @@
                       <w:i/>
                       <w:sz w:val="16"/>
                     </w:rPr>
-                    <w:t>{{luzUltravioletaMedidor}}</w:t>
+                    <w:t>{{</w:t>
+                  </w:r>
+                  <w:proofErr w:type="spellStart"/>
+                  <w:r>
+                    <w:rPr>
+                      <w:rFonts w:ascii="Verdana" w:hAnsi="Verdana"/>
+                      <w:i/>
+                      <w:sz w:val="16"/>
+                    </w:rPr>
+                    <w:t>luzUltravioletaMedidor</w:t>
+                  </w:r>
+                  <w:proofErr w:type="spellEnd"/>
+                  <w:r>
+                    <w:rPr>
+                      <w:rFonts w:ascii="Verdana" w:hAnsi="Verdana"/>
+                      <w:i/>
+                      <w:sz w:val="16"/>
+                    </w:rPr>
+                    <w:t>}}</w:t>
                   </w:r>
                 </w:p>
               </w:tc>
@@ -5290,10 +5504,10 @@
                   <w:tcW w:w="742" w:type="pct"/>
                   <w:gridSpan w:val="2"/>
                   <w:shd w:val="clear" w:color="auto" w:fill="E7E6E6"/>
-                  <w:vAlign w:val="center"/>
-                </w:tcPr>
-                <w:p>
-                  <w:pPr>
+                </w:tcPr>
+                <w:p>
+                  <w:pPr>
+                    <w:jc w:val="center"/>
                     <w:rPr>
                       <w:rFonts w:ascii="Verdana" w:hAnsi="Verdana"/>
                       <w:b/>
@@ -5315,6 +5529,7 @@
                 </w:p>
                 <w:p>
                   <w:pPr>
+                    <w:jc w:val="center"/>
                     <w:rPr>
                       <w:rFonts w:ascii="Verdana" w:hAnsi="Verdana"/>
                       <w:bCs/>
@@ -5337,7 +5552,7 @@
               </w:tc>
               <w:tc>
                 <w:tcPr>
-                  <w:tcW w:w="1099" w:type="pct"/>
+                  <w:tcW w:w="1085" w:type="pct"/>
                   <w:gridSpan w:val="2"/>
                   <w:vAlign w:val="center"/>
                 </w:tcPr>
@@ -5360,19 +5575,38 @@
                       <w:i/>
                       <w:sz w:val="16"/>
                     </w:rPr>
-                    <w:t>{{ambientalMedidor}}</w:t>
-                  </w:r>
-                </w:p>
-              </w:tc>
-              <w:tc>
-                <w:tcPr>
-                  <w:tcW w:w="662" w:type="pct"/>
+                    <w:t>{{</w:t>
+                  </w:r>
+                  <w:proofErr w:type="spellStart"/>
+                  <w:r>
+                    <w:rPr>
+                      <w:rFonts w:ascii="Verdana" w:hAnsi="Verdana"/>
+                      <w:i/>
+                      <w:sz w:val="16"/>
+                    </w:rPr>
+                    <w:t>ambientalMedidor</w:t>
+                  </w:r>
+                  <w:proofErr w:type="spellEnd"/>
+                  <w:r>
+                    <w:rPr>
+                      <w:rFonts w:ascii="Verdana" w:hAnsi="Verdana"/>
+                      <w:i/>
+                      <w:sz w:val="16"/>
+                    </w:rPr>
+                    <w:t>}}</w:t>
+                  </w:r>
+                </w:p>
+              </w:tc>
+              <w:tc>
+                <w:tcPr>
+                  <w:tcW w:w="675" w:type="pct"/>
                   <w:gridSpan w:val="2"/>
                   <w:shd w:val="clear" w:color="auto" w:fill="E7E6E6"/>
                   <w:vAlign w:val="center"/>
                 </w:tcPr>
                 <w:p>
                   <w:pPr>
+                    <w:jc w:val="center"/>
                     <w:rPr>
                       <w:rFonts w:ascii="Verdana" w:hAnsi="Verdana"/>
                       <w:b/>
@@ -5394,6 +5628,7 @@
                 </w:p>
                 <w:p>
                   <w:pPr>
+                    <w:jc w:val="center"/>
                     <w:rPr>
                       <w:rFonts w:ascii="Verdana" w:hAnsi="Verdana"/>
                       <w:bCs/>
@@ -5416,7 +5651,7 @@
               </w:tc>
               <w:tc>
                 <w:tcPr>
-                  <w:tcW w:w="830" w:type="pct"/>
+                  <w:tcW w:w="831" w:type="pct"/>
                   <w:gridSpan w:val="2"/>
                   <w:vAlign w:val="center"/>
                 </w:tcPr>
@@ -5436,7 +5671,23 @@
                       <w:rFonts w:ascii="Verdana" w:hAnsi="Verdana"/>
                       <w:sz w:val="16"/>
                     </w:rPr>
-                    <w:t>{{blancaMedidor}}</w:t>
+                    <w:t>{{</w:t>
+                  </w:r>
+                  <w:proofErr w:type="spellStart"/>
+                  <w:r>
+                    <w:rPr>
+                      <w:rFonts w:ascii="Verdana" w:hAnsi="Verdana"/>
+                      <w:sz w:val="16"/>
+                    </w:rPr>
+                    <w:t>blancaMedidor</w:t>
+                  </w:r>
+                  <w:proofErr w:type="spellEnd"/>
+                  <w:r>
+                    <w:rPr>
+                      <w:rFonts w:ascii="Verdana" w:hAnsi="Verdana"/>
+                      <w:sz w:val="16"/>
+                    </w:rPr>
+                    <w:t>}}</w:t>
                   </w:r>
                 </w:p>
               </w:tc>
@@ -5456,10 +5707,10 @@
                   <w:tcW w:w="832" w:type="pct"/>
                   <w:gridSpan w:val="2"/>
                   <w:shd w:val="clear" w:color="auto" w:fill="E7E6E6"/>
-                  <w:vAlign w:val="center"/>
-                </w:tcPr>
-                <w:p>
-                  <w:pPr>
+                </w:tcPr>
+                <w:p>
+                  <w:pPr>
+                    <w:jc w:val="center"/>
                     <w:rPr>
                       <w:rFonts w:ascii="Verdana" w:hAnsi="Verdana"/>
                       <w:b/>
@@ -5481,6 +5732,7 @@
                 </w:p>
                 <w:p>
                   <w:pPr>
+                    <w:jc w:val="center"/>
                     <w:rPr>
                       <w:rFonts w:ascii="Verdana" w:hAnsi="Verdana"/>
                       <w:bCs/>
@@ -5525,7 +5777,25 @@
                       <w:i/>
                       <w:sz w:val="16"/>
                     </w:rPr>
-                    <w:t>{{luzUltravioletaModelo}}</w:t>
+                    <w:t>{{</w:t>
+                  </w:r>
+                  <w:proofErr w:type="spellStart"/>
+                  <w:r>
+                    <w:rPr>
+                      <w:rFonts w:ascii="Verdana" w:hAnsi="Verdana"/>
+                      <w:i/>
+                      <w:sz w:val="16"/>
+                    </w:rPr>
+                    <w:t>luzUltravioletaModelo</w:t>
+                  </w:r>
+                  <w:proofErr w:type="spellEnd"/>
+                  <w:r>
+                    <w:rPr>
+                      <w:rFonts w:ascii="Verdana" w:hAnsi="Verdana"/>
+                      <w:i/>
+                      <w:sz w:val="16"/>
+                    </w:rPr>
+                    <w:t>}}</w:t>
                   </w:r>
                 </w:p>
               </w:tc>
@@ -5534,10 +5804,10 @@
                   <w:tcW w:w="742" w:type="pct"/>
                   <w:gridSpan w:val="2"/>
                   <w:shd w:val="clear" w:color="auto" w:fill="E7E6E6"/>
-                  <w:vAlign w:val="center"/>
-                </w:tcPr>
-                <w:p>
-                  <w:pPr>
+                </w:tcPr>
+                <w:p>
+                  <w:pPr>
+                    <w:jc w:val="center"/>
                     <w:rPr>
                       <w:rFonts w:ascii="Verdana" w:hAnsi="Verdana"/>
                       <w:b/>
@@ -5559,6 +5829,7 @@
                 </w:p>
                 <w:p>
                   <w:pPr>
+                    <w:jc w:val="center"/>
                     <w:rPr>
                       <w:rFonts w:ascii="Verdana" w:hAnsi="Verdana"/>
                       <w:bCs/>
@@ -5581,7 +5852,7 @@
               </w:tc>
               <w:tc>
                 <w:tcPr>
-                  <w:tcW w:w="1099" w:type="pct"/>
+                  <w:tcW w:w="1085" w:type="pct"/>
                   <w:gridSpan w:val="2"/>
                   <w:vAlign w:val="center"/>
                 </w:tcPr>
@@ -5603,19 +5874,38 @@
                       <w:i/>
                       <w:sz w:val="16"/>
                     </w:rPr>
-                    <w:t>{{ambientalModelo}}</w:t>
-                  </w:r>
-                </w:p>
-              </w:tc>
-              <w:tc>
-                <w:tcPr>
-                  <w:tcW w:w="662" w:type="pct"/>
+                    <w:t>{{</w:t>
+                  </w:r>
+                  <w:proofErr w:type="spellStart"/>
+                  <w:r>
+                    <w:rPr>
+                      <w:rFonts w:ascii="Verdana" w:hAnsi="Verdana"/>
+                      <w:i/>
+                      <w:sz w:val="16"/>
+                    </w:rPr>
+                    <w:t>ambientalModelo</w:t>
+                  </w:r>
+                  <w:proofErr w:type="spellEnd"/>
+                  <w:r>
+                    <w:rPr>
+                      <w:rFonts w:ascii="Verdana" w:hAnsi="Verdana"/>
+                      <w:i/>
+                      <w:sz w:val="16"/>
+                    </w:rPr>
+                    <w:t>}}</w:t>
+                  </w:r>
+                </w:p>
+              </w:tc>
+              <w:tc>
+                <w:tcPr>
+                  <w:tcW w:w="675" w:type="pct"/>
                   <w:gridSpan w:val="2"/>
                   <w:shd w:val="clear" w:color="auto" w:fill="E7E6E6"/>
                   <w:vAlign w:val="center"/>
                 </w:tcPr>
                 <w:p>
                   <w:pPr>
+                    <w:jc w:val="center"/>
                     <w:rPr>
                       <w:rFonts w:ascii="Verdana" w:hAnsi="Verdana"/>
                       <w:b/>
@@ -5637,6 +5927,7 @@
                 </w:p>
                 <w:p>
                   <w:pPr>
+                    <w:jc w:val="center"/>
                     <w:rPr>
                       <w:rFonts w:ascii="Verdana" w:hAnsi="Verdana"/>
                       <w:bCs/>
@@ -5659,7 +5950,7 @@
               </w:tc>
               <w:tc>
                 <w:tcPr>
-                  <w:tcW w:w="830" w:type="pct"/>
+                  <w:tcW w:w="831" w:type="pct"/>
                   <w:gridSpan w:val="2"/>
                   <w:vAlign w:val="center"/>
                 </w:tcPr>
@@ -5681,7 +5972,27 @@
                       <w:sz w:val="16"/>
                       <w:szCs w:val="16"/>
                     </w:rPr>
-                    <w:t>{{blancaModelo}}</w:t>
+                    <w:t>{{</w:t>
+                  </w:r>
+                  <w:proofErr w:type="spellStart"/>
+                  <w:r>
+                    <w:rPr>
+                      <w:rFonts w:ascii="Verdana" w:hAnsi="Verdana"/>
+                      <w:i/>
+                      <w:sz w:val="16"/>
+                      <w:szCs w:val="16"/>
+                    </w:rPr>
+                    <w:t>blancaModelo</w:t>
+                  </w:r>
+                  <w:proofErr w:type="spellEnd"/>
+                  <w:r>
+                    <w:rPr>
+                      <w:rFonts w:ascii="Verdana" w:hAnsi="Verdana"/>
+                      <w:i/>
+                      <w:sz w:val="16"/>
+                      <w:szCs w:val="16"/>
+                    </w:rPr>
+                    <w:t>}}</w:t>
                   </w:r>
                 </w:p>
               </w:tc>
@@ -5701,10 +6012,10 @@
                   <w:tcW w:w="832" w:type="pct"/>
                   <w:gridSpan w:val="2"/>
                   <w:shd w:val="clear" w:color="auto" w:fill="E7E6E6"/>
-                  <w:vAlign w:val="center"/>
-                </w:tcPr>
-                <w:p>
-                  <w:pPr>
+                </w:tcPr>
+                <w:p>
+                  <w:pPr>
+                    <w:jc w:val="center"/>
                     <w:rPr>
                       <w:rFonts w:ascii="Verdana" w:hAnsi="Verdana"/>
                       <w:b/>
@@ -5726,6 +6037,7 @@
                 </w:p>
                 <w:p>
                   <w:pPr>
+                    <w:jc w:val="center"/>
                     <w:rPr>
                       <w:rFonts w:ascii="Verdana" w:hAnsi="Verdana"/>
                       <w:bCs/>
@@ -5770,7 +6082,25 @@
                       <w:i/>
                       <w:sz w:val="16"/>
                     </w:rPr>
-                    <w:t>{{luzUltravioletaSerie}}</w:t>
+                    <w:t>{{</w:t>
+                  </w:r>
+                  <w:proofErr w:type="spellStart"/>
+                  <w:r>
+                    <w:rPr>
+                      <w:rFonts w:ascii="Verdana" w:hAnsi="Verdana"/>
+                      <w:i/>
+                      <w:sz w:val="16"/>
+                    </w:rPr>
+                    <w:t>luzUltravioletaSerie</w:t>
+                  </w:r>
+                  <w:proofErr w:type="spellEnd"/>
+                  <w:r>
+                    <w:rPr>
+                      <w:rFonts w:ascii="Verdana" w:hAnsi="Verdana"/>
+                      <w:i/>
+                      <w:sz w:val="16"/>
+                    </w:rPr>
+                    <w:t>}}</w:t>
                   </w:r>
                 </w:p>
               </w:tc>
@@ -5779,10 +6109,10 @@
                   <w:tcW w:w="742" w:type="pct"/>
                   <w:gridSpan w:val="2"/>
                   <w:shd w:val="clear" w:color="auto" w:fill="E7E6E6"/>
-                  <w:vAlign w:val="center"/>
-                </w:tcPr>
-                <w:p>
-                  <w:pPr>
+                </w:tcPr>
+                <w:p>
+                  <w:pPr>
+                    <w:jc w:val="center"/>
                     <w:rPr>
                       <w:rFonts w:ascii="Verdana" w:hAnsi="Verdana"/>
                       <w:b/>
@@ -5804,6 +6134,7 @@
                 </w:p>
                 <w:p>
                   <w:pPr>
+                    <w:jc w:val="center"/>
                     <w:rPr>
                       <w:rFonts w:ascii="Verdana" w:hAnsi="Verdana"/>
                       <w:bCs/>
@@ -5826,7 +6157,7 @@
               </w:tc>
               <w:tc>
                 <w:tcPr>
-                  <w:tcW w:w="1099" w:type="pct"/>
+                  <w:tcW w:w="1085" w:type="pct"/>
                   <w:gridSpan w:val="2"/>
                   <w:vAlign w:val="center"/>
                 </w:tcPr>
@@ -5848,19 +6179,38 @@
                       <w:i/>
                       <w:sz w:val="16"/>
                     </w:rPr>
-                    <w:t>{{ambientalSerie}}</w:t>
-                  </w:r>
-                </w:p>
-              </w:tc>
-              <w:tc>
-                <w:tcPr>
-                  <w:tcW w:w="662" w:type="pct"/>
+                    <w:t>{{</w:t>
+                  </w:r>
+                  <w:proofErr w:type="spellStart"/>
+                  <w:r>
+                    <w:rPr>
+                      <w:rFonts w:ascii="Verdana" w:hAnsi="Verdana"/>
+                      <w:i/>
+                      <w:sz w:val="16"/>
+                    </w:rPr>
+                    <w:t>ambientalSerie</w:t>
+                  </w:r>
+                  <w:proofErr w:type="spellEnd"/>
+                  <w:r>
+                    <w:rPr>
+                      <w:rFonts w:ascii="Verdana" w:hAnsi="Verdana"/>
+                      <w:i/>
+                      <w:sz w:val="16"/>
+                    </w:rPr>
+                    <w:t>}}</w:t>
+                  </w:r>
+                </w:p>
+              </w:tc>
+              <w:tc>
+                <w:tcPr>
+                  <w:tcW w:w="675" w:type="pct"/>
                   <w:gridSpan w:val="2"/>
                   <w:shd w:val="clear" w:color="auto" w:fill="E7E6E6"/>
                   <w:vAlign w:val="center"/>
                 </w:tcPr>
                 <w:p>
                   <w:pPr>
+                    <w:jc w:val="center"/>
                     <w:rPr>
                       <w:rFonts w:ascii="Verdana" w:hAnsi="Verdana"/>
                       <w:b/>
@@ -5882,6 +6232,7 @@
                 </w:p>
                 <w:p>
                   <w:pPr>
+                    <w:jc w:val="center"/>
                     <w:rPr>
                       <w:rFonts w:ascii="Verdana" w:hAnsi="Verdana"/>
                       <w:bCs/>
@@ -5904,7 +6255,7 @@
               </w:tc>
               <w:tc>
                 <w:tcPr>
-                  <w:tcW w:w="830" w:type="pct"/>
+                  <w:tcW w:w="831" w:type="pct"/>
                   <w:gridSpan w:val="2"/>
                   <w:vAlign w:val="center"/>
                 </w:tcPr>
@@ -5926,7 +6277,27 @@
                       <w:sz w:val="16"/>
                       <w:szCs w:val="16"/>
                     </w:rPr>
-                    <w:t>{{blancaSerie}}</w:t>
+                    <w:t>{{</w:t>
+                  </w:r>
+                  <w:proofErr w:type="spellStart"/>
+                  <w:r>
+                    <w:rPr>
+                      <w:rFonts w:ascii="Verdana" w:hAnsi="Verdana"/>
+                      <w:i/>
+                      <w:sz w:val="16"/>
+                      <w:szCs w:val="16"/>
+                    </w:rPr>
+                    <w:t>blancaSerie</w:t>
+                  </w:r>
+                  <w:proofErr w:type="spellEnd"/>
+                  <w:r>
+                    <w:rPr>
+                      <w:rFonts w:ascii="Verdana" w:hAnsi="Verdana"/>
+                      <w:i/>
+                      <w:sz w:val="16"/>
+                      <w:szCs w:val="16"/>
+                    </w:rPr>
+                    <w:t>}}</w:t>
                   </w:r>
                 </w:p>
               </w:tc>
@@ -5946,10 +6317,10 @@
                   <w:tcW w:w="832" w:type="pct"/>
                   <w:gridSpan w:val="2"/>
                   <w:shd w:val="clear" w:color="auto" w:fill="E7E6E6"/>
-                  <w:vAlign w:val="center"/>
-                </w:tcPr>
-                <w:p>
-                  <w:pPr>
+                </w:tcPr>
+                <w:p>
+                  <w:pPr>
+                    <w:jc w:val="center"/>
                     <w:rPr>
                       <w:rFonts w:ascii="Verdana" w:hAnsi="Verdana"/>
                       <w:b/>
@@ -5971,6 +6342,7 @@
                 </w:p>
                 <w:p>
                   <w:pPr>
+                    <w:jc w:val="center"/>
                     <w:rPr>
                       <w:rFonts w:ascii="Verdana" w:hAnsi="Verdana"/>
                       <w:bCs/>
@@ -6015,7 +6387,25 @@
                       <w:i/>
                       <w:sz w:val="16"/>
                     </w:rPr>
-                    <w:t>{{luzUltravioletaVencimiento}}</w:t>
+                    <w:t>{{</w:t>
+                  </w:r>
+                  <w:proofErr w:type="spellStart"/>
+                  <w:r>
+                    <w:rPr>
+                      <w:rFonts w:ascii="Verdana" w:hAnsi="Verdana"/>
+                      <w:i/>
+                      <w:sz w:val="16"/>
+                    </w:rPr>
+                    <w:t>luzUltravioletaVencimiento</w:t>
+                  </w:r>
+                  <w:proofErr w:type="spellEnd"/>
+                  <w:r>
+                    <w:rPr>
+                      <w:rFonts w:ascii="Verdana" w:hAnsi="Verdana"/>
+                      <w:i/>
+                      <w:sz w:val="16"/>
+                    </w:rPr>
+                    <w:t>}}</w:t>
                   </w:r>
                 </w:p>
               </w:tc>
@@ -6024,10 +6414,10 @@
                   <w:tcW w:w="742" w:type="pct"/>
                   <w:gridSpan w:val="2"/>
                   <w:shd w:val="clear" w:color="auto" w:fill="E7E6E6"/>
-                  <w:vAlign w:val="center"/>
-                </w:tcPr>
-                <w:p>
-                  <w:pPr>
+                </w:tcPr>
+                <w:p>
+                  <w:pPr>
+                    <w:jc w:val="center"/>
                     <w:rPr>
                       <w:rFonts w:ascii="Verdana" w:hAnsi="Verdana"/>
                       <w:b/>
@@ -6049,6 +6439,7 @@
                 </w:p>
                 <w:p>
                   <w:pPr>
+                    <w:jc w:val="center"/>
                     <w:rPr>
                       <w:rFonts w:ascii="Verdana" w:hAnsi="Verdana"/>
                       <w:bCs/>
@@ -6071,7 +6462,7 @@
               </w:tc>
               <w:tc>
                 <w:tcPr>
-                  <w:tcW w:w="1099" w:type="pct"/>
+                  <w:tcW w:w="1085" w:type="pct"/>
                   <w:gridSpan w:val="2"/>
                   <w:vAlign w:val="center"/>
                 </w:tcPr>
@@ -6093,19 +6484,38 @@
                       <w:i/>
                       <w:sz w:val="16"/>
                     </w:rPr>
-                    <w:t>{{ambientalVencimiento}}</w:t>
-                  </w:r>
-                </w:p>
-              </w:tc>
-              <w:tc>
-                <w:tcPr>
-                  <w:tcW w:w="662" w:type="pct"/>
+                    <w:t>{{</w:t>
+                  </w:r>
+                  <w:proofErr w:type="spellStart"/>
+                  <w:r>
+                    <w:rPr>
+                      <w:rFonts w:ascii="Verdana" w:hAnsi="Verdana"/>
+                      <w:i/>
+                      <w:sz w:val="16"/>
+                    </w:rPr>
+                    <w:t>ambientalVencimiento</w:t>
+                  </w:r>
+                  <w:proofErr w:type="spellEnd"/>
+                  <w:r>
+                    <w:rPr>
+                      <w:rFonts w:ascii="Verdana" w:hAnsi="Verdana"/>
+                      <w:i/>
+                      <w:sz w:val="16"/>
+                    </w:rPr>
+                    <w:t>}}</w:t>
+                  </w:r>
+                </w:p>
+              </w:tc>
+              <w:tc>
+                <w:tcPr>
+                  <w:tcW w:w="675" w:type="pct"/>
                   <w:gridSpan w:val="2"/>
                   <w:shd w:val="clear" w:color="auto" w:fill="E7E6E6"/>
                   <w:vAlign w:val="center"/>
                 </w:tcPr>
                 <w:p>
                   <w:pPr>
+                    <w:jc w:val="center"/>
                     <w:rPr>
                       <w:rFonts w:ascii="Verdana" w:hAnsi="Verdana"/>
                       <w:b/>
@@ -6127,6 +6537,7 @@
                 </w:p>
                 <w:p>
                   <w:pPr>
+                    <w:jc w:val="center"/>
                     <w:rPr>
                       <w:rFonts w:ascii="Verdana" w:hAnsi="Verdana"/>
                       <w:bCs/>
@@ -6149,7 +6560,7 @@
               </w:tc>
               <w:tc>
                 <w:tcPr>
-                  <w:tcW w:w="830" w:type="pct"/>
+                  <w:tcW w:w="831" w:type="pct"/>
                   <w:gridSpan w:val="2"/>
                   <w:vAlign w:val="center"/>
                 </w:tcPr>
@@ -6171,7 +6582,27 @@
                       <w:sz w:val="16"/>
                       <w:szCs w:val="16"/>
                     </w:rPr>
-                    <w:t>{{blancaVencimiento}}</w:t>
+                    <w:t>{{</w:t>
+                  </w:r>
+                  <w:proofErr w:type="spellStart"/>
+                  <w:r>
+                    <w:rPr>
+                      <w:rFonts w:ascii="Verdana" w:hAnsi="Verdana"/>
+                      <w:i/>
+                      <w:sz w:val="16"/>
+                      <w:szCs w:val="16"/>
+                    </w:rPr>
+                    <w:t>blancaVencimiento</w:t>
+                  </w:r>
+                  <w:proofErr w:type="spellEnd"/>
+                  <w:r>
+                    <w:rPr>
+                      <w:rFonts w:ascii="Verdana" w:hAnsi="Verdana"/>
+                      <w:i/>
+                      <w:sz w:val="16"/>
+                      <w:szCs w:val="16"/>
+                    </w:rPr>
+                    <w:t>}}</w:t>
                   </w:r>
                 </w:p>
               </w:tc>
@@ -6191,10 +6622,10 @@
                   <w:tcW w:w="832" w:type="pct"/>
                   <w:gridSpan w:val="2"/>
                   <w:shd w:val="clear" w:color="auto" w:fill="E7E6E6"/>
-                  <w:vAlign w:val="center"/>
-                </w:tcPr>
-                <w:p>
-                  <w:pPr>
+                </w:tcPr>
+                <w:p>
+                  <w:pPr>
+                    <w:jc w:val="center"/>
                     <w:rPr>
                       <w:rFonts w:ascii="Verdana" w:hAnsi="Verdana"/>
                       <w:b/>
@@ -6216,6 +6647,7 @@
                 </w:p>
                 <w:p>
                   <w:pPr>
+                    <w:jc w:val="center"/>
                     <w:rPr>
                       <w:rFonts w:ascii="Verdana" w:hAnsi="Verdana"/>
                       <w:bCs/>
@@ -6300,10 +6732,10 @@
                   <w:tcW w:w="742" w:type="pct"/>
                   <w:gridSpan w:val="2"/>
                   <w:shd w:val="clear" w:color="auto" w:fill="E7E6E6"/>
-                  <w:vAlign w:val="center"/>
-                </w:tcPr>
-                <w:p>
-                  <w:pPr>
+                </w:tcPr>
+                <w:p>
+                  <w:pPr>
+                    <w:jc w:val="center"/>
                     <w:rPr>
                       <w:rFonts w:ascii="Verdana" w:hAnsi="Verdana"/>
                       <w:b/>
@@ -6325,6 +6757,7 @@
                 </w:p>
                 <w:p>
                   <w:pPr>
+                    <w:jc w:val="center"/>
                     <w:rPr>
                       <w:rFonts w:ascii="Verdana" w:hAnsi="Verdana"/>
                       <w:bCs/>
@@ -6347,7 +6780,7 @@
               </w:tc>
               <w:tc>
                 <w:tcPr>
-                  <w:tcW w:w="1099" w:type="pct"/>
+                  <w:tcW w:w="1085" w:type="pct"/>
                   <w:gridSpan w:val="2"/>
                   <w:vAlign w:val="center"/>
                 </w:tcPr>
@@ -6406,13 +6839,14 @@
               </w:tc>
               <w:tc>
                 <w:tcPr>
-                  <w:tcW w:w="662" w:type="pct"/>
+                  <w:tcW w:w="675" w:type="pct"/>
                   <w:gridSpan w:val="2"/>
                   <w:shd w:val="clear" w:color="auto" w:fill="E7E6E6"/>
                   <w:vAlign w:val="center"/>
                 </w:tcPr>
                 <w:p>
                   <w:pPr>
+                    <w:jc w:val="center"/>
                     <w:rPr>
                       <w:rFonts w:ascii="Verdana" w:hAnsi="Verdana"/>
                       <w:b/>
@@ -6434,6 +6868,7 @@
                 </w:p>
                 <w:p>
                   <w:pPr>
+                    <w:jc w:val="center"/>
                     <w:rPr>
                       <w:rFonts w:ascii="Verdana" w:hAnsi="Verdana"/>
                       <w:bCs/>
@@ -6456,7 +6891,7 @@
               </w:tc>
               <w:tc>
                 <w:tcPr>
-                  <w:tcW w:w="830" w:type="pct"/>
+                  <w:tcW w:w="831" w:type="pct"/>
                   <w:gridSpan w:val="2"/>
                   <w:vAlign w:val="center"/>
                 </w:tcPr>
@@ -6514,23 +6949,12 @@
               <w:rPr>
                 <w:rFonts w:ascii="Verdana" w:hAnsi="Verdana"/>
                 <w:b/>
-                <w:iCs/>
+                <w:i/>
                 <w:sz w:val="16"/>
                 <w:szCs w:val="16"/>
                 <w:lang w:val="es-ES"/>
               </w:rPr>
               <w:t>EQUIPAMIENTO</w:t>
-            </w:r>
-            <w:r>
-              <w:rPr>
-                <w:rFonts w:ascii="Verdana" w:hAnsi="Verdana"/>
-                <w:bCs/>
-                <w:iCs/>
-                <w:sz w:val="10"/>
-                <w:szCs w:val="10"/>
-                <w:lang w:val="es-ES"/>
-              </w:rPr>
-              <w:t>(EQUIPMENT</w:t>
             </w:r>
             <w:r>
               <w:rPr>
@@ -6541,13 +6965,13 @@
                 <w:szCs w:val="10"/>
                 <w:lang w:val="es-ES"/>
               </w:rPr>
-              <w:t>)</w:t>
+              <w:t>(EQUIPMENT)</w:t>
             </w:r>
           </w:p>
           <w:tbl>
             <w:tblPr>
               <w:tblpPr w:leftFromText="142" w:rightFromText="142" w:vertAnchor="text" w:tblpXSpec="center" w:tblpY="1"/>
-              <w:tblW w:w="11453" w:type="dxa"/>
+              <w:tblW w:w="11792" w:type="dxa"/>
               <w:tblBorders>
                 <w:top w:val="single" w:sz="4" w:space="0" w:color="auto"/>
                 <w:left w:val="single" w:sz="4" w:space="0" w:color="auto"/>
@@ -6561,13 +6985,13 @@
             </w:tblPr>
             <w:tblGrid>
               <w:gridCol w:w="1555"/>
-              <w:gridCol w:w="1306"/>
-              <w:gridCol w:w="1432"/>
-              <w:gridCol w:w="1432"/>
-              <w:gridCol w:w="1432"/>
-              <w:gridCol w:w="1432"/>
-              <w:gridCol w:w="1432"/>
-              <w:gridCol w:w="1432"/>
+              <w:gridCol w:w="1393"/>
+              <w:gridCol w:w="1474"/>
+              <w:gridCol w:w="1474"/>
+              <w:gridCol w:w="1474"/>
+              <w:gridCol w:w="1474"/>
+              <w:gridCol w:w="1474"/>
+              <w:gridCol w:w="1474"/>
             </w:tblGrid>
             <w:tr>
               <w:trPr>
@@ -6631,7 +7055,7 @@
               </w:tc>
               <w:tc>
                 <w:tcPr>
-                  <w:tcW w:w="1306" w:type="dxa"/>
+                  <w:tcW w:w="1393" w:type="dxa"/>
                   <w:tcBorders>
                     <w:left w:val="single" w:sz="4" w:space="0" w:color="auto"/>
                   </w:tcBorders>
@@ -6661,7 +7085,7 @@
               </w:tc>
               <w:tc>
                 <w:tcPr>
-                  <w:tcW w:w="1432" w:type="dxa"/>
+                  <w:tcW w:w="1474" w:type="dxa"/>
                   <w:vAlign w:val="center"/>
                 </w:tcPr>
                 <w:p>
@@ -6697,7 +7121,7 @@
               </w:tc>
               <w:tc>
                 <w:tcPr>
-                  <w:tcW w:w="1432" w:type="dxa"/>
+                  <w:tcW w:w="1474" w:type="dxa"/>
                   <w:vAlign w:val="center"/>
                 </w:tcPr>
                 <w:p>
@@ -6734,7 +7158,7 @@
               </w:tc>
               <w:tc>
                 <w:tcPr>
-                  <w:tcW w:w="1432" w:type="dxa"/>
+                  <w:tcW w:w="1474" w:type="dxa"/>
                   <w:vAlign w:val="center"/>
                 </w:tcPr>
                 <w:p>
@@ -6771,7 +7195,7 @@
               </w:tc>
               <w:tc>
                 <w:tcPr>
-                  <w:tcW w:w="1432" w:type="dxa"/>
+                  <w:tcW w:w="1474" w:type="dxa"/>
                   <w:vAlign w:val="center"/>
                 </w:tcPr>
                 <w:p>
@@ -6808,7 +7232,7 @@
               </w:tc>
               <w:tc>
                 <w:tcPr>
-                  <w:tcW w:w="1432" w:type="dxa"/>
+                  <w:tcW w:w="1474" w:type="dxa"/>
                   <w:vAlign w:val="center"/>
                 </w:tcPr>
                 <w:p>
@@ -6843,7 +7267,7 @@
               </w:tc>
               <w:tc>
                 <w:tcPr>
-                  <w:tcW w:w="1432" w:type="dxa"/>
+                  <w:tcW w:w="1474" w:type="dxa"/>
                   <w:vAlign w:val="center"/>
                 </w:tcPr>
                 <w:p>
@@ -6939,7 +7363,7 @@
               </w:tc>
               <w:tc>
                 <w:tcPr>
-                  <w:tcW w:w="1306" w:type="dxa"/>
+                  <w:tcW w:w="1393" w:type="dxa"/>
                   <w:tcBorders>
                     <w:left w:val="single" w:sz="4" w:space="0" w:color="auto"/>
                   </w:tcBorders>
@@ -6967,7 +7391,7 @@
               </w:tc>
               <w:tc>
                 <w:tcPr>
-                  <w:tcW w:w="1432" w:type="dxa"/>
+                  <w:tcW w:w="1474" w:type="dxa"/>
                   <w:vAlign w:val="center"/>
                 </w:tcPr>
                 <w:p>
@@ -6993,7 +7417,7 @@
               </w:tc>
               <w:tc>
                 <w:tcPr>
-                  <w:tcW w:w="1432" w:type="dxa"/>
+                  <w:tcW w:w="1474" w:type="dxa"/>
                   <w:vAlign w:val="center"/>
                 </w:tcPr>
                 <w:p>
@@ -7020,7 +7444,7 @@
               </w:tc>
               <w:tc>
                 <w:tcPr>
-                  <w:tcW w:w="1432" w:type="dxa"/>
+                  <w:tcW w:w="1474" w:type="dxa"/>
                   <w:vAlign w:val="center"/>
                 </w:tcPr>
                 <w:p>
@@ -7047,7 +7471,7 @@
               </w:tc>
               <w:tc>
                 <w:tcPr>
-                  <w:tcW w:w="1432" w:type="dxa"/>
+                  <w:tcW w:w="1474" w:type="dxa"/>
                   <w:vAlign w:val="center"/>
                 </w:tcPr>
                 <w:p>
@@ -7074,7 +7498,7 @@
               </w:tc>
               <w:tc>
                 <w:tcPr>
-                  <w:tcW w:w="1432" w:type="dxa"/>
+                  <w:tcW w:w="1474" w:type="dxa"/>
                   <w:vAlign w:val="center"/>
                 </w:tcPr>
                 <w:p>
@@ -7101,7 +7525,7 @@
               </w:tc>
               <w:tc>
                 <w:tcPr>
-                  <w:tcW w:w="1432" w:type="dxa"/>
+                  <w:tcW w:w="1474" w:type="dxa"/>
                   <w:vAlign w:val="center"/>
                 </w:tcPr>
                 <w:p>
@@ -7196,7 +7620,7 @@
               </w:tc>
               <w:tc>
                 <w:tcPr>
-                  <w:tcW w:w="1306" w:type="dxa"/>
+                  <w:tcW w:w="1393" w:type="dxa"/>
                   <w:tcBorders>
                     <w:left w:val="single" w:sz="4" w:space="0" w:color="auto"/>
                   </w:tcBorders>
@@ -7226,7 +7650,7 @@
               </w:tc>
               <w:tc>
                 <w:tcPr>
-                  <w:tcW w:w="1432" w:type="dxa"/>
+                  <w:tcW w:w="1474" w:type="dxa"/>
                   <w:vAlign w:val="center"/>
                 </w:tcPr>
                 <w:p>
@@ -7262,7 +7686,7 @@
               </w:tc>
               <w:tc>
                 <w:tcPr>
-                  <w:tcW w:w="1432" w:type="dxa"/>
+                  <w:tcW w:w="1474" w:type="dxa"/>
                   <w:vAlign w:val="center"/>
                 </w:tcPr>
                 <w:p>
@@ -7299,7 +7723,7 @@
               </w:tc>
               <w:tc>
                 <w:tcPr>
-                  <w:tcW w:w="1432" w:type="dxa"/>
+                  <w:tcW w:w="1474" w:type="dxa"/>
                   <w:vAlign w:val="center"/>
                 </w:tcPr>
                 <w:p>
@@ -7336,7 +7760,7 @@
               </w:tc>
               <w:tc>
                 <w:tcPr>
-                  <w:tcW w:w="1432" w:type="dxa"/>
+                  <w:tcW w:w="1474" w:type="dxa"/>
                   <w:vAlign w:val="center"/>
                 </w:tcPr>
                 <w:p>
@@ -7373,7 +7797,7 @@
               </w:tc>
               <w:tc>
                 <w:tcPr>
-                  <w:tcW w:w="1432" w:type="dxa"/>
+                  <w:tcW w:w="1474" w:type="dxa"/>
                   <w:vAlign w:val="center"/>
                 </w:tcPr>
                 <w:p>
@@ -7410,7 +7834,7 @@
               </w:tc>
               <w:tc>
                 <w:tcPr>
-                  <w:tcW w:w="1432" w:type="dxa"/>
+                  <w:tcW w:w="1474" w:type="dxa"/>
                   <w:vAlign w:val="center"/>
                 </w:tcPr>
                 <w:p>
@@ -7507,7 +7931,7 @@
               </w:tc>
               <w:tc>
                 <w:tcPr>
-                  <w:tcW w:w="1306" w:type="dxa"/>
+                  <w:tcW w:w="1393" w:type="dxa"/>
                   <w:tcBorders>
                     <w:left w:val="single" w:sz="4" w:space="0" w:color="auto"/>
                   </w:tcBorders>
@@ -7537,7 +7961,7 @@
               </w:tc>
               <w:tc>
                 <w:tcPr>
-                  <w:tcW w:w="1432" w:type="dxa"/>
+                  <w:tcW w:w="1474" w:type="dxa"/>
                   <w:vAlign w:val="center"/>
                 </w:tcPr>
                 <w:p>
@@ -7573,7 +7997,7 @@
               </w:tc>
               <w:tc>
                 <w:tcPr>
-                  <w:tcW w:w="1432" w:type="dxa"/>
+                  <w:tcW w:w="1474" w:type="dxa"/>
                   <w:vAlign w:val="center"/>
                 </w:tcPr>
                 <w:p>
@@ -7610,7 +8034,7 @@
               </w:tc>
               <w:tc>
                 <w:tcPr>
-                  <w:tcW w:w="1432" w:type="dxa"/>
+                  <w:tcW w:w="1474" w:type="dxa"/>
                   <w:vAlign w:val="center"/>
                 </w:tcPr>
                 <w:p>
@@ -7647,7 +8071,7 @@
               </w:tc>
               <w:tc>
                 <w:tcPr>
-                  <w:tcW w:w="1432" w:type="dxa"/>
+                  <w:tcW w:w="1474" w:type="dxa"/>
                   <w:vAlign w:val="center"/>
                 </w:tcPr>
                 <w:p>
@@ -7684,7 +8108,7 @@
               </w:tc>
               <w:tc>
                 <w:tcPr>
-                  <w:tcW w:w="1432" w:type="dxa"/>
+                  <w:tcW w:w="1474" w:type="dxa"/>
                   <w:vAlign w:val="center"/>
                 </w:tcPr>
                 <w:p>
@@ -7720,7 +8144,7 @@
               </w:tc>
               <w:tc>
                 <w:tcPr>
-                  <w:tcW w:w="1432" w:type="dxa"/>
+                  <w:tcW w:w="1474" w:type="dxa"/>
                   <w:vAlign w:val="center"/>
                 </w:tcPr>
                 <w:p>
@@ -7817,7 +8241,7 @@
               </w:tc>
               <w:tc>
                 <w:tcPr>
-                  <w:tcW w:w="1306" w:type="dxa"/>
+                  <w:tcW w:w="1393" w:type="dxa"/>
                   <w:tcBorders>
                     <w:left w:val="single" w:sz="4" w:space="0" w:color="auto"/>
                   </w:tcBorders>
@@ -7847,7 +8271,7 @@
               </w:tc>
               <w:tc>
                 <w:tcPr>
-                  <w:tcW w:w="1432" w:type="dxa"/>
+                  <w:tcW w:w="1474" w:type="dxa"/>
                   <w:vAlign w:val="center"/>
                 </w:tcPr>
                 <w:p>
@@ -7883,7 +8307,7 @@
               </w:tc>
               <w:tc>
                 <w:tcPr>
-                  <w:tcW w:w="1432" w:type="dxa"/>
+                  <w:tcW w:w="1474" w:type="dxa"/>
                   <w:vAlign w:val="center"/>
                 </w:tcPr>
                 <w:p>
@@ -7920,7 +8344,7 @@
               </w:tc>
               <w:tc>
                 <w:tcPr>
-                  <w:tcW w:w="1432" w:type="dxa"/>
+                  <w:tcW w:w="1474" w:type="dxa"/>
                   <w:vAlign w:val="center"/>
                 </w:tcPr>
                 <w:p>
@@ -7957,7 +8381,7 @@
               </w:tc>
               <w:tc>
                 <w:tcPr>
-                  <w:tcW w:w="1432" w:type="dxa"/>
+                  <w:tcW w:w="1474" w:type="dxa"/>
                   <w:vAlign w:val="center"/>
                 </w:tcPr>
                 <w:p>
@@ -7994,7 +8418,7 @@
               </w:tc>
               <w:tc>
                 <w:tcPr>
-                  <w:tcW w:w="1432" w:type="dxa"/>
+                  <w:tcW w:w="1474" w:type="dxa"/>
                   <w:vAlign w:val="center"/>
                 </w:tcPr>
                 <w:p>
@@ -8030,7 +8454,7 @@
               </w:tc>
               <w:tc>
                 <w:tcPr>
-                  <w:tcW w:w="1432" w:type="dxa"/>
+                  <w:tcW w:w="1474" w:type="dxa"/>
                   <w:vAlign w:val="center"/>
                 </w:tcPr>
                 <w:p>
@@ -8127,7 +8551,7 @@
               </w:tc>
               <w:tc>
                 <w:tcPr>
-                  <w:tcW w:w="1306" w:type="dxa"/>
+                  <w:tcW w:w="1393" w:type="dxa"/>
                   <w:tcBorders>
                     <w:left w:val="single" w:sz="4" w:space="0" w:color="auto"/>
                   </w:tcBorders>
@@ -8157,7 +8581,7 @@
               </w:tc>
               <w:tc>
                 <w:tcPr>
-                  <w:tcW w:w="1432" w:type="dxa"/>
+                  <w:tcW w:w="1474" w:type="dxa"/>
                   <w:vAlign w:val="center"/>
                 </w:tcPr>
                 <w:p>
@@ -8193,7 +8617,7 @@
               </w:tc>
               <w:tc>
                 <w:tcPr>
-                  <w:tcW w:w="1432" w:type="dxa"/>
+                  <w:tcW w:w="1474" w:type="dxa"/>
                   <w:vAlign w:val="center"/>
                 </w:tcPr>
                 <w:p>
@@ -8230,7 +8654,7 @@
               </w:tc>
               <w:tc>
                 <w:tcPr>
-                  <w:tcW w:w="1432" w:type="dxa"/>
+                  <w:tcW w:w="1474" w:type="dxa"/>
                   <w:vAlign w:val="center"/>
                 </w:tcPr>
                 <w:p>
@@ -8267,7 +8691,7 @@
               </w:tc>
               <w:tc>
                 <w:tcPr>
-                  <w:tcW w:w="1432" w:type="dxa"/>
+                  <w:tcW w:w="1474" w:type="dxa"/>
                   <w:vAlign w:val="center"/>
                 </w:tcPr>
                 <w:p>
@@ -8304,7 +8728,7 @@
               </w:tc>
               <w:tc>
                 <w:tcPr>
-                  <w:tcW w:w="1432" w:type="dxa"/>
+                  <w:tcW w:w="1474" w:type="dxa"/>
                   <w:vAlign w:val="center"/>
                 </w:tcPr>
                 <w:p>
@@ -8340,7 +8764,7 @@
               </w:tc>
               <w:tc>
                 <w:tcPr>
-                  <w:tcW w:w="1432" w:type="dxa"/>
+                  <w:tcW w:w="1474" w:type="dxa"/>
                   <w:vAlign w:val="center"/>
                 </w:tcPr>
                 <w:p>
@@ -8415,8 +8839,21 @@
                 <w:szCs w:val="16"/>
                 <w:lang w:val="es-ES"/>
               </w:rPr>
-              <w:t xml:space="preserve">                            </w:t>
+              <w:t xml:space="preserve">                         </w:t>
             </w:r>
+            <w:proofErr w:type="gramStart"/>
+            <w:r>
+              <w:rPr>
+                <w:rFonts w:ascii="Verdana" w:hAnsi="Verdana"/>
+                <w:b/>
+                <w:sz w:val="16"/>
+                <w:szCs w:val="16"/>
+                <w:lang w:val="es-ES"/>
+              </w:rPr>
+              <w:t xml:space="preserve">   </w:t>
+            </w:r>
+            <w:bookmarkStart w:id="1" w:name="_GoBack"/>
+            <w:bookmarkEnd w:id="1"/>
             <w:r>
               <w:rPr>
                 <w:rFonts w:ascii="Verdana" w:hAnsi="Verdana"/>
@@ -8427,7 +8864,46 @@
                 <w:szCs w:val="16"/>
                 <w:lang w:val="es-ES"/>
               </w:rPr>
-              <w:t>{{txtRdoEnsayo}}</w:t>
+              <w:t>{</w:t>
+            </w:r>
+            <w:proofErr w:type="gramEnd"/>
+            <w:r>
+              <w:rPr>
+                <w:rFonts w:ascii="Verdana" w:hAnsi="Verdana"/>
+                <w:bCs/>
+                <w:i/>
+                <w:iCs/>
+                <w:sz w:val="16"/>
+                <w:szCs w:val="16"/>
+                <w:lang w:val="es-ES"/>
+              </w:rPr>
+              <w:t>{</w:t>
+            </w:r>
+            <w:proofErr w:type="spellStart"/>
+            <w:r>
+              <w:rPr>
+                <w:rFonts w:ascii="Verdana" w:hAnsi="Verdana"/>
+                <w:bCs/>
+                <w:i/>
+                <w:iCs/>
+                <w:sz w:val="16"/>
+                <w:szCs w:val="16"/>
+                <w:lang w:val="es-ES"/>
+              </w:rPr>
+              <w:t>txtRdoEnsayo</w:t>
+            </w:r>
+            <w:proofErr w:type="spellEnd"/>
+            <w:r>
+              <w:rPr>
+                <w:rFonts w:ascii="Verdana" w:hAnsi="Verdana"/>
+                <w:bCs/>
+                <w:i/>
+                <w:iCs/>
+                <w:sz w:val="16"/>
+                <w:szCs w:val="16"/>
+                <w:lang w:val="es-ES"/>
+              </w:rPr>
+              <w:t>}}</w:t>
             </w:r>
           </w:p>
           <w:p>
@@ -8643,29 +9119,7 @@
                 <w:szCs w:val="16"/>
                 <w:lang w:val="es-ES"/>
               </w:rPr>
-              <w:t>resultados</w:t>
-            </w:r>
-            <w:r>
-              <w:rPr>
-                <w:rFonts w:ascii="Verdana" w:hAnsi="Verdana"/>
-                <w:bCs/>
-                <w:iCs/>
-                <w:sz w:val="16"/>
-                <w:szCs w:val="16"/>
-                <w:lang w:val="es-ES"/>
-              </w:rPr>
-              <w:t>}</w:t>
-            </w:r>
-            <w:r>
-              <w:rPr>
-                <w:rFonts w:ascii="Verdana" w:hAnsi="Verdana"/>
-                <w:bCs/>
-                <w:iCs/>
-                <w:sz w:val="16"/>
-                <w:szCs w:val="16"/>
-                <w:lang w:val="es-ES"/>
-              </w:rPr>
-              <w:t>Imagen1</w:t>
+              <w:t>resultadosImagen1</w:t>
             </w:r>
             <w:r>
               <w:rPr>
@@ -8702,8 +9156,8 @@
         </w:trPr>
         <w:tc>
           <w:tcPr>
-            <w:tcW w:w="11477" w:type="dxa"/>
-            <w:gridSpan w:val="17"/>
+            <w:tcW w:w="11761" w:type="dxa"/>
+            <w:gridSpan w:val="18"/>
             <w:tcBorders>
               <w:top w:val="nil"/>
               <w:left w:val="single" w:sz="2" w:space="0" w:color="FFFFFF" w:themeColor="background1"/>
@@ -9992,16 +10446,14 @@
       </w:pPr>
     </w:p>
     <w:sectPr>
-      <w:headerReference w:type="default" r:id="rId8"/>
-      <w:footerReference w:type="default" r:id="rId9"/>
+      <w:headerReference w:type="even" r:id="rId8"/>
+      <w:headerReference w:type="default" r:id="rId9"/>
+      <w:footerReference w:type="even" r:id="rId10"/>
+      <w:footerReference w:type="default" r:id="rId11"/>
+      <w:headerReference w:type="first" r:id="rId12"/>
+      <w:footerReference w:type="first" r:id="rId13"/>
       <w:pgSz w:w="11907" w:h="16840"/>
-      <w:pgMar w:top="1134" w:right="1134" w:bottom="1134" w:left="1134" w:header="284" w:footer="57" w:gutter="0"/>
-      <w:pgBorders w:offsetFrom="page">
-        <w:top w:val="single" w:sz="4" w:space="10" w:color="000000" w:themeColor="text1"/>
-        <w:left w:val="single" w:sz="4" w:space="10" w:color="000000" w:themeColor="text1"/>
-        <w:bottom w:val="single" w:sz="4" w:space="10" w:color="000000" w:themeColor="text1"/>
-        <w:right w:val="single" w:sz="4" w:space="10" w:color="000000" w:themeColor="text1"/>
-      </w:pgBorders>
+      <w:pgMar w:top="271" w:right="567" w:bottom="142" w:left="1134" w:header="283" w:footer="57" w:gutter="0"/>
       <w:cols w:space="720"/>
       <w:docGrid w:linePitch="272"/>
     </w:sectPr>
@@ -10010,7 +10462,7 @@
 </file>
 
 <file path=word/endnotes.xml><?xml version="1.0" encoding="utf-8"?>
-<w:endnotes xmlns:wpc="http://schemas.microsoft.com/office/word/2010/wordprocessingCanvas" xmlns:cx="http://schemas.microsoft.com/office/drawing/2014/chartex" xmlns:cx1="http://schemas.microsoft.com/office/drawing/2015/9/8/chartex" xmlns:cx2="http://schemas.microsoft.com/office/drawing/2015/10/21/chartex" xmlns:cx3="http://schemas.microsoft.com/office/drawing/2016/5/9/chartex" xmlns:cx4="http://schemas.microsoft.com/office/drawing/2016/5/10/chartex" xmlns:cx5="http://schemas.microsoft.com/office/drawing/2016/5/11/chartex" xmlns:cx6="http://schemas.microsoft.com/office/drawing/2016/5/12/chartex" xmlns:cx7="http://schemas.microsoft.com/office/drawing/2016/5/13/chartex" xmlns:cx8="http://schemas.microsoft.com/office/drawing/2016/5/14/chartex" xmlns:mc="http://schemas.openxmlformats.org/markup-compatibility/2006" xmlns:aink="http://schemas.microsoft.com/office/drawing/2016/ink" xmlns:am3d="http://schemas.microsoft.com/office/drawing/2017/model3d" xmlns:o="urn:schemas-microsoft-com:office:office" xmlns:oel="http://schemas.microsoft.com/office/2019/extlst" xmlns:r="http://schemas.openxmlformats.org/officeDocument/2006/relationships" xmlns:m="http://schemas.openxmlformats.org/officeDocument/2006/math" xmlns:v="urn:schemas-microsoft-com:vml" xmlns:wp14="http://schemas.microsoft.com/office/word/2010/wordprocessingDrawing" xmlns:wp="http://schemas.openxmlformats.org/drawingml/2006/wordprocessingDrawing" xmlns:w10="urn:schemas-microsoft-com:office:word" xmlns:w="http://schemas.openxmlformats.org/wordprocessingml/2006/main" xmlns:w14="http://schemas.microsoft.com/office/word/2010/wordml" xmlns:w15="http://schemas.microsoft.com/office/word/2012/wordml" xmlns:w16cex="http://schemas.microsoft.com/office/word/2018/wordml/cex" xmlns:w16cid="http://schemas.microsoft.com/office/word/2016/wordml/cid" xmlns:w16="http://schemas.microsoft.com/office/word/2018/wordml" xmlns:w16du="http://schemas.microsoft.com/office/word/2023/wordml/word16du" xmlns:w16sdtdh="http://schemas.microsoft.com/office/word/2020/wordml/sdtdatahash" xmlns:w16sdtfl="http://schemas.microsoft.com/office/word/2024/wordml/sdtformatlock" xmlns:w16se="http://schemas.microsoft.com/office/word/2015/wordml/symex" xmlns:wpg="http://schemas.microsoft.com/office/word/2010/wordprocessingGroup" xmlns:wpi="http://schemas.microsoft.com/office/word/2010/wordprocessingInk" xmlns:wne="http://schemas.microsoft.com/office/word/2006/wordml" xmlns:wps="http://schemas.microsoft.com/office/word/2010/wordprocessingShape" mc:Ignorable="w14 w15 w16se w16cid w16 w16cex w16sdtdh w16sdtfl w16du wp14">
+<w:endnotes xmlns:wpc="http://schemas.microsoft.com/office/word/2010/wordprocessingCanvas" xmlns:cx="http://schemas.microsoft.com/office/drawing/2014/chartex" xmlns:cx1="http://schemas.microsoft.com/office/drawing/2015/9/8/chartex" xmlns:mc="http://schemas.openxmlformats.org/markup-compatibility/2006" xmlns:o="urn:schemas-microsoft-com:office:office" xmlns:r="http://schemas.openxmlformats.org/officeDocument/2006/relationships" xmlns:m="http://schemas.openxmlformats.org/officeDocument/2006/math" xmlns:v="urn:schemas-microsoft-com:vml" xmlns:wp14="http://schemas.microsoft.com/office/word/2010/wordprocessingDrawing" xmlns:wp="http://schemas.openxmlformats.org/drawingml/2006/wordprocessingDrawing" xmlns:w10="urn:schemas-microsoft-com:office:word" xmlns:w="http://schemas.openxmlformats.org/wordprocessingml/2006/main" xmlns:w14="http://schemas.microsoft.com/office/word/2010/wordml" xmlns:w15="http://schemas.microsoft.com/office/word/2012/wordml" xmlns:w16se="http://schemas.microsoft.com/office/word/2015/wordml/symex" xmlns:wpg="http://schemas.microsoft.com/office/word/2010/wordprocessingGroup" xmlns:wpi="http://schemas.microsoft.com/office/word/2010/wordprocessingInk" xmlns:wne="http://schemas.microsoft.com/office/word/2006/wordml" xmlns:wps="http://schemas.microsoft.com/office/word/2010/wordprocessingShape" mc:Ignorable="w14 w15 w16se wp14">
   <w:endnote w:type="separator" w:id="-1">
     <w:p>
       <w:r>
@@ -10029,7 +10481,17 @@
 </file>
 
 <file path=word/footer1.xml><?xml version="1.0" encoding="utf-8"?>
-<w:ftr xmlns:wpc="http://schemas.microsoft.com/office/word/2010/wordprocessingCanvas" xmlns:cx="http://schemas.microsoft.com/office/drawing/2014/chartex" xmlns:cx1="http://schemas.microsoft.com/office/drawing/2015/9/8/chartex" xmlns:cx2="http://schemas.microsoft.com/office/drawing/2015/10/21/chartex" xmlns:cx3="http://schemas.microsoft.com/office/drawing/2016/5/9/chartex" xmlns:cx4="http://schemas.microsoft.com/office/drawing/2016/5/10/chartex" xmlns:cx5="http://schemas.microsoft.com/office/drawing/2016/5/11/chartex" xmlns:cx6="http://schemas.microsoft.com/office/drawing/2016/5/12/chartex" xmlns:cx7="http://schemas.microsoft.com/office/drawing/2016/5/13/chartex" xmlns:cx8="http://schemas.microsoft.com/office/drawing/2016/5/14/chartex" xmlns:mc="http://schemas.openxmlformats.org/markup-compatibility/2006" xmlns:aink="http://schemas.microsoft.com/office/drawing/2016/ink" xmlns:am3d="http://schemas.microsoft.com/office/drawing/2017/model3d" xmlns:o="urn:schemas-microsoft-com:office:office" xmlns:oel="http://schemas.microsoft.com/office/2019/extlst" xmlns:r="http://schemas.openxmlformats.org/officeDocument/2006/relationships" xmlns:m="http://schemas.openxmlformats.org/officeDocument/2006/math" xmlns:v="urn:schemas-microsoft-com:vml" xmlns:wp14="http://schemas.microsoft.com/office/word/2010/wordprocessingDrawing" xmlns:wp="http://schemas.openxmlformats.org/drawingml/2006/wordprocessingDrawing" xmlns:w10="urn:schemas-microsoft-com:office:word" xmlns:w="http://schemas.openxmlformats.org/wordprocessingml/2006/main" xmlns:w14="http://schemas.microsoft.com/office/word/2010/wordml" xmlns:w15="http://schemas.microsoft.com/office/word/2012/wordml" xmlns:w16cex="http://schemas.microsoft.com/office/word/2018/wordml/cex" xmlns:w16cid="http://schemas.microsoft.com/office/word/2016/wordml/cid" xmlns:w16="http://schemas.microsoft.com/office/word/2018/wordml" xmlns:w16du="http://schemas.microsoft.com/office/word/2023/wordml/word16du" xmlns:w16sdtdh="http://schemas.microsoft.com/office/word/2020/wordml/sdtdatahash" xmlns:w16sdtfl="http://schemas.microsoft.com/office/word/2024/wordml/sdtformatlock" xmlns:w16se="http://schemas.microsoft.com/office/word/2015/wordml/symex" xmlns:wpg="http://schemas.microsoft.com/office/word/2010/wordprocessingGroup" xmlns:wpi="http://schemas.microsoft.com/office/word/2010/wordprocessingInk" xmlns:wne="http://schemas.microsoft.com/office/word/2006/wordml" xmlns:wps="http://schemas.microsoft.com/office/word/2010/wordprocessingShape" mc:Ignorable="w14 w15 w16se w16cid w16 w16cex w16sdtdh w16sdtfl w16du wp14">
+<w:ftr xmlns:wpc="http://schemas.microsoft.com/office/word/2010/wordprocessingCanvas" xmlns:cx="http://schemas.microsoft.com/office/drawing/2014/chartex" xmlns:cx1="http://schemas.microsoft.com/office/drawing/2015/9/8/chartex" xmlns:mc="http://schemas.openxmlformats.org/markup-compatibility/2006" xmlns:o="urn:schemas-microsoft-com:office:office" xmlns:r="http://schemas.openxmlformats.org/officeDocument/2006/relationships" xmlns:m="http://schemas.openxmlformats.org/officeDocument/2006/math" xmlns:v="urn:schemas-microsoft-com:vml" xmlns:wp14="http://schemas.microsoft.com/office/word/2010/wordprocessingDrawing" xmlns:wp="http://schemas.openxmlformats.org/drawingml/2006/wordprocessingDrawing" xmlns:w10="urn:schemas-microsoft-com:office:word" xmlns:w="http://schemas.openxmlformats.org/wordprocessingml/2006/main" xmlns:w14="http://schemas.microsoft.com/office/word/2010/wordml" xmlns:w15="http://schemas.microsoft.com/office/word/2012/wordml" xmlns:w16se="http://schemas.microsoft.com/office/word/2015/wordml/symex" xmlns:wpg="http://schemas.microsoft.com/office/word/2010/wordprocessingGroup" xmlns:wpi="http://schemas.microsoft.com/office/word/2010/wordprocessingInk" xmlns:wne="http://schemas.microsoft.com/office/word/2006/wordml" xmlns:wps="http://schemas.microsoft.com/office/word/2010/wordprocessingShape" mc:Ignorable="w14 w15 w16se wp14">
+  <w:p>
+    <w:pPr>
+      <w:pStyle w:val="Piedepgina"/>
+    </w:pPr>
+  </w:p>
+</w:ftr>
+</file>
+
+<file path=word/footer2.xml><?xml version="1.0" encoding="utf-8"?>
+<w:ftr xmlns:wpc="http://schemas.microsoft.com/office/word/2010/wordprocessingCanvas" xmlns:cx="http://schemas.microsoft.com/office/drawing/2014/chartex" xmlns:cx1="http://schemas.microsoft.com/office/drawing/2015/9/8/chartex" xmlns:mc="http://schemas.openxmlformats.org/markup-compatibility/2006" xmlns:o="urn:schemas-microsoft-com:office:office" xmlns:r="http://schemas.openxmlformats.org/officeDocument/2006/relationships" xmlns:m="http://schemas.openxmlformats.org/officeDocument/2006/math" xmlns:v="urn:schemas-microsoft-com:vml" xmlns:wp14="http://schemas.microsoft.com/office/word/2010/wordprocessingDrawing" xmlns:wp="http://schemas.openxmlformats.org/drawingml/2006/wordprocessingDrawing" xmlns:w10="urn:schemas-microsoft-com:office:word" xmlns:w="http://schemas.openxmlformats.org/wordprocessingml/2006/main" xmlns:w14="http://schemas.microsoft.com/office/word/2010/wordml" xmlns:w15="http://schemas.microsoft.com/office/word/2012/wordml" xmlns:w16se="http://schemas.microsoft.com/office/word/2015/wordml/symex" xmlns:wpg="http://schemas.microsoft.com/office/word/2010/wordprocessingGroup" xmlns:wpi="http://schemas.microsoft.com/office/word/2010/wordprocessingInk" xmlns:wne="http://schemas.microsoft.com/office/word/2006/wordml" xmlns:wps="http://schemas.microsoft.com/office/word/2010/wordprocessingShape" mc:Ignorable="w14 w15 w16se wp14">
   <w:p>
     <w:pPr>
       <w:pStyle w:val="Piedepgina"/>
@@ -10037,8 +10499,8 @@
   </w:p>
   <w:tbl>
     <w:tblPr>
-      <w:tblW w:w="11308" w:type="dxa"/>
-      <w:tblInd w:w="-856" w:type="dxa"/>
+      <w:tblW w:w="11572" w:type="dxa"/>
+      <w:tblInd w:w="-988" w:type="dxa"/>
       <w:tblBorders>
         <w:top w:val="single" w:sz="6" w:space="0" w:color="auto"/>
         <w:left w:val="single" w:sz="6" w:space="0" w:color="auto"/>
@@ -10053,18 +10515,18 @@
       <w:tblLook w:val="0000" w:firstRow="0" w:lastRow="0" w:firstColumn="0" w:lastColumn="0" w:noHBand="0" w:noVBand="0"/>
     </w:tblPr>
     <w:tblGrid>
-      <w:gridCol w:w="4873"/>
-      <w:gridCol w:w="1135"/>
-      <w:gridCol w:w="4187"/>
-      <w:gridCol w:w="1113"/>
+      <w:gridCol w:w="5061"/>
+      <w:gridCol w:w="1149"/>
+      <w:gridCol w:w="4234"/>
+      <w:gridCol w:w="1128"/>
     </w:tblGrid>
     <w:tr>
       <w:trPr>
-        <w:trHeight w:val="231"/>
+        <w:trHeight w:val="191"/>
       </w:trPr>
       <w:tc>
         <w:tcPr>
-          <w:tcW w:w="4873" w:type="dxa"/>
+          <w:tcW w:w="5061" w:type="dxa"/>
           <w:tcBorders>
             <w:top w:val="single" w:sz="4" w:space="0" w:color="auto"/>
             <w:left w:val="single" w:sz="4" w:space="0" w:color="auto"/>
@@ -10106,7 +10568,7 @@
       </w:tc>
       <w:tc>
         <w:tcPr>
-          <w:tcW w:w="1135" w:type="dxa"/>
+          <w:tcW w:w="1149" w:type="dxa"/>
           <w:tcBorders>
             <w:top w:val="single" w:sz="4" w:space="0" w:color="auto"/>
             <w:left w:val="single" w:sz="4" w:space="0" w:color="auto"/>
@@ -10143,7 +10605,7 @@
       </w:tc>
       <w:tc>
         <w:tcPr>
-          <w:tcW w:w="4187" w:type="dxa"/>
+          <w:tcW w:w="4234" w:type="dxa"/>
           <w:tcBorders>
             <w:top w:val="single" w:sz="4" w:space="0" w:color="auto"/>
             <w:left w:val="single" w:sz="4" w:space="0" w:color="auto"/>
@@ -10194,7 +10656,7 @@
       </w:tc>
       <w:tc>
         <w:tcPr>
-          <w:tcW w:w="1113" w:type="dxa"/>
+          <w:tcW w:w="1128" w:type="dxa"/>
           <w:tcBorders>
             <w:top w:val="single" w:sz="4" w:space="0" w:color="auto"/>
             <w:left w:val="single" w:sz="4" w:space="0" w:color="auto"/>
@@ -10232,11 +10694,11 @@
     </w:tr>
     <w:tr>
       <w:trPr>
-        <w:trHeight w:hRule="exact" w:val="717"/>
+        <w:trHeight w:hRule="exact" w:val="590"/>
       </w:trPr>
       <w:tc>
         <w:tcPr>
-          <w:tcW w:w="4873" w:type="dxa"/>
+          <w:tcW w:w="5061" w:type="dxa"/>
           <w:tcBorders>
             <w:top w:val="single" w:sz="4" w:space="0" w:color="auto"/>
             <w:left w:val="single" w:sz="4" w:space="0" w:color="auto"/>
@@ -10296,7 +10758,7 @@
       </w:tc>
       <w:tc>
         <w:tcPr>
-          <w:tcW w:w="1135" w:type="dxa"/>
+          <w:tcW w:w="1149" w:type="dxa"/>
           <w:tcBorders>
             <w:top w:val="single" w:sz="4" w:space="0" w:color="auto"/>
             <w:left w:val="single" w:sz="4" w:space="0" w:color="auto"/>
@@ -10346,7 +10808,7 @@
       </w:tc>
       <w:tc>
         <w:tcPr>
-          <w:tcW w:w="4187" w:type="dxa"/>
+          <w:tcW w:w="4234" w:type="dxa"/>
           <w:tcBorders>
             <w:left w:val="single" w:sz="4" w:space="0" w:color="auto"/>
             <w:bottom w:val="single" w:sz="4" w:space="0" w:color="auto"/>
@@ -10420,7 +10882,7 @@
       </w:tc>
       <w:tc>
         <w:tcPr>
-          <w:tcW w:w="1113" w:type="dxa"/>
+          <w:tcW w:w="1128" w:type="dxa"/>
           <w:tcBorders>
             <w:left w:val="single" w:sz="4" w:space="0" w:color="auto"/>
             <w:bottom w:val="single" w:sz="4" w:space="0" w:color="auto"/>
@@ -10503,8 +10965,18 @@
 </w:ftr>
 </file>
 
+<file path=word/footer3.xml><?xml version="1.0" encoding="utf-8"?>
+<w:ftr xmlns:wpc="http://schemas.microsoft.com/office/word/2010/wordprocessingCanvas" xmlns:cx="http://schemas.microsoft.com/office/drawing/2014/chartex" xmlns:cx1="http://schemas.microsoft.com/office/drawing/2015/9/8/chartex" xmlns:mc="http://schemas.openxmlformats.org/markup-compatibility/2006" xmlns:o="urn:schemas-microsoft-com:office:office" xmlns:r="http://schemas.openxmlformats.org/officeDocument/2006/relationships" xmlns:m="http://schemas.openxmlformats.org/officeDocument/2006/math" xmlns:v="urn:schemas-microsoft-com:vml" xmlns:wp14="http://schemas.microsoft.com/office/word/2010/wordprocessingDrawing" xmlns:wp="http://schemas.openxmlformats.org/drawingml/2006/wordprocessingDrawing" xmlns:w10="urn:schemas-microsoft-com:office:word" xmlns:w="http://schemas.openxmlformats.org/wordprocessingml/2006/main" xmlns:w14="http://schemas.microsoft.com/office/word/2010/wordml" xmlns:w15="http://schemas.microsoft.com/office/word/2012/wordml" xmlns:w16se="http://schemas.microsoft.com/office/word/2015/wordml/symex" xmlns:wpg="http://schemas.microsoft.com/office/word/2010/wordprocessingGroup" xmlns:wpi="http://schemas.microsoft.com/office/word/2010/wordprocessingInk" xmlns:wne="http://schemas.microsoft.com/office/word/2006/wordml" xmlns:wps="http://schemas.microsoft.com/office/word/2010/wordprocessingShape" mc:Ignorable="w14 w15 w16se wp14">
+  <w:p>
+    <w:pPr>
+      <w:pStyle w:val="Piedepgina"/>
+    </w:pPr>
+  </w:p>
+</w:ftr>
+</file>
+
 <file path=word/footnotes.xml><?xml version="1.0" encoding="utf-8"?>
-<w:footnotes xmlns:wpc="http://schemas.microsoft.com/office/word/2010/wordprocessingCanvas" xmlns:cx="http://schemas.microsoft.com/office/drawing/2014/chartex" xmlns:cx1="http://schemas.microsoft.com/office/drawing/2015/9/8/chartex" xmlns:cx2="http://schemas.microsoft.com/office/drawing/2015/10/21/chartex" xmlns:cx3="http://schemas.microsoft.com/office/drawing/2016/5/9/chartex" xmlns:cx4="http://schemas.microsoft.com/office/drawing/2016/5/10/chartex" xmlns:cx5="http://schemas.microsoft.com/office/drawing/2016/5/11/chartex" xmlns:cx6="http://schemas.microsoft.com/office/drawing/2016/5/12/chartex" xmlns:cx7="http://schemas.microsoft.com/office/drawing/2016/5/13/chartex" xmlns:cx8="http://schemas.microsoft.com/office/drawing/2016/5/14/chartex" xmlns:mc="http://schemas.openxmlformats.org/markup-compatibility/2006" xmlns:aink="http://schemas.microsoft.com/office/drawing/2016/ink" xmlns:am3d="http://schemas.microsoft.com/office/drawing/2017/model3d" xmlns:o="urn:schemas-microsoft-com:office:office" xmlns:oel="http://schemas.microsoft.com/office/2019/extlst" xmlns:r="http://schemas.openxmlformats.org/officeDocument/2006/relationships" xmlns:m="http://schemas.openxmlformats.org/officeDocument/2006/math" xmlns:v="urn:schemas-microsoft-com:vml" xmlns:wp14="http://schemas.microsoft.com/office/word/2010/wordprocessingDrawing" xmlns:wp="http://schemas.openxmlformats.org/drawingml/2006/wordprocessingDrawing" xmlns:w10="urn:schemas-microsoft-com:office:word" xmlns:w="http://schemas.openxmlformats.org/wordprocessingml/2006/main" xmlns:w14="http://schemas.microsoft.com/office/word/2010/wordml" xmlns:w15="http://schemas.microsoft.com/office/word/2012/wordml" xmlns:w16cex="http://schemas.microsoft.com/office/word/2018/wordml/cex" xmlns:w16cid="http://schemas.microsoft.com/office/word/2016/wordml/cid" xmlns:w16="http://schemas.microsoft.com/office/word/2018/wordml" xmlns:w16du="http://schemas.microsoft.com/office/word/2023/wordml/word16du" xmlns:w16sdtdh="http://schemas.microsoft.com/office/word/2020/wordml/sdtdatahash" xmlns:w16sdtfl="http://schemas.microsoft.com/office/word/2024/wordml/sdtformatlock" xmlns:w16se="http://schemas.microsoft.com/office/word/2015/wordml/symex" xmlns:wpg="http://schemas.microsoft.com/office/word/2010/wordprocessingGroup" xmlns:wpi="http://schemas.microsoft.com/office/word/2010/wordprocessingInk" xmlns:wne="http://schemas.microsoft.com/office/word/2006/wordml" xmlns:wps="http://schemas.microsoft.com/office/word/2010/wordprocessingShape" mc:Ignorable="w14 w15 w16se w16cid w16 w16cex w16sdtdh w16sdtfl w16du wp14">
+<w:footnotes xmlns:wpc="http://schemas.microsoft.com/office/word/2010/wordprocessingCanvas" xmlns:cx="http://schemas.microsoft.com/office/drawing/2014/chartex" xmlns:cx1="http://schemas.microsoft.com/office/drawing/2015/9/8/chartex" xmlns:mc="http://schemas.openxmlformats.org/markup-compatibility/2006" xmlns:o="urn:schemas-microsoft-com:office:office" xmlns:r="http://schemas.openxmlformats.org/officeDocument/2006/relationships" xmlns:m="http://schemas.openxmlformats.org/officeDocument/2006/math" xmlns:v="urn:schemas-microsoft-com:vml" xmlns:wp14="http://schemas.microsoft.com/office/word/2010/wordprocessingDrawing" xmlns:wp="http://schemas.openxmlformats.org/drawingml/2006/wordprocessingDrawing" xmlns:w10="urn:schemas-microsoft-com:office:word" xmlns:w="http://schemas.openxmlformats.org/wordprocessingml/2006/main" xmlns:w14="http://schemas.microsoft.com/office/word/2010/wordml" xmlns:w15="http://schemas.microsoft.com/office/word/2012/wordml" xmlns:w16se="http://schemas.microsoft.com/office/word/2015/wordml/symex" xmlns:wpg="http://schemas.microsoft.com/office/word/2010/wordprocessingGroup" xmlns:wpi="http://schemas.microsoft.com/office/word/2010/wordprocessingInk" xmlns:wne="http://schemas.microsoft.com/office/word/2006/wordml" xmlns:wps="http://schemas.microsoft.com/office/word/2010/wordprocessingShape" mc:Ignorable="w14 w15 w16se wp14">
   <w:footnote w:type="separator" w:id="-1">
     <w:p>
       <w:r>
@@ -10523,12 +10995,22 @@
 </file>
 
 <file path=word/header1.xml><?xml version="1.0" encoding="utf-8"?>
-<w:hdr xmlns:wpc="http://schemas.microsoft.com/office/word/2010/wordprocessingCanvas" xmlns:cx="http://schemas.microsoft.com/office/drawing/2014/chartex" xmlns:cx1="http://schemas.microsoft.com/office/drawing/2015/9/8/chartex" xmlns:cx2="http://schemas.microsoft.com/office/drawing/2015/10/21/chartex" xmlns:cx3="http://schemas.microsoft.com/office/drawing/2016/5/9/chartex" xmlns:cx4="http://schemas.microsoft.com/office/drawing/2016/5/10/chartex" xmlns:cx5="http://schemas.microsoft.com/office/drawing/2016/5/11/chartex" xmlns:cx6="http://schemas.microsoft.com/office/drawing/2016/5/12/chartex" xmlns:cx7="http://schemas.microsoft.com/office/drawing/2016/5/13/chartex" xmlns:cx8="http://schemas.microsoft.com/office/drawing/2016/5/14/chartex" xmlns:mc="http://schemas.openxmlformats.org/markup-compatibility/2006" xmlns:aink="http://schemas.microsoft.com/office/drawing/2016/ink" xmlns:am3d="http://schemas.microsoft.com/office/drawing/2017/model3d" xmlns:o="urn:schemas-microsoft-com:office:office" xmlns:oel="http://schemas.microsoft.com/office/2019/extlst" xmlns:r="http://schemas.openxmlformats.org/officeDocument/2006/relationships" xmlns:m="http://schemas.openxmlformats.org/officeDocument/2006/math" xmlns:v="urn:schemas-microsoft-com:vml" xmlns:wp14="http://schemas.microsoft.com/office/word/2010/wordprocessingDrawing" xmlns:wp="http://schemas.openxmlformats.org/drawingml/2006/wordprocessingDrawing" xmlns:w10="urn:schemas-microsoft-com:office:word" xmlns:w="http://schemas.openxmlformats.org/wordprocessingml/2006/main" xmlns:w14="http://schemas.microsoft.com/office/word/2010/wordml" xmlns:w15="http://schemas.microsoft.com/office/word/2012/wordml" xmlns:w16cex="http://schemas.microsoft.com/office/word/2018/wordml/cex" xmlns:w16cid="http://schemas.microsoft.com/office/word/2016/wordml/cid" xmlns:w16="http://schemas.microsoft.com/office/word/2018/wordml" xmlns:w16du="http://schemas.microsoft.com/office/word/2023/wordml/word16du" xmlns:w16sdtdh="http://schemas.microsoft.com/office/word/2020/wordml/sdtdatahash" xmlns:w16sdtfl="http://schemas.microsoft.com/office/word/2024/wordml/sdtformatlock" xmlns:w16se="http://schemas.microsoft.com/office/word/2015/wordml/symex" xmlns:wpg="http://schemas.microsoft.com/office/word/2010/wordprocessingGroup" xmlns:wpi="http://schemas.microsoft.com/office/word/2010/wordprocessingInk" xmlns:wne="http://schemas.microsoft.com/office/word/2006/wordml" xmlns:wps="http://schemas.microsoft.com/office/word/2010/wordprocessingShape" mc:Ignorable="w14 w15 w16se w16cid w16 w16cex w16sdtdh w16sdtfl w16du wp14">
+<w:hdr xmlns:wpc="http://schemas.microsoft.com/office/word/2010/wordprocessingCanvas" xmlns:cx="http://schemas.microsoft.com/office/drawing/2014/chartex" xmlns:cx1="http://schemas.microsoft.com/office/drawing/2015/9/8/chartex" xmlns:mc="http://schemas.openxmlformats.org/markup-compatibility/2006" xmlns:o="urn:schemas-microsoft-com:office:office" xmlns:r="http://schemas.openxmlformats.org/officeDocument/2006/relationships" xmlns:m="http://schemas.openxmlformats.org/officeDocument/2006/math" xmlns:v="urn:schemas-microsoft-com:vml" xmlns:wp14="http://schemas.microsoft.com/office/word/2010/wordprocessingDrawing" xmlns:wp="http://schemas.openxmlformats.org/drawingml/2006/wordprocessingDrawing" xmlns:w10="urn:schemas-microsoft-com:office:word" xmlns:w="http://schemas.openxmlformats.org/wordprocessingml/2006/main" xmlns:w14="http://schemas.microsoft.com/office/word/2010/wordml" xmlns:w15="http://schemas.microsoft.com/office/word/2012/wordml" xmlns:w16se="http://schemas.microsoft.com/office/word/2015/wordml/symex" xmlns:wpg="http://schemas.microsoft.com/office/word/2010/wordprocessingGroup" xmlns:wpi="http://schemas.microsoft.com/office/word/2010/wordprocessingInk" xmlns:wne="http://schemas.microsoft.com/office/word/2006/wordml" xmlns:wps="http://schemas.microsoft.com/office/word/2010/wordprocessingShape" mc:Ignorable="w14 w15 w16se wp14">
   <w:p>
     <w:pPr>
       <w:pStyle w:val="Encabezado"/>
+    </w:pPr>
+  </w:p>
+</w:hdr>
+</file>
+
+<file path=word/header2.xml><?xml version="1.0" encoding="utf-8"?>
+<w:hdr xmlns:wpc="http://schemas.microsoft.com/office/word/2010/wordprocessingCanvas" xmlns:cx="http://schemas.microsoft.com/office/drawing/2014/chartex" xmlns:cx1="http://schemas.microsoft.com/office/drawing/2015/9/8/chartex" xmlns:mc="http://schemas.openxmlformats.org/markup-compatibility/2006" xmlns:o="urn:schemas-microsoft-com:office:office" xmlns:r="http://schemas.openxmlformats.org/officeDocument/2006/relationships" xmlns:m="http://schemas.openxmlformats.org/officeDocument/2006/math" xmlns:v="urn:schemas-microsoft-com:vml" xmlns:wp14="http://schemas.microsoft.com/office/word/2010/wordprocessingDrawing" xmlns:wp="http://schemas.openxmlformats.org/drawingml/2006/wordprocessingDrawing" xmlns:w10="urn:schemas-microsoft-com:office:word" xmlns:w="http://schemas.openxmlformats.org/wordprocessingml/2006/main" xmlns:w14="http://schemas.microsoft.com/office/word/2010/wordml" xmlns:w15="http://schemas.microsoft.com/office/word/2012/wordml" xmlns:w16se="http://schemas.microsoft.com/office/word/2015/wordml/symex" xmlns:wpg="http://schemas.microsoft.com/office/word/2010/wordprocessingGroup" xmlns:wpi="http://schemas.microsoft.com/office/word/2010/wordprocessingInk" xmlns:wne="http://schemas.microsoft.com/office/word/2006/wordml" xmlns:wps="http://schemas.microsoft.com/office/word/2010/wordprocessingShape" mc:Ignorable="w14 w15 w16se wp14">
+  <w:p>
+    <w:pPr>
+      <w:pStyle w:val="Encabezado"/>
+      <w:ind w:left="-709"/>
       <w:rPr>
-        <w:noProof/>
         <w:sz w:val="14"/>
         <w:szCs w:val="14"/>
         <w:lang w:val="es-AR"/>
@@ -10539,20 +11021,21 @@
         <w:noProof/>
         <w:sz w:val="14"/>
         <w:szCs w:val="14"/>
+        <w:lang w:val="es-ES"/>
       </w:rPr>
       <w:drawing>
-        <wp:anchor distT="0" distB="0" distL="114300" distR="114300" simplePos="0" relativeHeight="251659264" behindDoc="1" locked="0" layoutInCell="1" allowOverlap="1" wp14:anchorId="7C4E3168" wp14:editId="3615A662">
+        <wp:anchor distT="0" distB="0" distL="114300" distR="114300" simplePos="0" relativeHeight="251657728" behindDoc="1" locked="0" layoutInCell="1" allowOverlap="1" wp14:anchorId="691B034A" wp14:editId="63175EB4">
           <wp:simplePos x="0" y="0"/>
           <wp:positionH relativeFrom="column">
             <wp:posOffset>2396490</wp:posOffset>
           </wp:positionH>
           <wp:positionV relativeFrom="paragraph">
-            <wp:posOffset>74295</wp:posOffset>
+            <wp:posOffset>-100330</wp:posOffset>
           </wp:positionV>
           <wp:extent cx="1584960" cy="377825"/>
-          <wp:effectExtent l="0" t="0" r="0" b="3175"/>
+          <wp:effectExtent l="0" t="0" r="0" b="0"/>
           <wp:wrapNone/>
-          <wp:docPr id="350681942" name="Imagen 4" descr="AEROEND LOGO"/>
+          <wp:docPr id="1" name="Imagen 2" descr="AEROEND LOGO"/>
           <wp:cNvGraphicFramePr>
             <a:graphicFrameLocks xmlns:a="http://schemas.openxmlformats.org/drawingml/2006/main" noChangeAspect="1"/>
           </wp:cNvGraphicFramePr>
@@ -10587,6 +11070,9 @@
                     <a:avLst/>
                   </a:prstGeom>
                   <a:noFill/>
+                  <a:ln>
+                    <a:noFill/>
+                  </a:ln>
                 </pic:spPr>
               </pic:pic>
             </a:graphicData>
@@ -10602,38 +11088,70 @@
     </w:r>
     <w:r>
       <w:rPr>
-        <w:noProof/>
         <w:sz w:val="14"/>
         <w:szCs w:val="14"/>
         <w:lang w:val="es-AR"/>
       </w:rPr>
-      <w:t xml:space="preserve">Int.Perez Quintana 3468 – CP 1714                                                                                                                                                             </w:t>
+      <w:t xml:space="preserve">Int.Perez Quintana 3468 – CP 1714                                                                                                              </w:t>
+    </w:r>
+    <w:r>
+      <w:rPr>
+        <w:sz w:val="14"/>
+        <w:szCs w:val="14"/>
+        <w:lang w:val="es-AR"/>
+      </w:rPr>
+      <w:t xml:space="preserve">                                                               </w:t>
+    </w:r>
+    <w:r>
+      <w:rPr>
+        <w:sz w:val="14"/>
+        <w:szCs w:val="14"/>
+        <w:lang w:val="es-AR"/>
+      </w:rPr>
+      <w:t xml:space="preserve">               </w:t>
     </w:r>
     <w:r>
       <w:rPr>
         <w:b/>
-        <w:noProof/>
         <w:sz w:val="14"/>
         <w:szCs w:val="14"/>
         <w:lang w:val="es-AR"/>
       </w:rPr>
-      <w:t>TAR ANAC N°1B664/OMADN°080</w:t>
+      <w:t>TAR ANAC N</w:t>
     </w:r>
     <w:r>
       <w:rPr>
-        <w:noProof/>
+        <w:b/>
         <w:sz w:val="14"/>
         <w:szCs w:val="14"/>
         <w:lang w:val="es-AR"/>
       </w:rPr>
-      <w:t xml:space="preserve"> Ituzaingo, Buenos Aires – Argentina                                                                                                                                                                              www.aeroend.com.ar</w:t>
+      <w:t>°</w:t>
+    </w:r>
+    <w:r>
+      <w:rPr>
+        <w:b/>
+        <w:sz w:val="14"/>
+        <w:szCs w:val="14"/>
+        <w:lang w:val="es-AR"/>
+      </w:rPr>
+      <w:t xml:space="preserve"> 1B-664</w:t>
+    </w:r>
+    <w:r>
+      <w:rPr>
+        <w:b/>
+        <w:sz w:val="14"/>
+        <w:szCs w:val="14"/>
+        <w:lang w:val="es-AR"/>
+      </w:rPr>
+      <w:t>/OMAD N°080</w:t>
     </w:r>
   </w:p>
   <w:p>
     <w:pPr>
       <w:pStyle w:val="Encabezado"/>
+      <w:ind w:left="-709"/>
       <w:rPr>
-        <w:noProof/>
         <w:sz w:val="14"/>
         <w:szCs w:val="14"/>
         <w:lang w:val="es-AR"/>
@@ -10641,14 +11159,125 @@
     </w:pPr>
     <w:r>
       <w:rPr>
-        <w:noProof/>
         <w:sz w:val="14"/>
         <w:szCs w:val="14"/>
         <w:lang w:val="es-AR"/>
       </w:rPr>
-      <w:t>(5411)68813555/ 30802888                                                                                                                                                                                            info@aeroend.com.ar</w:t>
+      <w:t xml:space="preserve">Ituzaingo, Buenos Aires – Argentina                                                                                                                        </w:t>
+    </w:r>
+    <w:r>
+      <w:rPr>
+        <w:sz w:val="14"/>
+        <w:szCs w:val="14"/>
+        <w:lang w:val="es-AR"/>
+      </w:rPr>
+      <w:t xml:space="preserve">                                                          </w:t>
+    </w:r>
+    <w:r>
+      <w:rPr>
+        <w:sz w:val="14"/>
+        <w:szCs w:val="14"/>
+        <w:lang w:val="es-AR"/>
+      </w:rPr>
+      <w:t xml:space="preserve"> </w:t>
+    </w:r>
+    <w:r>
+      <w:rPr>
+        <w:sz w:val="14"/>
+        <w:szCs w:val="14"/>
+        <w:lang w:val="es-AR"/>
+      </w:rPr>
+      <w:t xml:space="preserve">                                </w:t>
+    </w:r>
+    <w:r>
+      <w:rPr>
+        <w:sz w:val="14"/>
+        <w:szCs w:val="14"/>
+        <w:lang w:val="es-AR"/>
+      </w:rPr>
+      <w:t>www.aeroend.com.ar</w:t>
     </w:r>
   </w:p>
+  <w:p>
+    <w:pPr>
+      <w:pStyle w:val="Encabezado"/>
+      <w:ind w:left="-709"/>
+      <w:rPr>
+        <w:sz w:val="14"/>
+        <w:szCs w:val="14"/>
+        <w:lang w:val="es-AR"/>
+      </w:rPr>
+    </w:pPr>
+    <w:r>
+      <w:rPr>
+        <w:sz w:val="14"/>
+        <w:szCs w:val="14"/>
+        <w:lang w:val="es-AR"/>
+      </w:rPr>
+      <w:t>(5411)68813555/ 30802888</w:t>
+    </w:r>
+    <w:r>
+      <w:rPr>
+        <w:sz w:val="14"/>
+        <w:szCs w:val="14"/>
+        <w:lang w:val="es-AR"/>
+      </w:rPr>
+      <w:t xml:space="preserve">                 </w:t>
+    </w:r>
+    <w:r>
+      <w:rPr>
+        <w:sz w:val="14"/>
+        <w:szCs w:val="14"/>
+        <w:lang w:val="es-AR"/>
+      </w:rPr>
+      <w:t xml:space="preserve">                                                                                                                 </w:t>
+    </w:r>
+    <w:r>
+      <w:rPr>
+        <w:sz w:val="14"/>
+        <w:szCs w:val="14"/>
+        <w:lang w:val="es-AR"/>
+      </w:rPr>
+      <w:t xml:space="preserve">                                                      </w:t>
+    </w:r>
+    <w:r>
+      <w:rPr>
+        <w:sz w:val="14"/>
+        <w:szCs w:val="14"/>
+        <w:lang w:val="es-AR"/>
+      </w:rPr>
+      <w:t xml:space="preserve">   </w:t>
+    </w:r>
+    <w:r>
+      <w:rPr>
+        <w:sz w:val="14"/>
+        <w:szCs w:val="14"/>
+        <w:lang w:val="es-AR"/>
+      </w:rPr>
+      <w:t xml:space="preserve">   </w:t>
+    </w:r>
+    <w:r>
+      <w:rPr>
+        <w:sz w:val="14"/>
+        <w:szCs w:val="14"/>
+        <w:lang w:val="es-AR"/>
+      </w:rPr>
+      <w:t xml:space="preserve">                                   </w:t>
+    </w:r>
+    <w:r>
+      <w:rPr>
+        <w:sz w:val="14"/>
+        <w:szCs w:val="14"/>
+        <w:lang w:val="es-AR"/>
+      </w:rPr>
+      <w:t>info@aeroend.com.ar</w:t>
+    </w:r>
+  </w:p>
+</w:hdr>
+</file>
+
+<file path=word/header3.xml><?xml version="1.0" encoding="utf-8"?>
+<w:hdr xmlns:wpc="http://schemas.microsoft.com/office/word/2010/wordprocessingCanvas" xmlns:cx="http://schemas.microsoft.com/office/drawing/2014/chartex" xmlns:cx1="http://schemas.microsoft.com/office/drawing/2015/9/8/chartex" xmlns:mc="http://schemas.openxmlformats.org/markup-compatibility/2006" xmlns:o="urn:schemas-microsoft-com:office:office" xmlns:r="http://schemas.openxmlformats.org/officeDocument/2006/relationships" xmlns:m="http://schemas.openxmlformats.org/officeDocument/2006/math" xmlns:v="urn:schemas-microsoft-com:vml" xmlns:wp14="http://schemas.microsoft.com/office/word/2010/wordprocessingDrawing" xmlns:wp="http://schemas.openxmlformats.org/drawingml/2006/wordprocessingDrawing" xmlns:w10="urn:schemas-microsoft-com:office:word" xmlns:w="http://schemas.openxmlformats.org/wordprocessingml/2006/main" xmlns:w14="http://schemas.microsoft.com/office/word/2010/wordml" xmlns:w15="http://schemas.microsoft.com/office/word/2012/wordml" xmlns:w16se="http://schemas.microsoft.com/office/word/2015/wordml/symex" xmlns:wpg="http://schemas.microsoft.com/office/word/2010/wordprocessingGroup" xmlns:wpi="http://schemas.microsoft.com/office/word/2010/wordprocessingInk" xmlns:wne="http://schemas.microsoft.com/office/word/2006/wordml" xmlns:wps="http://schemas.microsoft.com/office/word/2010/wordprocessingShape" mc:Ignorable="w14 w15 w16se wp14">
   <w:p>
     <w:pPr>
       <w:pStyle w:val="Encabezado"/>
@@ -10658,7 +11287,7 @@
 </file>
 
 <file path=word/styles.xml><?xml version="1.0" encoding="utf-8"?>
-<w:styles xmlns:mc="http://schemas.openxmlformats.org/markup-compatibility/2006" xmlns:r="http://schemas.openxmlformats.org/officeDocument/2006/relationships" xmlns:w="http://schemas.openxmlformats.org/wordprocessingml/2006/main" xmlns:w14="http://schemas.microsoft.com/office/word/2010/wordml" xmlns:w15="http://schemas.microsoft.com/office/word/2012/wordml" xmlns:w16cex="http://schemas.microsoft.com/office/word/2018/wordml/cex" xmlns:w16cid="http://schemas.microsoft.com/office/word/2016/wordml/cid" xmlns:w16="http://schemas.microsoft.com/office/word/2018/wordml" xmlns:w16du="http://schemas.microsoft.com/office/word/2023/wordml/word16du" xmlns:w16sdtdh="http://schemas.microsoft.com/office/word/2020/wordml/sdtdatahash" xmlns:w16sdtfl="http://schemas.microsoft.com/office/word/2024/wordml/sdtformatlock" xmlns:w16se="http://schemas.microsoft.com/office/word/2015/wordml/symex" mc:Ignorable="w14 w15 w16se w16cid w16 w16cex w16sdtdh w16sdtfl w16du">
+<w:styles xmlns:mc="http://schemas.openxmlformats.org/markup-compatibility/2006" xmlns:r="http://schemas.openxmlformats.org/officeDocument/2006/relationships" xmlns:w="http://schemas.openxmlformats.org/wordprocessingml/2006/main" xmlns:w14="http://schemas.microsoft.com/office/word/2010/wordml" xmlns:w15="http://schemas.microsoft.com/office/word/2012/wordml" xmlns:w16se="http://schemas.microsoft.com/office/word/2015/wordml/symex" mc:Ignorable="w14 w15 w16se">
   <w:docDefaults>
     <w:rPrDefault>
       <w:rPr>
@@ -10668,7 +11297,7 @@
     </w:rPrDefault>
     <w:pPrDefault/>
   </w:docDefaults>
-  <w:latentStyles w:defLockedState="0" w:defUIPriority="99" w:defSemiHidden="0" w:defUnhideWhenUsed="0" w:defQFormat="0" w:count="376">
+  <w:latentStyles w:defLockedState="0" w:defUIPriority="99" w:defSemiHidden="0" w:defUnhideWhenUsed="0" w:defQFormat="0" w:count="371">
     <w:lsdException w:name="Normal" w:uiPriority="0" w:qFormat="1"/>
     <w:lsdException w:name="heading 1" w:uiPriority="0" w:qFormat="1"/>
     <w:lsdException w:name="heading 2" w:uiPriority="0" w:qFormat="1"/>
@@ -11040,11 +11669,6 @@
     <w:lsdException w:name="List Table 5 Dark Accent 6" w:uiPriority="50"/>
     <w:lsdException w:name="List Table 6 Colorful Accent 6" w:uiPriority="51"/>
     <w:lsdException w:name="List Table 7 Colorful Accent 6" w:uiPriority="52"/>
-    <w:lsdException w:name="Mention" w:semiHidden="1" w:unhideWhenUsed="1"/>
-    <w:lsdException w:name="Smart Hyperlink" w:semiHidden="1" w:unhideWhenUsed="1"/>
-    <w:lsdException w:name="Hashtag" w:semiHidden="1" w:unhideWhenUsed="1"/>
-    <w:lsdException w:name="Unresolved Mention" w:semiHidden="1" w:unhideWhenUsed="1"/>
-    <w:lsdException w:name="Smart Link" w:semiHidden="1" w:unhideWhenUsed="1"/>
   </w:latentStyles>
   <w:style w:type="paragraph" w:default="1" w:styleId="Normal">
     <w:name w:val="Normal"/>
@@ -11142,6 +11766,7 @@
   <w:style w:type="character" w:default="1" w:styleId="Fuentedeprrafopredeter">
     <w:name w:val="Default Paragraph Font"/>
     <w:uiPriority w:val="1"/>
+    <w:semiHidden/>
     <w:unhideWhenUsed/>
   </w:style>
   <w:style w:type="table" w:default="1" w:styleId="Tablanormal">
@@ -11332,29 +11957,6 @@
       <w:rFonts w:ascii="Courier New" w:eastAsia="Times New Roman" w:hAnsi="Courier New" w:cs="Courier New"/>
       <w:sz w:val="20"/>
       <w:szCs w:val="20"/>
-    </w:rPr>
-  </w:style>
-  <w:style w:type="character" w:styleId="Hipervnculo">
-    <w:name w:val="Hyperlink"/>
-    <w:basedOn w:val="Fuentedeprrafopredeter"/>
-    <w:uiPriority w:val="99"/>
-    <w:unhideWhenUsed/>
-    <w:rsid w:val="00181216"/>
-    <w:rPr>
-      <w:color w:val="0563C1" w:themeColor="hyperlink"/>
-      <w:u w:val="single"/>
-    </w:rPr>
-  </w:style>
-  <w:style w:type="character" w:styleId="Mencinsinresolver">
-    <w:name w:val="Unresolved Mention"/>
-    <w:basedOn w:val="Fuentedeprrafopredeter"/>
-    <w:uiPriority w:val="99"/>
-    <w:semiHidden/>
-    <w:unhideWhenUsed/>
-    <w:rsid w:val="00181216"/>
-    <w:rPr>
-      <w:color w:val="605E5C"/>
-      <w:shd w:val="clear" w:color="auto" w:fill="E1DFDD"/>
     </w:rPr>
   </w:style>
 </w:styles>
@@ -11660,7 +12262,7 @@
 </file>
 
 <file path=customXml/itemProps1.xml><?xml version="1.0" encoding="utf-8"?>
-<ds:datastoreItem xmlns:ds="http://schemas.openxmlformats.org/officeDocument/2006/customXml" ds:itemID="{66CC4038-3E32-49B6-82DC-22C237231DCD}">
+<ds:datastoreItem xmlns:ds="http://schemas.openxmlformats.org/officeDocument/2006/customXml" ds:itemID="{B766A8C2-CBA2-41B7-BC16-3DF8F63F9F94}">
   <ds:schemaRefs>
     <ds:schemaRef ds:uri="http://schemas.openxmlformats.org/officeDocument/2006/bibliography"/>
   </ds:schemaRefs>

</xml_diff>

<commit_message>
nueva plantilla ,  y barra de carga
</commit_message>
<xml_diff>
--- a/public/templates/plantilla.docx
+++ b/public/templates/plantilla.docx
@@ -1,6 +1,6 @@
 
 <file path=word/document.xml><?xml version="1.0" encoding="utf-8"?>
-<w:document xmlns:wpc="http://schemas.microsoft.com/office/word/2010/wordprocessingCanvas" xmlns:cx="http://schemas.microsoft.com/office/drawing/2014/chartex" xmlns:cx1="http://schemas.microsoft.com/office/drawing/2015/9/8/chartex" xmlns:mc="http://schemas.openxmlformats.org/markup-compatibility/2006" xmlns:o="urn:schemas-microsoft-com:office:office" xmlns:r="http://schemas.openxmlformats.org/officeDocument/2006/relationships" xmlns:m="http://schemas.openxmlformats.org/officeDocument/2006/math" xmlns:v="urn:schemas-microsoft-com:vml" xmlns:wp14="http://schemas.microsoft.com/office/word/2010/wordprocessingDrawing" xmlns:wp="http://schemas.openxmlformats.org/drawingml/2006/wordprocessingDrawing" xmlns:w10="urn:schemas-microsoft-com:office:word" xmlns:w="http://schemas.openxmlformats.org/wordprocessingml/2006/main" xmlns:w14="http://schemas.microsoft.com/office/word/2010/wordml" xmlns:w15="http://schemas.microsoft.com/office/word/2012/wordml" xmlns:w16se="http://schemas.microsoft.com/office/word/2015/wordml/symex" xmlns:wpg="http://schemas.microsoft.com/office/word/2010/wordprocessingGroup" xmlns:wpi="http://schemas.microsoft.com/office/word/2010/wordprocessingInk" xmlns:wne="http://schemas.microsoft.com/office/word/2006/wordml" xmlns:wps="http://schemas.microsoft.com/office/word/2010/wordprocessingShape" mc:Ignorable="w14 w15 w16se wp14">
+<w:document xmlns:wpc="http://schemas.microsoft.com/office/word/2010/wordprocessingCanvas" xmlns:cx="http://schemas.microsoft.com/office/drawing/2014/chartex" xmlns:cx1="http://schemas.microsoft.com/office/drawing/2015/9/8/chartex" xmlns:cx2="http://schemas.microsoft.com/office/drawing/2015/10/21/chartex" xmlns:cx3="http://schemas.microsoft.com/office/drawing/2016/5/9/chartex" xmlns:cx4="http://schemas.microsoft.com/office/drawing/2016/5/10/chartex" xmlns:cx5="http://schemas.microsoft.com/office/drawing/2016/5/11/chartex" xmlns:cx6="http://schemas.microsoft.com/office/drawing/2016/5/12/chartex" xmlns:cx7="http://schemas.microsoft.com/office/drawing/2016/5/13/chartex" xmlns:cx8="http://schemas.microsoft.com/office/drawing/2016/5/14/chartex" xmlns:mc="http://schemas.openxmlformats.org/markup-compatibility/2006" xmlns:aink="http://schemas.microsoft.com/office/drawing/2016/ink" xmlns:am3d="http://schemas.microsoft.com/office/drawing/2017/model3d" xmlns:o="urn:schemas-microsoft-com:office:office" xmlns:oel="http://schemas.microsoft.com/office/2019/extlst" xmlns:r="http://schemas.openxmlformats.org/officeDocument/2006/relationships" xmlns:m="http://schemas.openxmlformats.org/officeDocument/2006/math" xmlns:v="urn:schemas-microsoft-com:vml" xmlns:wp14="http://schemas.microsoft.com/office/word/2010/wordprocessingDrawing" xmlns:wp="http://schemas.openxmlformats.org/drawingml/2006/wordprocessingDrawing" xmlns:w10="urn:schemas-microsoft-com:office:word" xmlns:w="http://schemas.openxmlformats.org/wordprocessingml/2006/main" xmlns:w14="http://schemas.microsoft.com/office/word/2010/wordml" xmlns:w15="http://schemas.microsoft.com/office/word/2012/wordml" xmlns:w16cex="http://schemas.microsoft.com/office/word/2018/wordml/cex" xmlns:w16cid="http://schemas.microsoft.com/office/word/2016/wordml/cid" xmlns:w16="http://schemas.microsoft.com/office/word/2018/wordml" xmlns:w16du="http://schemas.microsoft.com/office/word/2023/wordml/word16du" xmlns:w16sdtdh="http://schemas.microsoft.com/office/word/2020/wordml/sdtdatahash" xmlns:w16sdtfl="http://schemas.microsoft.com/office/word/2024/wordml/sdtformatlock" xmlns:w16se="http://schemas.microsoft.com/office/word/2015/wordml/symex" xmlns:wpg="http://schemas.microsoft.com/office/word/2010/wordprocessingGroup" xmlns:wpi="http://schemas.microsoft.com/office/word/2010/wordprocessingInk" xmlns:wne="http://schemas.microsoft.com/office/word/2006/wordml" xmlns:wps="http://schemas.microsoft.com/office/word/2010/wordprocessingShape" mc:Ignorable="w14 w15 w16se w16cid w16 w16cex w16sdtdh w16sdtfl w16du wp14">
   <w:body>
     <w:tbl>
       <w:tblPr>
@@ -67,7 +67,7 @@
                 <w:lang w:val="es-ES"/>
               </w:rPr>
               <w:drawing>
-                <wp:inline distT="0" distB="0" distL="0" distR="0" wp14:anchorId="6F9B8510" wp14:editId="666382C8">
+                <wp:inline distT="0" distB="0" distL="0" distR="0" wp14:anchorId="6F9B8510" wp14:editId="261A58A8">
                   <wp:extent cx="961390" cy="326390"/>
                   <wp:effectExtent l="0" t="0" r="0" b="0"/>
                   <wp:docPr id="3" name="Picture 3"/>
@@ -127,6 +127,7 @@
               <w:bottom w:val="single" w:sz="4" w:space="0" w:color="auto"/>
               <w:right w:val="single" w:sz="4" w:space="0" w:color="auto"/>
             </w:tcBorders>
+            <w:vAlign w:val="center"/>
           </w:tcPr>
           <w:p>
             <w:pPr>
@@ -265,7 +266,25 @@
                 <w:i/>
                 <w:sz w:val="16"/>
               </w:rPr>
-              <w:t>{{FECHA}}</w:t>
+              <w:t>{{</w:t>
+            </w:r>
+            <w:r>
+              <w:rPr>
+                <w:rFonts w:ascii="Verdana" w:hAnsi="Verdana"/>
+                <w:b/>
+                <w:i/>
+                <w:sz w:val="16"/>
+              </w:rPr>
+              <w:t>fecha</w:t>
+            </w:r>
+            <w:r>
+              <w:rPr>
+                <w:rFonts w:ascii="Verdana" w:hAnsi="Verdana"/>
+                <w:b/>
+                <w:i/>
+                <w:sz w:val="16"/>
+              </w:rPr>
+              <w:t>}}</w:t>
             </w:r>
           </w:p>
           <w:p>
@@ -290,7 +309,7 @@
       </w:tr>
       <w:tr>
         <w:trPr>
-          <w:trHeight w:hRule="exact" w:val="508"/>
+          <w:trHeight w:hRule="exact" w:val="369"/>
         </w:trPr>
         <w:tc>
           <w:tcPr>
@@ -354,6 +373,7 @@
               <w:right w:val="double" w:sz="6" w:space="0" w:color="auto"/>
             </w:tcBorders>
             <w:shd w:val="clear" w:color="auto" w:fill="FFFFFF"/>
+            <w:vAlign w:val="center"/>
           </w:tcPr>
           <w:p>
             <w:pPr>
@@ -439,6 +459,7 @@
               <w:bottom w:val="single" w:sz="4" w:space="0" w:color="auto"/>
               <w:right w:val="single" w:sz="4" w:space="0" w:color="auto"/>
             </w:tcBorders>
+            <w:vAlign w:val="center"/>
           </w:tcPr>
           <w:p>
             <w:pPr>
@@ -494,6 +515,7 @@
               <w:right w:val="single" w:sz="4" w:space="0" w:color="auto"/>
             </w:tcBorders>
             <w:shd w:val="clear" w:color="auto" w:fill="E7E6E6"/>
+            <w:vAlign w:val="center"/>
           </w:tcPr>
           <w:p>
             <w:pPr>
@@ -583,6 +605,7 @@
               <w:right w:val="single" w:sz="4" w:space="0" w:color="auto"/>
             </w:tcBorders>
             <w:shd w:val="clear" w:color="auto" w:fill="auto"/>
+            <w:vAlign w:val="center"/>
           </w:tcPr>
           <w:p>
             <w:pPr>
@@ -600,25 +623,7 @@
                 <w:i/>
                 <w:sz w:val="16"/>
               </w:rPr>
-              <w:t>{{</w:t>
-            </w:r>
-            <w:proofErr w:type="spellStart"/>
-            <w:r>
-              <w:rPr>
-                <w:rFonts w:ascii="Verdana" w:hAnsi="Verdana"/>
-                <w:i/>
-                <w:sz w:val="16"/>
-              </w:rPr>
-              <w:t>aeronaveMotor</w:t>
-            </w:r>
-            <w:proofErr w:type="spellEnd"/>
-            <w:r>
-              <w:rPr>
-                <w:rFonts w:ascii="Verdana" w:hAnsi="Verdana"/>
-                <w:i/>
-                <w:sz w:val="16"/>
-              </w:rPr>
-              <w:t>}}</w:t>
+              <w:t>{{aeronaveMotor}}</w:t>
             </w:r>
           </w:p>
         </w:tc>
@@ -687,6 +692,7 @@
               <w:right w:val="single" w:sz="4" w:space="0" w:color="auto"/>
             </w:tcBorders>
             <w:shd w:val="clear" w:color="auto" w:fill="auto"/>
+            <w:vAlign w:val="center"/>
           </w:tcPr>
           <w:p>
             <w:pPr>
@@ -928,6 +934,7 @@
               <w:right w:val="single" w:sz="4" w:space="0" w:color="auto"/>
             </w:tcBorders>
             <w:shd w:val="clear" w:color="auto" w:fill="E7E6E6"/>
+            <w:vAlign w:val="center"/>
           </w:tcPr>
           <w:p>
             <w:pPr>
@@ -973,23 +980,7 @@
                 <w:rFonts w:ascii="Verdana" w:hAnsi="Verdana"/>
                 <w:sz w:val="16"/>
               </w:rPr>
-              <w:t>{{</w:t>
-            </w:r>
-            <w:proofErr w:type="spellStart"/>
-            <w:r>
-              <w:rPr>
-                <w:rFonts w:ascii="Verdana" w:hAnsi="Verdana"/>
-                <w:sz w:val="16"/>
-              </w:rPr>
-              <w:t>ordenDeTrabajo</w:t>
-            </w:r>
-            <w:proofErr w:type="spellEnd"/>
-            <w:r>
-              <w:rPr>
-                <w:rFonts w:ascii="Verdana" w:hAnsi="Verdana"/>
-                <w:sz w:val="16"/>
-              </w:rPr>
-              <w:t>}}</w:t>
+              <w:t>{{ordenDeTrabajo}}</w:t>
             </w:r>
           </w:p>
           <w:p>
@@ -1045,6 +1036,7 @@
               <w:right w:val="single" w:sz="4" w:space="0" w:color="auto"/>
             </w:tcBorders>
             <w:shd w:val="clear" w:color="auto" w:fill="auto"/>
+            <w:vAlign w:val="center"/>
           </w:tcPr>
           <w:p>
             <w:pPr>
@@ -1062,25 +1054,7 @@
                 <w:i/>
                 <w:sz w:val="14"/>
               </w:rPr>
-              <w:t>{{</w:t>
-            </w:r>
-            <w:proofErr w:type="spellStart"/>
-            <w:r>
-              <w:rPr>
-                <w:rFonts w:ascii="Verdana" w:hAnsi="Verdana"/>
-                <w:i/>
-                <w:sz w:val="14"/>
-              </w:rPr>
-              <w:t>motorComponente</w:t>
-            </w:r>
-            <w:proofErr w:type="spellEnd"/>
-            <w:r>
-              <w:rPr>
-                <w:rFonts w:ascii="Verdana" w:hAnsi="Verdana"/>
-                <w:i/>
-                <w:sz w:val="14"/>
-              </w:rPr>
-              <w:t>}}</w:t>
+              <w:t>{{motorComponente}}</w:t>
             </w:r>
           </w:p>
           <w:p>
@@ -1106,6 +1080,7 @@
               <w:right w:val="single" w:sz="4" w:space="0" w:color="auto"/>
             </w:tcBorders>
             <w:shd w:val="clear" w:color="auto" w:fill="auto"/>
+            <w:vAlign w:val="center"/>
           </w:tcPr>
           <w:p>
             <w:pPr>
@@ -1124,25 +1099,7 @@
                 <w:i/>
                 <w:sz w:val="16"/>
               </w:rPr>
-              <w:t>{{</w:t>
-            </w:r>
-            <w:proofErr w:type="spellStart"/>
-            <w:r>
-              <w:rPr>
-                <w:rFonts w:ascii="Verdana" w:hAnsi="Verdana"/>
-                <w:i/>
-                <w:sz w:val="16"/>
-              </w:rPr>
-              <w:t>parteNumero</w:t>
-            </w:r>
-            <w:proofErr w:type="spellEnd"/>
-            <w:r>
-              <w:rPr>
-                <w:rFonts w:ascii="Verdana" w:hAnsi="Verdana"/>
-                <w:i/>
-                <w:sz w:val="16"/>
-              </w:rPr>
-              <w:t>}}</w:t>
+              <w:t>{{parteNumero}}</w:t>
             </w:r>
           </w:p>
         </w:tc>
@@ -1157,6 +1114,7 @@
               <w:right w:val="single" w:sz="4" w:space="0" w:color="auto"/>
             </w:tcBorders>
             <w:shd w:val="clear" w:color="auto" w:fill="auto"/>
+            <w:vAlign w:val="center"/>
           </w:tcPr>
           <w:p>
             <w:pPr>
@@ -1176,25 +1134,7 @@
                 <w:i/>
                 <w:sz w:val="16"/>
               </w:rPr>
-              <w:t>{{</w:t>
-            </w:r>
-            <w:proofErr w:type="spellStart"/>
-            <w:r>
-              <w:rPr>
-                <w:rFonts w:ascii="Verdana" w:hAnsi="Verdana"/>
-                <w:i/>
-                <w:sz w:val="16"/>
-              </w:rPr>
-              <w:t>serieNumero</w:t>
-            </w:r>
-            <w:proofErr w:type="spellEnd"/>
-            <w:r>
-              <w:rPr>
-                <w:rFonts w:ascii="Verdana" w:hAnsi="Verdana"/>
-                <w:i/>
-                <w:sz w:val="16"/>
-              </w:rPr>
-              <w:t>}}</w:t>
+              <w:t>{{serieNumero}}</w:t>
             </w:r>
           </w:p>
         </w:tc>
@@ -1209,6 +1149,7 @@
               <w:right w:val="single" w:sz="4" w:space="0" w:color="auto"/>
             </w:tcBorders>
             <w:shd w:val="clear" w:color="auto" w:fill="auto"/>
+            <w:vAlign w:val="center"/>
           </w:tcPr>
           <w:p>
             <w:pPr>
@@ -1228,25 +1169,7 @@
                 <w:i/>
                 <w:sz w:val="16"/>
               </w:rPr>
-              <w:t>{{</w:t>
-            </w:r>
-            <w:proofErr w:type="spellStart"/>
-            <w:r>
-              <w:rPr>
-                <w:rFonts w:ascii="Verdana" w:hAnsi="Verdana"/>
-                <w:i/>
-                <w:sz w:val="16"/>
-              </w:rPr>
-              <w:t>tsnTso</w:t>
-            </w:r>
-            <w:proofErr w:type="spellEnd"/>
-            <w:r>
-              <w:rPr>
-                <w:rFonts w:ascii="Verdana" w:hAnsi="Verdana"/>
-                <w:i/>
-                <w:sz w:val="16"/>
-              </w:rPr>
-              <w:t>}}</w:t>
+              <w:t>{{tsnTso}}</w:t>
             </w:r>
           </w:p>
         </w:tc>
@@ -1417,25 +1340,7 @@
                 <w:sz w:val="52"/>
                 <w:szCs w:val="52"/>
               </w:rPr>
-              <w:t>{{</w:t>
-            </w:r>
-            <w:proofErr w:type="spellStart"/>
-            <w:r>
-              <w:rPr>
-                <w:rFonts w:ascii="Courier New" w:hAnsi="Courier New" w:cs="Courier New"/>
-                <w:sz w:val="52"/>
-                <w:szCs w:val="52"/>
-              </w:rPr>
-              <w:t>liquidosPenetrantes</w:t>
-            </w:r>
-            <w:proofErr w:type="spellEnd"/>
-            <w:r>
-              <w:rPr>
-                <w:rFonts w:ascii="Courier New" w:hAnsi="Courier New" w:cs="Courier New"/>
-                <w:sz w:val="52"/>
-                <w:szCs w:val="52"/>
-              </w:rPr>
-              <w:t>}}</w:t>
+              <w:t>{{liquidosPenetrantes}}</w:t>
             </w:r>
           </w:p>
         </w:tc>
@@ -1516,25 +1421,7 @@
                 <w:sz w:val="52"/>
                 <w:szCs w:val="52"/>
               </w:rPr>
-              <w:t>{{</w:t>
-            </w:r>
-            <w:proofErr w:type="spellStart"/>
-            <w:r>
-              <w:rPr>
-                <w:rFonts w:ascii="Courier New" w:hAnsi="Courier New" w:cs="Courier New"/>
-                <w:sz w:val="52"/>
-                <w:szCs w:val="52"/>
-              </w:rPr>
-              <w:t>particulasMagneticas</w:t>
-            </w:r>
-            <w:proofErr w:type="spellEnd"/>
-            <w:r>
-              <w:rPr>
-                <w:rFonts w:ascii="Courier New" w:hAnsi="Courier New" w:cs="Courier New"/>
-                <w:sz w:val="52"/>
-                <w:szCs w:val="52"/>
-              </w:rPr>
-              <w:t>}}</w:t>
+              <w:t>{{particulasMagneticas}}</w:t>
             </w:r>
           </w:p>
         </w:tc>
@@ -1623,25 +1510,7 @@
                 <w:sz w:val="52"/>
                 <w:szCs w:val="52"/>
               </w:rPr>
-              <w:t>{{</w:t>
-            </w:r>
-            <w:proofErr w:type="spellStart"/>
-            <w:r>
-              <w:rPr>
-                <w:rFonts w:ascii="Courier New" w:hAnsi="Courier New" w:cs="Courier New"/>
-                <w:sz w:val="52"/>
-                <w:szCs w:val="52"/>
-              </w:rPr>
-              <w:t>corrientesInducidas</w:t>
-            </w:r>
-            <w:proofErr w:type="spellEnd"/>
-            <w:r>
-              <w:rPr>
-                <w:rFonts w:ascii="Courier New" w:hAnsi="Courier New" w:cs="Courier New"/>
-                <w:sz w:val="52"/>
-                <w:szCs w:val="52"/>
-              </w:rPr>
-              <w:t>}}</w:t>
+              <w:t>{{corrientesInducidas}}</w:t>
             </w:r>
           </w:p>
         </w:tc>
@@ -2057,21 +1926,12 @@
               </w:rPr>
               <w:t>{{</w:t>
             </w:r>
-            <w:proofErr w:type="spellStart"/>
             <w:r>
               <w:rPr>
                 <w:rFonts w:ascii="Courier New" w:hAnsi="Courier New" w:cs="Courier New"/>
                 <w:sz w:val="32"/>
               </w:rPr>
-              <w:t>inspeccionVisual</w:t>
-            </w:r>
-            <w:proofErr w:type="spellEnd"/>
-            <w:r>
-              <w:rPr>
-                <w:rFonts w:ascii="Courier New" w:hAnsi="Courier New" w:cs="Courier New"/>
-                <w:sz w:val="32"/>
-              </w:rPr>
-              <w:t>}}</w:t>
+              <w:t>inspeccionVisual}}</w:t>
             </w:r>
           </w:p>
         </w:tc>
@@ -2236,21 +2096,12 @@
               </w:rPr>
               <w:t>{{</w:t>
             </w:r>
-            <w:proofErr w:type="spellStart"/>
             <w:r>
               <w:rPr>
                 <w:rFonts w:ascii="Courier New" w:hAnsi="Courier New" w:cs="Courier New"/>
                 <w:sz w:val="32"/>
               </w:rPr>
-              <w:t>boroscopia</w:t>
-            </w:r>
-            <w:proofErr w:type="spellEnd"/>
-            <w:r>
-              <w:rPr>
-                <w:rFonts w:ascii="Courier New" w:hAnsi="Courier New" w:cs="Courier New"/>
-                <w:sz w:val="32"/>
-              </w:rPr>
-              <w:t>}}</w:t>
+              <w:t>boroscopia}}</w:t>
             </w:r>
           </w:p>
         </w:tc>
@@ -2689,6 +2540,7 @@
               <w:right w:val="single" w:sz="4" w:space="0" w:color="auto"/>
             </w:tcBorders>
             <w:shd w:val="clear" w:color="auto" w:fill="auto"/>
+            <w:vAlign w:val="center"/>
           </w:tcPr>
           <w:p>
             <w:pPr>
@@ -2697,6 +2549,7 @@
                 <w:rFonts w:ascii="Verdana" w:hAnsi="Verdana"/>
                 <w:b/>
                 <w:bCs/>
+                <w:i/>
                 <w:iCs/>
                 <w:sz w:val="16"/>
                 <w:szCs w:val="16"/>
@@ -2706,28 +2559,12 @@
             <w:r>
               <w:rPr>
                 <w:rFonts w:ascii="Verdana" w:hAnsi="Verdana"/>
+                <w:i/>
+                <w:iCs/>
                 <w:sz w:val="16"/>
                 <w:szCs w:val="16"/>
               </w:rPr>
-              <w:t>{{</w:t>
-            </w:r>
-            <w:proofErr w:type="spellStart"/>
-            <w:r>
-              <w:rPr>
-                <w:rFonts w:ascii="Verdana" w:hAnsi="Verdana"/>
-                <w:sz w:val="16"/>
-                <w:szCs w:val="16"/>
-              </w:rPr>
-              <w:t>procedimientoAplicable</w:t>
-            </w:r>
-            <w:proofErr w:type="spellEnd"/>
-            <w:r>
-              <w:rPr>
-                <w:rFonts w:ascii="Verdana" w:hAnsi="Verdana"/>
-                <w:sz w:val="16"/>
-                <w:szCs w:val="16"/>
-              </w:rPr>
-              <w:t>}}</w:t>
+              <w:t>{{procedimientoAplicable}}</w:t>
             </w:r>
           </w:p>
         </w:tc>
@@ -2796,6 +2633,7 @@
                     <w:top w:val="single" w:sz="4" w:space="0" w:color="FFFFFF" w:themeColor="background1"/>
                   </w:tcBorders>
                   <w:shd w:val="clear" w:color="auto" w:fill="E7E6E6"/>
+                  <w:vAlign w:val="center"/>
                 </w:tcPr>
                 <w:p>
                   <w:pPr>
@@ -2803,6 +2641,7 @@
                     <w:tabs>
                       <w:tab w:val="center" w:pos="5666"/>
                     </w:tabs>
+                    <w:jc w:val="left"/>
                     <w:rPr>
                       <w:iCs/>
                       <w:sz w:val="16"/>
@@ -2822,7 +2661,6 @@
                 </w:p>
                 <w:p>
                   <w:pPr>
-                    <w:jc w:val="center"/>
                     <w:rPr>
                       <w:rFonts w:ascii="Verdana" w:hAnsi="Verdana"/>
                       <w:b/>
@@ -2951,25 +2789,7 @@
                       <w:i/>
                       <w:sz w:val="16"/>
                     </w:rPr>
-                    <w:t>{{</w:t>
-                  </w:r>
-                  <w:proofErr w:type="spellStart"/>
-                  <w:r>
-                    <w:rPr>
-                      <w:rFonts w:ascii="Verdana" w:hAnsi="Verdana"/>
-                      <w:i/>
-                      <w:sz w:val="16"/>
-                    </w:rPr>
-                    <w:t>metodo</w:t>
-                  </w:r>
-                  <w:proofErr w:type="spellEnd"/>
-                  <w:r>
-                    <w:rPr>
-                      <w:rFonts w:ascii="Verdana" w:hAnsi="Verdana"/>
-                      <w:i/>
-                      <w:sz w:val="16"/>
-                    </w:rPr>
-                    <w:t>}}</w:t>
+                    <w:t>{{metodo}}</w:t>
                   </w:r>
                 </w:p>
               </w:tc>
@@ -3679,7 +3499,6 @@
                 </w:tcPr>
                 <w:p>
                   <w:pPr>
-                    <w:jc w:val="center"/>
                     <w:textAlignment w:val="center"/>
                     <w:rPr>
                       <w:rFonts w:ascii="Verdana" w:hAnsi="Verdana"/>
@@ -3706,7 +3525,6 @@
                 </w:p>
                 <w:p>
                   <w:pPr>
-                    <w:jc w:val="center"/>
                     <w:textAlignment w:val="center"/>
                     <w:rPr>
                       <w:rFonts w:ascii="Verdana" w:hAnsi="Verdana"/>
@@ -3881,7 +3699,6 @@
                 </w:tcPr>
                 <w:p>
                   <w:pPr>
-                    <w:jc w:val="center"/>
                     <w:textAlignment w:val="center"/>
                     <w:rPr>
                       <w:rFonts w:ascii="Verdana" w:hAnsi="Verdana"/>
@@ -3906,7 +3723,6 @@
                 </w:p>
                 <w:p>
                   <w:pPr>
-                    <w:jc w:val="center"/>
                     <w:textAlignment w:val="center"/>
                     <w:rPr>
                       <w:rFonts w:ascii="Verdana" w:hAnsi="Verdana"/>
@@ -4069,7 +3885,6 @@
                 </w:tcPr>
                 <w:p>
                   <w:pPr>
-                    <w:jc w:val="center"/>
                     <w:textAlignment w:val="center"/>
                     <w:rPr>
                       <w:rFonts w:ascii="Verdana" w:hAnsi="Verdana"/>
@@ -4096,7 +3911,6 @@
                 </w:p>
                 <w:p>
                   <w:pPr>
-                    <w:jc w:val="center"/>
                     <w:textAlignment w:val="center"/>
                     <w:rPr>
                       <w:rFonts w:ascii="Verdana" w:hAnsi="Verdana"/>
@@ -4273,7 +4087,6 @@
                 </w:tcPr>
                 <w:p>
                   <w:pPr>
-                    <w:jc w:val="center"/>
                     <w:textAlignment w:val="center"/>
                     <w:rPr>
                       <w:rFonts w:ascii="Verdana" w:hAnsi="Verdana"/>
@@ -4298,7 +4111,6 @@
                 </w:p>
                 <w:p>
                   <w:pPr>
-                    <w:jc w:val="center"/>
                     <w:textAlignment w:val="center"/>
                     <w:rPr>
                       <w:rFonts w:ascii="Verdana" w:hAnsi="Verdana"/>
@@ -4440,7 +4252,6 @@
                 </w:tcPr>
                 <w:p>
                   <w:pPr>
-                    <w:jc w:val="center"/>
                     <w:textAlignment w:val="center"/>
                     <w:rPr>
                       <w:rFonts w:ascii="Verdana" w:hAnsi="Verdana"/>
@@ -4467,7 +4278,6 @@
                 </w:p>
                 <w:p>
                   <w:pPr>
-                    <w:jc w:val="center"/>
                     <w:textAlignment w:val="center"/>
                     <w:rPr>
                       <w:rFonts w:ascii="Verdana" w:hAnsi="Verdana"/>
@@ -4644,7 +4454,6 @@
                 </w:tcPr>
                 <w:p>
                   <w:pPr>
-                    <w:jc w:val="center"/>
                     <w:textAlignment w:val="center"/>
                     <w:rPr>
                       <w:rFonts w:ascii="Verdana" w:hAnsi="Verdana"/>
@@ -4669,7 +4478,6 @@
                 </w:p>
                 <w:p>
                   <w:pPr>
-                    <w:jc w:val="center"/>
                     <w:textAlignment w:val="center"/>
                     <w:rPr>
                       <w:rFonts w:ascii="Verdana" w:hAnsi="Verdana"/>
@@ -4815,7 +4623,6 @@
                 </w:tcPr>
                 <w:p>
                   <w:pPr>
-                    <w:jc w:val="center"/>
                     <w:textAlignment w:val="center"/>
                     <w:rPr>
                       <w:rFonts w:ascii="Verdana" w:hAnsi="Verdana"/>
@@ -4842,7 +4649,6 @@
                 </w:p>
                 <w:p>
                   <w:pPr>
-                    <w:jc w:val="center"/>
                     <w:textAlignment w:val="center"/>
                     <w:rPr>
                       <w:rFonts w:ascii="Verdana" w:hAnsi="Verdana"/>
@@ -5061,7 +4867,6 @@
                 </w:tcPr>
                 <w:p>
                   <w:pPr>
-                    <w:jc w:val="center"/>
                     <w:textAlignment w:val="center"/>
                     <w:rPr>
                       <w:rFonts w:ascii="Verdana" w:hAnsi="Verdana"/>
@@ -5086,7 +4891,6 @@
                 </w:p>
                 <w:p>
                   <w:pPr>
-                    <w:jc w:val="center"/>
                     <w:textAlignment w:val="center"/>
                     <w:rPr>
                       <w:rFonts w:ascii="Verdana" w:hAnsi="Verdana"/>
@@ -5406,10 +5210,10 @@
                   <w:tcW w:w="832" w:type="pct"/>
                   <w:gridSpan w:val="2"/>
                   <w:shd w:val="clear" w:color="auto" w:fill="E7E6E6"/>
-                </w:tcPr>
-                <w:p>
-                  <w:pPr>
-                    <w:jc w:val="center"/>
+                  <w:vAlign w:val="center"/>
+                </w:tcPr>
+                <w:p>
+                  <w:pPr>
                     <w:rPr>
                       <w:rFonts w:ascii="Verdana" w:hAnsi="Verdana"/>
                       <w:b/>
@@ -5431,7 +5235,6 @@
                 </w:p>
                 <w:p>
                   <w:pPr>
-                    <w:jc w:val="center"/>
                     <w:rPr>
                       <w:rFonts w:ascii="Verdana" w:hAnsi="Verdana"/>
                       <w:bCs/>
@@ -5477,25 +5280,7 @@
                       <w:i/>
                       <w:sz w:val="16"/>
                     </w:rPr>
-                    <w:t>{{</w:t>
-                  </w:r>
-                  <w:proofErr w:type="spellStart"/>
-                  <w:r>
-                    <w:rPr>
-                      <w:rFonts w:ascii="Verdana" w:hAnsi="Verdana"/>
-                      <w:i/>
-                      <w:sz w:val="16"/>
-                    </w:rPr>
-                    <w:t>luzUltravioletaMedidor</w:t>
-                  </w:r>
-                  <w:proofErr w:type="spellEnd"/>
-                  <w:r>
-                    <w:rPr>
-                      <w:rFonts w:ascii="Verdana" w:hAnsi="Verdana"/>
-                      <w:i/>
-                      <w:sz w:val="16"/>
-                    </w:rPr>
-                    <w:t>}}</w:t>
+                    <w:t>{{luzUltravioletaMedidor}}</w:t>
                   </w:r>
                 </w:p>
               </w:tc>
@@ -5504,10 +5289,10 @@
                   <w:tcW w:w="742" w:type="pct"/>
                   <w:gridSpan w:val="2"/>
                   <w:shd w:val="clear" w:color="auto" w:fill="E7E6E6"/>
-                </w:tcPr>
-                <w:p>
-                  <w:pPr>
-                    <w:jc w:val="center"/>
+                  <w:vAlign w:val="center"/>
+                </w:tcPr>
+                <w:p>
+                  <w:pPr>
                     <w:rPr>
                       <w:rFonts w:ascii="Verdana" w:hAnsi="Verdana"/>
                       <w:b/>
@@ -5529,7 +5314,6 @@
                 </w:p>
                 <w:p>
                   <w:pPr>
-                    <w:jc w:val="center"/>
                     <w:rPr>
                       <w:rFonts w:ascii="Verdana" w:hAnsi="Verdana"/>
                       <w:bCs/>
@@ -5575,25 +5359,7 @@
                       <w:i/>
                       <w:sz w:val="16"/>
                     </w:rPr>
-                    <w:t>{{</w:t>
-                  </w:r>
-                  <w:proofErr w:type="spellStart"/>
-                  <w:r>
-                    <w:rPr>
-                      <w:rFonts w:ascii="Verdana" w:hAnsi="Verdana"/>
-                      <w:i/>
-                      <w:sz w:val="16"/>
-                    </w:rPr>
-                    <w:t>ambientalMedidor</w:t>
-                  </w:r>
-                  <w:proofErr w:type="spellEnd"/>
-                  <w:r>
-                    <w:rPr>
-                      <w:rFonts w:ascii="Verdana" w:hAnsi="Verdana"/>
-                      <w:i/>
-                      <w:sz w:val="16"/>
-                    </w:rPr>
-                    <w:t>}}</w:t>
+                    <w:t>{{ambientalMedidor}}</w:t>
                   </w:r>
                 </w:p>
               </w:tc>
@@ -5606,7 +5372,6 @@
                 </w:tcPr>
                 <w:p>
                   <w:pPr>
-                    <w:jc w:val="center"/>
                     <w:rPr>
                       <w:rFonts w:ascii="Verdana" w:hAnsi="Verdana"/>
                       <w:b/>
@@ -5628,7 +5393,6 @@
                 </w:p>
                 <w:p>
                   <w:pPr>
-                    <w:jc w:val="center"/>
                     <w:rPr>
                       <w:rFonts w:ascii="Verdana" w:hAnsi="Verdana"/>
                       <w:bCs/>
@@ -5671,23 +5435,7 @@
                       <w:rFonts w:ascii="Verdana" w:hAnsi="Verdana"/>
                       <w:sz w:val="16"/>
                     </w:rPr>
-                    <w:t>{{</w:t>
-                  </w:r>
-                  <w:proofErr w:type="spellStart"/>
-                  <w:r>
-                    <w:rPr>
-                      <w:rFonts w:ascii="Verdana" w:hAnsi="Verdana"/>
-                      <w:sz w:val="16"/>
-                    </w:rPr>
-                    <w:t>blancaMedidor</w:t>
-                  </w:r>
-                  <w:proofErr w:type="spellEnd"/>
-                  <w:r>
-                    <w:rPr>
-                      <w:rFonts w:ascii="Verdana" w:hAnsi="Verdana"/>
-                      <w:sz w:val="16"/>
-                    </w:rPr>
-                    <w:t>}}</w:t>
+                    <w:t>{{blancaMedidor}}</w:t>
                   </w:r>
                 </w:p>
               </w:tc>
@@ -5707,10 +5455,10 @@
                   <w:tcW w:w="832" w:type="pct"/>
                   <w:gridSpan w:val="2"/>
                   <w:shd w:val="clear" w:color="auto" w:fill="E7E6E6"/>
-                </w:tcPr>
-                <w:p>
-                  <w:pPr>
-                    <w:jc w:val="center"/>
+                  <w:vAlign w:val="center"/>
+                </w:tcPr>
+                <w:p>
+                  <w:pPr>
                     <w:rPr>
                       <w:rFonts w:ascii="Verdana" w:hAnsi="Verdana"/>
                       <w:b/>
@@ -5732,7 +5480,6 @@
                 </w:p>
                 <w:p>
                   <w:pPr>
-                    <w:jc w:val="center"/>
                     <w:rPr>
                       <w:rFonts w:ascii="Verdana" w:hAnsi="Verdana"/>
                       <w:bCs/>
@@ -5777,25 +5524,7 @@
                       <w:i/>
                       <w:sz w:val="16"/>
                     </w:rPr>
-                    <w:t>{{</w:t>
-                  </w:r>
-                  <w:proofErr w:type="spellStart"/>
-                  <w:r>
-                    <w:rPr>
-                      <w:rFonts w:ascii="Verdana" w:hAnsi="Verdana"/>
-                      <w:i/>
-                      <w:sz w:val="16"/>
-                    </w:rPr>
-                    <w:t>luzUltravioletaModelo</w:t>
-                  </w:r>
-                  <w:proofErr w:type="spellEnd"/>
-                  <w:r>
-                    <w:rPr>
-                      <w:rFonts w:ascii="Verdana" w:hAnsi="Verdana"/>
-                      <w:i/>
-                      <w:sz w:val="16"/>
-                    </w:rPr>
-                    <w:t>}}</w:t>
+                    <w:t>{{luzUltravioletaModelo}}</w:t>
                   </w:r>
                 </w:p>
               </w:tc>
@@ -5804,10 +5533,10 @@
                   <w:tcW w:w="742" w:type="pct"/>
                   <w:gridSpan w:val="2"/>
                   <w:shd w:val="clear" w:color="auto" w:fill="E7E6E6"/>
-                </w:tcPr>
-                <w:p>
-                  <w:pPr>
-                    <w:jc w:val="center"/>
+                  <w:vAlign w:val="center"/>
+                </w:tcPr>
+                <w:p>
+                  <w:pPr>
                     <w:rPr>
                       <w:rFonts w:ascii="Verdana" w:hAnsi="Verdana"/>
                       <w:b/>
@@ -5829,7 +5558,6 @@
                 </w:p>
                 <w:p>
                   <w:pPr>
-                    <w:jc w:val="center"/>
                     <w:rPr>
                       <w:rFonts w:ascii="Verdana" w:hAnsi="Verdana"/>
                       <w:bCs/>
@@ -5874,25 +5602,7 @@
                       <w:i/>
                       <w:sz w:val="16"/>
                     </w:rPr>
-                    <w:t>{{</w:t>
-                  </w:r>
-                  <w:proofErr w:type="spellStart"/>
-                  <w:r>
-                    <w:rPr>
-                      <w:rFonts w:ascii="Verdana" w:hAnsi="Verdana"/>
-                      <w:i/>
-                      <w:sz w:val="16"/>
-                    </w:rPr>
-                    <w:t>ambientalModelo</w:t>
-                  </w:r>
-                  <w:proofErr w:type="spellEnd"/>
-                  <w:r>
-                    <w:rPr>
-                      <w:rFonts w:ascii="Verdana" w:hAnsi="Verdana"/>
-                      <w:i/>
-                      <w:sz w:val="16"/>
-                    </w:rPr>
-                    <w:t>}}</w:t>
+                    <w:t>{{ambientalModelo}}</w:t>
                   </w:r>
                 </w:p>
               </w:tc>
@@ -5905,7 +5615,6 @@
                 </w:tcPr>
                 <w:p>
                   <w:pPr>
-                    <w:jc w:val="center"/>
                     <w:rPr>
                       <w:rFonts w:ascii="Verdana" w:hAnsi="Verdana"/>
                       <w:b/>
@@ -5927,7 +5636,6 @@
                 </w:p>
                 <w:p>
                   <w:pPr>
-                    <w:jc w:val="center"/>
                     <w:rPr>
                       <w:rFonts w:ascii="Verdana" w:hAnsi="Verdana"/>
                       <w:bCs/>
@@ -5972,27 +5680,7 @@
                       <w:sz w:val="16"/>
                       <w:szCs w:val="16"/>
                     </w:rPr>
-                    <w:t>{{</w:t>
-                  </w:r>
-                  <w:proofErr w:type="spellStart"/>
-                  <w:r>
-                    <w:rPr>
-                      <w:rFonts w:ascii="Verdana" w:hAnsi="Verdana"/>
-                      <w:i/>
-                      <w:sz w:val="16"/>
-                      <w:szCs w:val="16"/>
-                    </w:rPr>
-                    <w:t>blancaModelo</w:t>
-                  </w:r>
-                  <w:proofErr w:type="spellEnd"/>
-                  <w:r>
-                    <w:rPr>
-                      <w:rFonts w:ascii="Verdana" w:hAnsi="Verdana"/>
-                      <w:i/>
-                      <w:sz w:val="16"/>
-                      <w:szCs w:val="16"/>
-                    </w:rPr>
-                    <w:t>}}</w:t>
+                    <w:t>{{blancaModelo}}</w:t>
                   </w:r>
                 </w:p>
               </w:tc>
@@ -6012,10 +5700,10 @@
                   <w:tcW w:w="832" w:type="pct"/>
                   <w:gridSpan w:val="2"/>
                   <w:shd w:val="clear" w:color="auto" w:fill="E7E6E6"/>
-                </w:tcPr>
-                <w:p>
-                  <w:pPr>
-                    <w:jc w:val="center"/>
+                  <w:vAlign w:val="center"/>
+                </w:tcPr>
+                <w:p>
+                  <w:pPr>
                     <w:rPr>
                       <w:rFonts w:ascii="Verdana" w:hAnsi="Verdana"/>
                       <w:b/>
@@ -6037,7 +5725,6 @@
                 </w:p>
                 <w:p>
                   <w:pPr>
-                    <w:jc w:val="center"/>
                     <w:rPr>
                       <w:rFonts w:ascii="Verdana" w:hAnsi="Verdana"/>
                       <w:bCs/>
@@ -6082,25 +5769,7 @@
                       <w:i/>
                       <w:sz w:val="16"/>
                     </w:rPr>
-                    <w:t>{{</w:t>
-                  </w:r>
-                  <w:proofErr w:type="spellStart"/>
-                  <w:r>
-                    <w:rPr>
-                      <w:rFonts w:ascii="Verdana" w:hAnsi="Verdana"/>
-                      <w:i/>
-                      <w:sz w:val="16"/>
-                    </w:rPr>
-                    <w:t>luzUltravioletaSerie</w:t>
-                  </w:r>
-                  <w:proofErr w:type="spellEnd"/>
-                  <w:r>
-                    <w:rPr>
-                      <w:rFonts w:ascii="Verdana" w:hAnsi="Verdana"/>
-                      <w:i/>
-                      <w:sz w:val="16"/>
-                    </w:rPr>
-                    <w:t>}}</w:t>
+                    <w:t>{{luzUltravioletaSerie}}</w:t>
                   </w:r>
                 </w:p>
               </w:tc>
@@ -6109,10 +5778,10 @@
                   <w:tcW w:w="742" w:type="pct"/>
                   <w:gridSpan w:val="2"/>
                   <w:shd w:val="clear" w:color="auto" w:fill="E7E6E6"/>
-                </w:tcPr>
-                <w:p>
-                  <w:pPr>
-                    <w:jc w:val="center"/>
+                  <w:vAlign w:val="center"/>
+                </w:tcPr>
+                <w:p>
+                  <w:pPr>
                     <w:rPr>
                       <w:rFonts w:ascii="Verdana" w:hAnsi="Verdana"/>
                       <w:b/>
@@ -6134,7 +5803,6 @@
                 </w:p>
                 <w:p>
                   <w:pPr>
-                    <w:jc w:val="center"/>
                     <w:rPr>
                       <w:rFonts w:ascii="Verdana" w:hAnsi="Verdana"/>
                       <w:bCs/>
@@ -6179,25 +5847,7 @@
                       <w:i/>
                       <w:sz w:val="16"/>
                     </w:rPr>
-                    <w:t>{{</w:t>
-                  </w:r>
-                  <w:proofErr w:type="spellStart"/>
-                  <w:r>
-                    <w:rPr>
-                      <w:rFonts w:ascii="Verdana" w:hAnsi="Verdana"/>
-                      <w:i/>
-                      <w:sz w:val="16"/>
-                    </w:rPr>
-                    <w:t>ambientalSerie</w:t>
-                  </w:r>
-                  <w:proofErr w:type="spellEnd"/>
-                  <w:r>
-                    <w:rPr>
-                      <w:rFonts w:ascii="Verdana" w:hAnsi="Verdana"/>
-                      <w:i/>
-                      <w:sz w:val="16"/>
-                    </w:rPr>
-                    <w:t>}}</w:t>
+                    <w:t>{{ambientalSerie}}</w:t>
                   </w:r>
                 </w:p>
               </w:tc>
@@ -6210,7 +5860,6 @@
                 </w:tcPr>
                 <w:p>
                   <w:pPr>
-                    <w:jc w:val="center"/>
                     <w:rPr>
                       <w:rFonts w:ascii="Verdana" w:hAnsi="Verdana"/>
                       <w:b/>
@@ -6232,7 +5881,6 @@
                 </w:p>
                 <w:p>
                   <w:pPr>
-                    <w:jc w:val="center"/>
                     <w:rPr>
                       <w:rFonts w:ascii="Verdana" w:hAnsi="Verdana"/>
                       <w:bCs/>
@@ -6277,27 +5925,7 @@
                       <w:sz w:val="16"/>
                       <w:szCs w:val="16"/>
                     </w:rPr>
-                    <w:t>{{</w:t>
-                  </w:r>
-                  <w:proofErr w:type="spellStart"/>
-                  <w:r>
-                    <w:rPr>
-                      <w:rFonts w:ascii="Verdana" w:hAnsi="Verdana"/>
-                      <w:i/>
-                      <w:sz w:val="16"/>
-                      <w:szCs w:val="16"/>
-                    </w:rPr>
-                    <w:t>blancaSerie</w:t>
-                  </w:r>
-                  <w:proofErr w:type="spellEnd"/>
-                  <w:r>
-                    <w:rPr>
-                      <w:rFonts w:ascii="Verdana" w:hAnsi="Verdana"/>
-                      <w:i/>
-                      <w:sz w:val="16"/>
-                      <w:szCs w:val="16"/>
-                    </w:rPr>
-                    <w:t>}}</w:t>
+                    <w:t>{{blancaSerie}}</w:t>
                   </w:r>
                 </w:p>
               </w:tc>
@@ -6317,10 +5945,10 @@
                   <w:tcW w:w="832" w:type="pct"/>
                   <w:gridSpan w:val="2"/>
                   <w:shd w:val="clear" w:color="auto" w:fill="E7E6E6"/>
-                </w:tcPr>
-                <w:p>
-                  <w:pPr>
-                    <w:jc w:val="center"/>
+                  <w:vAlign w:val="center"/>
+                </w:tcPr>
+                <w:p>
+                  <w:pPr>
                     <w:rPr>
                       <w:rFonts w:ascii="Verdana" w:hAnsi="Verdana"/>
                       <w:b/>
@@ -6342,7 +5970,6 @@
                 </w:p>
                 <w:p>
                   <w:pPr>
-                    <w:jc w:val="center"/>
                     <w:rPr>
                       <w:rFonts w:ascii="Verdana" w:hAnsi="Verdana"/>
                       <w:bCs/>
@@ -6387,25 +6014,7 @@
                       <w:i/>
                       <w:sz w:val="16"/>
                     </w:rPr>
-                    <w:t>{{</w:t>
-                  </w:r>
-                  <w:proofErr w:type="spellStart"/>
-                  <w:r>
-                    <w:rPr>
-                      <w:rFonts w:ascii="Verdana" w:hAnsi="Verdana"/>
-                      <w:i/>
-                      <w:sz w:val="16"/>
-                    </w:rPr>
-                    <w:t>luzUltravioletaVencimiento</w:t>
-                  </w:r>
-                  <w:proofErr w:type="spellEnd"/>
-                  <w:r>
-                    <w:rPr>
-                      <w:rFonts w:ascii="Verdana" w:hAnsi="Verdana"/>
-                      <w:i/>
-                      <w:sz w:val="16"/>
-                    </w:rPr>
-                    <w:t>}}</w:t>
+                    <w:t>{{luzUltravioletaVencimiento}}</w:t>
                   </w:r>
                 </w:p>
               </w:tc>
@@ -6414,10 +6023,10 @@
                   <w:tcW w:w="742" w:type="pct"/>
                   <w:gridSpan w:val="2"/>
                   <w:shd w:val="clear" w:color="auto" w:fill="E7E6E6"/>
-                </w:tcPr>
-                <w:p>
-                  <w:pPr>
-                    <w:jc w:val="center"/>
+                  <w:vAlign w:val="center"/>
+                </w:tcPr>
+                <w:p>
+                  <w:pPr>
                     <w:rPr>
                       <w:rFonts w:ascii="Verdana" w:hAnsi="Verdana"/>
                       <w:b/>
@@ -6439,7 +6048,6 @@
                 </w:p>
                 <w:p>
                   <w:pPr>
-                    <w:jc w:val="center"/>
                     <w:rPr>
                       <w:rFonts w:ascii="Verdana" w:hAnsi="Verdana"/>
                       <w:bCs/>
@@ -6484,25 +6092,7 @@
                       <w:i/>
                       <w:sz w:val="16"/>
                     </w:rPr>
-                    <w:t>{{</w:t>
-                  </w:r>
-                  <w:proofErr w:type="spellStart"/>
-                  <w:r>
-                    <w:rPr>
-                      <w:rFonts w:ascii="Verdana" w:hAnsi="Verdana"/>
-                      <w:i/>
-                      <w:sz w:val="16"/>
-                    </w:rPr>
-                    <w:t>ambientalVencimiento</w:t>
-                  </w:r>
-                  <w:proofErr w:type="spellEnd"/>
-                  <w:r>
-                    <w:rPr>
-                      <w:rFonts w:ascii="Verdana" w:hAnsi="Verdana"/>
-                      <w:i/>
-                      <w:sz w:val="16"/>
-                    </w:rPr>
-                    <w:t>}}</w:t>
+                    <w:t>{{ambientalVencimiento}}</w:t>
                   </w:r>
                 </w:p>
               </w:tc>
@@ -6515,7 +6105,6 @@
                 </w:tcPr>
                 <w:p>
                   <w:pPr>
-                    <w:jc w:val="center"/>
                     <w:rPr>
                       <w:rFonts w:ascii="Verdana" w:hAnsi="Verdana"/>
                       <w:b/>
@@ -6537,7 +6126,6 @@
                 </w:p>
                 <w:p>
                   <w:pPr>
-                    <w:jc w:val="center"/>
                     <w:rPr>
                       <w:rFonts w:ascii="Verdana" w:hAnsi="Verdana"/>
                       <w:bCs/>
@@ -6582,27 +6170,7 @@
                       <w:sz w:val="16"/>
                       <w:szCs w:val="16"/>
                     </w:rPr>
-                    <w:t>{{</w:t>
-                  </w:r>
-                  <w:proofErr w:type="spellStart"/>
-                  <w:r>
-                    <w:rPr>
-                      <w:rFonts w:ascii="Verdana" w:hAnsi="Verdana"/>
-                      <w:i/>
-                      <w:sz w:val="16"/>
-                      <w:szCs w:val="16"/>
-                    </w:rPr>
-                    <w:t>blancaVencimiento</w:t>
-                  </w:r>
-                  <w:proofErr w:type="spellEnd"/>
-                  <w:r>
-                    <w:rPr>
-                      <w:rFonts w:ascii="Verdana" w:hAnsi="Verdana"/>
-                      <w:i/>
-                      <w:sz w:val="16"/>
-                      <w:szCs w:val="16"/>
-                    </w:rPr>
-                    <w:t>}}</w:t>
+                    <w:t>{{blancaVencimiento}}</w:t>
                   </w:r>
                 </w:p>
               </w:tc>
@@ -6622,10 +6190,10 @@
                   <w:tcW w:w="832" w:type="pct"/>
                   <w:gridSpan w:val="2"/>
                   <w:shd w:val="clear" w:color="auto" w:fill="E7E6E6"/>
-                </w:tcPr>
-                <w:p>
-                  <w:pPr>
-                    <w:jc w:val="center"/>
+                  <w:vAlign w:val="center"/>
+                </w:tcPr>
+                <w:p>
+                  <w:pPr>
                     <w:rPr>
                       <w:rFonts w:ascii="Verdana" w:hAnsi="Verdana"/>
                       <w:b/>
@@ -6647,7 +6215,6 @@
                 </w:p>
                 <w:p>
                   <w:pPr>
-                    <w:jc w:val="center"/>
                     <w:rPr>
                       <w:rFonts w:ascii="Verdana" w:hAnsi="Verdana"/>
                       <w:bCs/>
@@ -6732,10 +6299,10 @@
                   <w:tcW w:w="742" w:type="pct"/>
                   <w:gridSpan w:val="2"/>
                   <w:shd w:val="clear" w:color="auto" w:fill="E7E6E6"/>
-                </w:tcPr>
-                <w:p>
-                  <w:pPr>
-                    <w:jc w:val="center"/>
+                  <w:vAlign w:val="center"/>
+                </w:tcPr>
+                <w:p>
+                  <w:pPr>
                     <w:rPr>
                       <w:rFonts w:ascii="Verdana" w:hAnsi="Verdana"/>
                       <w:b/>
@@ -6757,7 +6324,6 @@
                 </w:p>
                 <w:p>
                   <w:pPr>
-                    <w:jc w:val="center"/>
                     <w:rPr>
                       <w:rFonts w:ascii="Verdana" w:hAnsi="Verdana"/>
                       <w:bCs/>
@@ -6846,7 +6412,6 @@
                 </w:tcPr>
                 <w:p>
                   <w:pPr>
-                    <w:jc w:val="center"/>
                     <w:rPr>
                       <w:rFonts w:ascii="Verdana" w:hAnsi="Verdana"/>
                       <w:b/>
@@ -6868,7 +6433,6 @@
                 </w:p>
                 <w:p>
                   <w:pPr>
-                    <w:jc w:val="center"/>
                     <w:rPr>
                       <w:rFonts w:ascii="Verdana" w:hAnsi="Verdana"/>
                       <w:bCs/>
@@ -7007,10 +6571,10 @@
                     <w:right w:val="single" w:sz="4" w:space="0" w:color="auto"/>
                   </w:tcBorders>
                   <w:shd w:val="clear" w:color="auto" w:fill="E7E6E6"/>
-                </w:tcPr>
-                <w:p>
-                  <w:pPr>
-                    <w:jc w:val="center"/>
+                  <w:vAlign w:val="center"/>
+                </w:tcPr>
+                <w:p>
+                  <w:pPr>
                     <w:rPr>
                       <w:rFonts w:ascii="Verdana" w:hAnsi="Verdana"/>
                       <w:b/>
@@ -7032,7 +6596,6 @@
                 </w:p>
                 <w:p>
                   <w:pPr>
-                    <w:jc w:val="center"/>
                     <w:rPr>
                       <w:rFonts w:ascii="Verdana" w:hAnsi="Verdana"/>
                       <w:bCs/>
@@ -7315,10 +6878,10 @@
                     <w:right w:val="single" w:sz="4" w:space="0" w:color="auto"/>
                   </w:tcBorders>
                   <w:shd w:val="clear" w:color="auto" w:fill="E7E6E6"/>
-                </w:tcPr>
-                <w:p>
-                  <w:pPr>
-                    <w:jc w:val="center"/>
+                  <w:vAlign w:val="center"/>
+                </w:tcPr>
+                <w:p>
+                  <w:pPr>
                     <w:rPr>
                       <w:rFonts w:ascii="Verdana" w:hAnsi="Verdana"/>
                       <w:b/>
@@ -7340,7 +6903,6 @@
                 </w:p>
                 <w:p>
                   <w:pPr>
-                    <w:jc w:val="center"/>
                     <w:rPr>
                       <w:rFonts w:ascii="Verdana" w:hAnsi="Verdana"/>
                       <w:bCs/>
@@ -7572,10 +7134,10 @@
                     <w:right w:val="single" w:sz="4" w:space="0" w:color="auto"/>
                   </w:tcBorders>
                   <w:shd w:val="clear" w:color="auto" w:fill="E7E6E6"/>
-                </w:tcPr>
-                <w:p>
-                  <w:pPr>
-                    <w:jc w:val="center"/>
+                  <w:vAlign w:val="center"/>
+                </w:tcPr>
+                <w:p>
+                  <w:pPr>
                     <w:rPr>
                       <w:rFonts w:ascii="Verdana" w:hAnsi="Verdana"/>
                       <w:b/>
@@ -7597,7 +7159,6 @@
                 </w:p>
                 <w:p>
                   <w:pPr>
-                    <w:jc w:val="center"/>
                     <w:rPr>
                       <w:rFonts w:ascii="Verdana" w:hAnsi="Verdana"/>
                       <w:bCs/>
@@ -7883,10 +7444,10 @@
                     <w:right w:val="single" w:sz="4" w:space="0" w:color="auto"/>
                   </w:tcBorders>
                   <w:shd w:val="clear" w:color="auto" w:fill="E7E6E6"/>
-                </w:tcPr>
-                <w:p>
-                  <w:pPr>
-                    <w:jc w:val="center"/>
+                  <w:vAlign w:val="center"/>
+                </w:tcPr>
+                <w:p>
+                  <w:pPr>
                     <w:rPr>
                       <w:rFonts w:ascii="Verdana" w:hAnsi="Verdana"/>
                       <w:b/>
@@ -7908,7 +7469,6 @@
                 </w:p>
                 <w:p>
                   <w:pPr>
-                    <w:jc w:val="center"/>
                     <w:rPr>
                       <w:rFonts w:ascii="Verdana" w:hAnsi="Verdana"/>
                       <w:bCs/>
@@ -8193,10 +7753,10 @@
                     <w:right w:val="single" w:sz="4" w:space="0" w:color="auto"/>
                   </w:tcBorders>
                   <w:shd w:val="clear" w:color="auto" w:fill="E7E6E6"/>
-                </w:tcPr>
-                <w:p>
-                  <w:pPr>
-                    <w:jc w:val="center"/>
+                  <w:vAlign w:val="center"/>
+                </w:tcPr>
+                <w:p>
+                  <w:pPr>
                     <w:rPr>
                       <w:rFonts w:ascii="Verdana" w:hAnsi="Verdana"/>
                       <w:b/>
@@ -8218,7 +7778,6 @@
                 </w:p>
                 <w:p>
                   <w:pPr>
-                    <w:jc w:val="center"/>
                     <w:rPr>
                       <w:rFonts w:ascii="Verdana" w:hAnsi="Verdana"/>
                       <w:bCs/>
@@ -8503,10 +8062,10 @@
                     <w:right w:val="single" w:sz="4" w:space="0" w:color="auto"/>
                   </w:tcBorders>
                   <w:shd w:val="clear" w:color="auto" w:fill="E7E6E6"/>
-                </w:tcPr>
-                <w:p>
-                  <w:pPr>
-                    <w:jc w:val="center"/>
+                  <w:vAlign w:val="center"/>
+                </w:tcPr>
+                <w:p>
+                  <w:pPr>
                     <w:rPr>
                       <w:rFonts w:ascii="Verdana" w:hAnsi="Verdana"/>
                       <w:b/>
@@ -8528,7 +8087,6 @@
                 </w:p>
                 <w:p>
                   <w:pPr>
-                    <w:jc w:val="center"/>
                     <w:rPr>
                       <w:rFonts w:ascii="Verdana" w:hAnsi="Verdana"/>
                       <w:bCs/>
@@ -8839,21 +8397,8 @@
                 <w:szCs w:val="16"/>
                 <w:lang w:val="es-ES"/>
               </w:rPr>
-              <w:t xml:space="preserve">                         </w:t>
+              <w:t xml:space="preserve">                            </w:t>
             </w:r>
-            <w:proofErr w:type="gramStart"/>
-            <w:r>
-              <w:rPr>
-                <w:rFonts w:ascii="Verdana" w:hAnsi="Verdana"/>
-                <w:b/>
-                <w:sz w:val="16"/>
-                <w:szCs w:val="16"/>
-                <w:lang w:val="es-ES"/>
-              </w:rPr>
-              <w:t xml:space="preserve">   </w:t>
-            </w:r>
-            <w:bookmarkStart w:id="1" w:name="_GoBack"/>
-            <w:bookmarkEnd w:id="1"/>
             <w:r>
               <w:rPr>
                 <w:rFonts w:ascii="Verdana" w:hAnsi="Verdana"/>
@@ -8864,46 +8409,7 @@
                 <w:szCs w:val="16"/>
                 <w:lang w:val="es-ES"/>
               </w:rPr>
-              <w:t>{</w:t>
-            </w:r>
-            <w:proofErr w:type="gramEnd"/>
-            <w:r>
-              <w:rPr>
-                <w:rFonts w:ascii="Verdana" w:hAnsi="Verdana"/>
-                <w:bCs/>
-                <w:i/>
-                <w:iCs/>
-                <w:sz w:val="16"/>
-                <w:szCs w:val="16"/>
-                <w:lang w:val="es-ES"/>
-              </w:rPr>
-              <w:t>{</w:t>
-            </w:r>
-            <w:proofErr w:type="spellStart"/>
-            <w:r>
-              <w:rPr>
-                <w:rFonts w:ascii="Verdana" w:hAnsi="Verdana"/>
-                <w:bCs/>
-                <w:i/>
-                <w:iCs/>
-                <w:sz w:val="16"/>
-                <w:szCs w:val="16"/>
-                <w:lang w:val="es-ES"/>
-              </w:rPr>
-              <w:t>txtRdoEnsayo</w:t>
-            </w:r>
-            <w:proofErr w:type="spellEnd"/>
-            <w:r>
-              <w:rPr>
-                <w:rFonts w:ascii="Verdana" w:hAnsi="Verdana"/>
-                <w:bCs/>
-                <w:i/>
-                <w:iCs/>
-                <w:sz w:val="16"/>
-                <w:szCs w:val="16"/>
-                <w:lang w:val="es-ES"/>
-              </w:rPr>
-              <w:t>}}</w:t>
+              <w:t>{{txtRdoEnsayo}}</w:t>
             </w:r>
           </w:p>
           <w:p>
@@ -10446,14 +9952,16 @@
       </w:pPr>
     </w:p>
     <w:sectPr>
-      <w:headerReference w:type="even" r:id="rId8"/>
-      <w:headerReference w:type="default" r:id="rId9"/>
-      <w:footerReference w:type="even" r:id="rId10"/>
-      <w:footerReference w:type="default" r:id="rId11"/>
-      <w:headerReference w:type="first" r:id="rId12"/>
-      <w:footerReference w:type="first" r:id="rId13"/>
+      <w:headerReference w:type="default" r:id="rId8"/>
+      <w:footerReference w:type="default" r:id="rId9"/>
       <w:pgSz w:w="11907" w:h="16840"/>
       <w:pgMar w:top="271" w:right="567" w:bottom="142" w:left="1134" w:header="283" w:footer="57" w:gutter="0"/>
+      <w:pgBorders w:offsetFrom="page">
+        <w:top w:val="single" w:sz="4" w:space="4" w:color="auto"/>
+        <w:left w:val="single" w:sz="4" w:space="4" w:color="auto"/>
+        <w:bottom w:val="single" w:sz="4" w:space="4" w:color="auto"/>
+        <w:right w:val="single" w:sz="4" w:space="4" w:color="auto"/>
+      </w:pgBorders>
       <w:cols w:space="720"/>
       <w:docGrid w:linePitch="272"/>
     </w:sectPr>
@@ -10462,7 +9970,7 @@
 </file>
 
 <file path=word/endnotes.xml><?xml version="1.0" encoding="utf-8"?>
-<w:endnotes xmlns:wpc="http://schemas.microsoft.com/office/word/2010/wordprocessingCanvas" xmlns:cx="http://schemas.microsoft.com/office/drawing/2014/chartex" xmlns:cx1="http://schemas.microsoft.com/office/drawing/2015/9/8/chartex" xmlns:mc="http://schemas.openxmlformats.org/markup-compatibility/2006" xmlns:o="urn:schemas-microsoft-com:office:office" xmlns:r="http://schemas.openxmlformats.org/officeDocument/2006/relationships" xmlns:m="http://schemas.openxmlformats.org/officeDocument/2006/math" xmlns:v="urn:schemas-microsoft-com:vml" xmlns:wp14="http://schemas.microsoft.com/office/word/2010/wordprocessingDrawing" xmlns:wp="http://schemas.openxmlformats.org/drawingml/2006/wordprocessingDrawing" xmlns:w10="urn:schemas-microsoft-com:office:word" xmlns:w="http://schemas.openxmlformats.org/wordprocessingml/2006/main" xmlns:w14="http://schemas.microsoft.com/office/word/2010/wordml" xmlns:w15="http://schemas.microsoft.com/office/word/2012/wordml" xmlns:w16se="http://schemas.microsoft.com/office/word/2015/wordml/symex" xmlns:wpg="http://schemas.microsoft.com/office/word/2010/wordprocessingGroup" xmlns:wpi="http://schemas.microsoft.com/office/word/2010/wordprocessingInk" xmlns:wne="http://schemas.microsoft.com/office/word/2006/wordml" xmlns:wps="http://schemas.microsoft.com/office/word/2010/wordprocessingShape" mc:Ignorable="w14 w15 w16se wp14">
+<w:endnotes xmlns:wpc="http://schemas.microsoft.com/office/word/2010/wordprocessingCanvas" xmlns:cx="http://schemas.microsoft.com/office/drawing/2014/chartex" xmlns:cx1="http://schemas.microsoft.com/office/drawing/2015/9/8/chartex" xmlns:cx2="http://schemas.microsoft.com/office/drawing/2015/10/21/chartex" xmlns:cx3="http://schemas.microsoft.com/office/drawing/2016/5/9/chartex" xmlns:cx4="http://schemas.microsoft.com/office/drawing/2016/5/10/chartex" xmlns:cx5="http://schemas.microsoft.com/office/drawing/2016/5/11/chartex" xmlns:cx6="http://schemas.microsoft.com/office/drawing/2016/5/12/chartex" xmlns:cx7="http://schemas.microsoft.com/office/drawing/2016/5/13/chartex" xmlns:cx8="http://schemas.microsoft.com/office/drawing/2016/5/14/chartex" xmlns:mc="http://schemas.openxmlformats.org/markup-compatibility/2006" xmlns:aink="http://schemas.microsoft.com/office/drawing/2016/ink" xmlns:am3d="http://schemas.microsoft.com/office/drawing/2017/model3d" xmlns:o="urn:schemas-microsoft-com:office:office" xmlns:oel="http://schemas.microsoft.com/office/2019/extlst" xmlns:r="http://schemas.openxmlformats.org/officeDocument/2006/relationships" xmlns:m="http://schemas.openxmlformats.org/officeDocument/2006/math" xmlns:v="urn:schemas-microsoft-com:vml" xmlns:wp14="http://schemas.microsoft.com/office/word/2010/wordprocessingDrawing" xmlns:wp="http://schemas.openxmlformats.org/drawingml/2006/wordprocessingDrawing" xmlns:w10="urn:schemas-microsoft-com:office:word" xmlns:w="http://schemas.openxmlformats.org/wordprocessingml/2006/main" xmlns:w14="http://schemas.microsoft.com/office/word/2010/wordml" xmlns:w15="http://schemas.microsoft.com/office/word/2012/wordml" xmlns:w16cex="http://schemas.microsoft.com/office/word/2018/wordml/cex" xmlns:w16cid="http://schemas.microsoft.com/office/word/2016/wordml/cid" xmlns:w16="http://schemas.microsoft.com/office/word/2018/wordml" xmlns:w16du="http://schemas.microsoft.com/office/word/2023/wordml/word16du" xmlns:w16sdtdh="http://schemas.microsoft.com/office/word/2020/wordml/sdtdatahash" xmlns:w16sdtfl="http://schemas.microsoft.com/office/word/2024/wordml/sdtformatlock" xmlns:w16se="http://schemas.microsoft.com/office/word/2015/wordml/symex" xmlns:wpg="http://schemas.microsoft.com/office/word/2010/wordprocessingGroup" xmlns:wpi="http://schemas.microsoft.com/office/word/2010/wordprocessingInk" xmlns:wne="http://schemas.microsoft.com/office/word/2006/wordml" xmlns:wps="http://schemas.microsoft.com/office/word/2010/wordprocessingShape" mc:Ignorable="w14 w15 w16se w16cid w16 w16cex w16sdtdh w16sdtfl w16du wp14">
   <w:endnote w:type="separator" w:id="-1">
     <w:p>
       <w:r>
@@ -10481,17 +9989,7 @@
 </file>
 
 <file path=word/footer1.xml><?xml version="1.0" encoding="utf-8"?>
-<w:ftr xmlns:wpc="http://schemas.microsoft.com/office/word/2010/wordprocessingCanvas" xmlns:cx="http://schemas.microsoft.com/office/drawing/2014/chartex" xmlns:cx1="http://schemas.microsoft.com/office/drawing/2015/9/8/chartex" xmlns:mc="http://schemas.openxmlformats.org/markup-compatibility/2006" xmlns:o="urn:schemas-microsoft-com:office:office" xmlns:r="http://schemas.openxmlformats.org/officeDocument/2006/relationships" xmlns:m="http://schemas.openxmlformats.org/officeDocument/2006/math" xmlns:v="urn:schemas-microsoft-com:vml" xmlns:wp14="http://schemas.microsoft.com/office/word/2010/wordprocessingDrawing" xmlns:wp="http://schemas.openxmlformats.org/drawingml/2006/wordprocessingDrawing" xmlns:w10="urn:schemas-microsoft-com:office:word" xmlns:w="http://schemas.openxmlformats.org/wordprocessingml/2006/main" xmlns:w14="http://schemas.microsoft.com/office/word/2010/wordml" xmlns:w15="http://schemas.microsoft.com/office/word/2012/wordml" xmlns:w16se="http://schemas.microsoft.com/office/word/2015/wordml/symex" xmlns:wpg="http://schemas.microsoft.com/office/word/2010/wordprocessingGroup" xmlns:wpi="http://schemas.microsoft.com/office/word/2010/wordprocessingInk" xmlns:wne="http://schemas.microsoft.com/office/word/2006/wordml" xmlns:wps="http://schemas.microsoft.com/office/word/2010/wordprocessingShape" mc:Ignorable="w14 w15 w16se wp14">
-  <w:p>
-    <w:pPr>
-      <w:pStyle w:val="Piedepgina"/>
-    </w:pPr>
-  </w:p>
-</w:ftr>
-</file>
-
-<file path=word/footer2.xml><?xml version="1.0" encoding="utf-8"?>
-<w:ftr xmlns:wpc="http://schemas.microsoft.com/office/word/2010/wordprocessingCanvas" xmlns:cx="http://schemas.microsoft.com/office/drawing/2014/chartex" xmlns:cx1="http://schemas.microsoft.com/office/drawing/2015/9/8/chartex" xmlns:mc="http://schemas.openxmlformats.org/markup-compatibility/2006" xmlns:o="urn:schemas-microsoft-com:office:office" xmlns:r="http://schemas.openxmlformats.org/officeDocument/2006/relationships" xmlns:m="http://schemas.openxmlformats.org/officeDocument/2006/math" xmlns:v="urn:schemas-microsoft-com:vml" xmlns:wp14="http://schemas.microsoft.com/office/word/2010/wordprocessingDrawing" xmlns:wp="http://schemas.openxmlformats.org/drawingml/2006/wordprocessingDrawing" xmlns:w10="urn:schemas-microsoft-com:office:word" xmlns:w="http://schemas.openxmlformats.org/wordprocessingml/2006/main" xmlns:w14="http://schemas.microsoft.com/office/word/2010/wordml" xmlns:w15="http://schemas.microsoft.com/office/word/2012/wordml" xmlns:w16se="http://schemas.microsoft.com/office/word/2015/wordml/symex" xmlns:wpg="http://schemas.microsoft.com/office/word/2010/wordprocessingGroup" xmlns:wpi="http://schemas.microsoft.com/office/word/2010/wordprocessingInk" xmlns:wne="http://schemas.microsoft.com/office/word/2006/wordml" xmlns:wps="http://schemas.microsoft.com/office/word/2010/wordprocessingShape" mc:Ignorable="w14 w15 w16se wp14">
+<w:ftr xmlns:wpc="http://schemas.microsoft.com/office/word/2010/wordprocessingCanvas" xmlns:cx="http://schemas.microsoft.com/office/drawing/2014/chartex" xmlns:cx1="http://schemas.microsoft.com/office/drawing/2015/9/8/chartex" xmlns:cx2="http://schemas.microsoft.com/office/drawing/2015/10/21/chartex" xmlns:cx3="http://schemas.microsoft.com/office/drawing/2016/5/9/chartex" xmlns:cx4="http://schemas.microsoft.com/office/drawing/2016/5/10/chartex" xmlns:cx5="http://schemas.microsoft.com/office/drawing/2016/5/11/chartex" xmlns:cx6="http://schemas.microsoft.com/office/drawing/2016/5/12/chartex" xmlns:cx7="http://schemas.microsoft.com/office/drawing/2016/5/13/chartex" xmlns:cx8="http://schemas.microsoft.com/office/drawing/2016/5/14/chartex" xmlns:mc="http://schemas.openxmlformats.org/markup-compatibility/2006" xmlns:aink="http://schemas.microsoft.com/office/drawing/2016/ink" xmlns:am3d="http://schemas.microsoft.com/office/drawing/2017/model3d" xmlns:o="urn:schemas-microsoft-com:office:office" xmlns:oel="http://schemas.microsoft.com/office/2019/extlst" xmlns:r="http://schemas.openxmlformats.org/officeDocument/2006/relationships" xmlns:m="http://schemas.openxmlformats.org/officeDocument/2006/math" xmlns:v="urn:schemas-microsoft-com:vml" xmlns:wp14="http://schemas.microsoft.com/office/word/2010/wordprocessingDrawing" xmlns:wp="http://schemas.openxmlformats.org/drawingml/2006/wordprocessingDrawing" xmlns:w10="urn:schemas-microsoft-com:office:word" xmlns:w="http://schemas.openxmlformats.org/wordprocessingml/2006/main" xmlns:w14="http://schemas.microsoft.com/office/word/2010/wordml" xmlns:w15="http://schemas.microsoft.com/office/word/2012/wordml" xmlns:w16cex="http://schemas.microsoft.com/office/word/2018/wordml/cex" xmlns:w16cid="http://schemas.microsoft.com/office/word/2016/wordml/cid" xmlns:w16="http://schemas.microsoft.com/office/word/2018/wordml" xmlns:w16du="http://schemas.microsoft.com/office/word/2023/wordml/word16du" xmlns:w16sdtdh="http://schemas.microsoft.com/office/word/2020/wordml/sdtdatahash" xmlns:w16sdtfl="http://schemas.microsoft.com/office/word/2024/wordml/sdtformatlock" xmlns:w16se="http://schemas.microsoft.com/office/word/2015/wordml/symex" xmlns:wpg="http://schemas.microsoft.com/office/word/2010/wordprocessingGroup" xmlns:wpi="http://schemas.microsoft.com/office/word/2010/wordprocessingInk" xmlns:wne="http://schemas.microsoft.com/office/word/2006/wordml" xmlns:wps="http://schemas.microsoft.com/office/word/2010/wordprocessingShape" mc:Ignorable="w14 w15 w16se w16cid w16 w16cex w16sdtdh w16sdtfl w16du wp14">
   <w:p>
     <w:pPr>
       <w:pStyle w:val="Piedepgina"/>
@@ -10499,7 +9997,7 @@
   </w:p>
   <w:tbl>
     <w:tblPr>
-      <w:tblW w:w="11572" w:type="dxa"/>
+      <w:tblW w:w="11584" w:type="dxa"/>
       <w:tblInd w:w="-988" w:type="dxa"/>
       <w:tblBorders>
         <w:top w:val="single" w:sz="6" w:space="0" w:color="auto"/>
@@ -10515,18 +10013,18 @@
       <w:tblLook w:val="0000" w:firstRow="0" w:lastRow="0" w:firstColumn="0" w:lastColumn="0" w:noHBand="0" w:noVBand="0"/>
     </w:tblPr>
     <w:tblGrid>
-      <w:gridCol w:w="5061"/>
-      <w:gridCol w:w="1149"/>
-      <w:gridCol w:w="4234"/>
-      <w:gridCol w:w="1128"/>
+      <w:gridCol w:w="5066"/>
+      <w:gridCol w:w="1150"/>
+      <w:gridCol w:w="4239"/>
+      <w:gridCol w:w="1129"/>
     </w:tblGrid>
     <w:tr>
       <w:trPr>
-        <w:trHeight w:val="191"/>
+        <w:trHeight w:val="194"/>
       </w:trPr>
       <w:tc>
         <w:tcPr>
-          <w:tcW w:w="5061" w:type="dxa"/>
+          <w:tcW w:w="5066" w:type="dxa"/>
           <w:tcBorders>
             <w:top w:val="single" w:sz="4" w:space="0" w:color="auto"/>
             <w:left w:val="single" w:sz="4" w:space="0" w:color="auto"/>
@@ -10568,7 +10066,7 @@
       </w:tc>
       <w:tc>
         <w:tcPr>
-          <w:tcW w:w="1149" w:type="dxa"/>
+          <w:tcW w:w="1150" w:type="dxa"/>
           <w:tcBorders>
             <w:top w:val="single" w:sz="4" w:space="0" w:color="auto"/>
             <w:left w:val="single" w:sz="4" w:space="0" w:color="auto"/>
@@ -10605,7 +10103,7 @@
       </w:tc>
       <w:tc>
         <w:tcPr>
-          <w:tcW w:w="4234" w:type="dxa"/>
+          <w:tcW w:w="4239" w:type="dxa"/>
           <w:tcBorders>
             <w:top w:val="single" w:sz="4" w:space="0" w:color="auto"/>
             <w:left w:val="single" w:sz="4" w:space="0" w:color="auto"/>
@@ -10656,7 +10154,7 @@
       </w:tc>
       <w:tc>
         <w:tcPr>
-          <w:tcW w:w="1128" w:type="dxa"/>
+          <w:tcW w:w="1129" w:type="dxa"/>
           <w:tcBorders>
             <w:top w:val="single" w:sz="4" w:space="0" w:color="auto"/>
             <w:left w:val="single" w:sz="4" w:space="0" w:color="auto"/>
@@ -10694,11 +10192,11 @@
     </w:tr>
     <w:tr>
       <w:trPr>
-        <w:trHeight w:hRule="exact" w:val="590"/>
+        <w:trHeight w:hRule="exact" w:val="599"/>
       </w:trPr>
       <w:tc>
         <w:tcPr>
-          <w:tcW w:w="5061" w:type="dxa"/>
+          <w:tcW w:w="5066" w:type="dxa"/>
           <w:tcBorders>
             <w:top w:val="single" w:sz="4" w:space="0" w:color="auto"/>
             <w:left w:val="single" w:sz="4" w:space="0" w:color="auto"/>
@@ -10758,7 +10256,7 @@
       </w:tc>
       <w:tc>
         <w:tcPr>
-          <w:tcW w:w="1149" w:type="dxa"/>
+          <w:tcW w:w="1150" w:type="dxa"/>
           <w:tcBorders>
             <w:top w:val="single" w:sz="4" w:space="0" w:color="auto"/>
             <w:left w:val="single" w:sz="4" w:space="0" w:color="auto"/>
@@ -10808,7 +10306,7 @@
       </w:tc>
       <w:tc>
         <w:tcPr>
-          <w:tcW w:w="4234" w:type="dxa"/>
+          <w:tcW w:w="4239" w:type="dxa"/>
           <w:tcBorders>
             <w:left w:val="single" w:sz="4" w:space="0" w:color="auto"/>
             <w:bottom w:val="single" w:sz="4" w:space="0" w:color="auto"/>
@@ -10882,7 +10380,7 @@
       </w:tc>
       <w:tc>
         <w:tcPr>
-          <w:tcW w:w="1128" w:type="dxa"/>
+          <w:tcW w:w="1129" w:type="dxa"/>
           <w:tcBorders>
             <w:left w:val="single" w:sz="4" w:space="0" w:color="auto"/>
             <w:bottom w:val="single" w:sz="4" w:space="0" w:color="auto"/>
@@ -10965,18 +10463,8 @@
 </w:ftr>
 </file>
 
-<file path=word/footer3.xml><?xml version="1.0" encoding="utf-8"?>
-<w:ftr xmlns:wpc="http://schemas.microsoft.com/office/word/2010/wordprocessingCanvas" xmlns:cx="http://schemas.microsoft.com/office/drawing/2014/chartex" xmlns:cx1="http://schemas.microsoft.com/office/drawing/2015/9/8/chartex" xmlns:mc="http://schemas.openxmlformats.org/markup-compatibility/2006" xmlns:o="urn:schemas-microsoft-com:office:office" xmlns:r="http://schemas.openxmlformats.org/officeDocument/2006/relationships" xmlns:m="http://schemas.openxmlformats.org/officeDocument/2006/math" xmlns:v="urn:schemas-microsoft-com:vml" xmlns:wp14="http://schemas.microsoft.com/office/word/2010/wordprocessingDrawing" xmlns:wp="http://schemas.openxmlformats.org/drawingml/2006/wordprocessingDrawing" xmlns:w10="urn:schemas-microsoft-com:office:word" xmlns:w="http://schemas.openxmlformats.org/wordprocessingml/2006/main" xmlns:w14="http://schemas.microsoft.com/office/word/2010/wordml" xmlns:w15="http://schemas.microsoft.com/office/word/2012/wordml" xmlns:w16se="http://schemas.microsoft.com/office/word/2015/wordml/symex" xmlns:wpg="http://schemas.microsoft.com/office/word/2010/wordprocessingGroup" xmlns:wpi="http://schemas.microsoft.com/office/word/2010/wordprocessingInk" xmlns:wne="http://schemas.microsoft.com/office/word/2006/wordml" xmlns:wps="http://schemas.microsoft.com/office/word/2010/wordprocessingShape" mc:Ignorable="w14 w15 w16se wp14">
-  <w:p>
-    <w:pPr>
-      <w:pStyle w:val="Piedepgina"/>
-    </w:pPr>
-  </w:p>
-</w:ftr>
-</file>
-
 <file path=word/footnotes.xml><?xml version="1.0" encoding="utf-8"?>
-<w:footnotes xmlns:wpc="http://schemas.microsoft.com/office/word/2010/wordprocessingCanvas" xmlns:cx="http://schemas.microsoft.com/office/drawing/2014/chartex" xmlns:cx1="http://schemas.microsoft.com/office/drawing/2015/9/8/chartex" xmlns:mc="http://schemas.openxmlformats.org/markup-compatibility/2006" xmlns:o="urn:schemas-microsoft-com:office:office" xmlns:r="http://schemas.openxmlformats.org/officeDocument/2006/relationships" xmlns:m="http://schemas.openxmlformats.org/officeDocument/2006/math" xmlns:v="urn:schemas-microsoft-com:vml" xmlns:wp14="http://schemas.microsoft.com/office/word/2010/wordprocessingDrawing" xmlns:wp="http://schemas.openxmlformats.org/drawingml/2006/wordprocessingDrawing" xmlns:w10="urn:schemas-microsoft-com:office:word" xmlns:w="http://schemas.openxmlformats.org/wordprocessingml/2006/main" xmlns:w14="http://schemas.microsoft.com/office/word/2010/wordml" xmlns:w15="http://schemas.microsoft.com/office/word/2012/wordml" xmlns:w16se="http://schemas.microsoft.com/office/word/2015/wordml/symex" xmlns:wpg="http://schemas.microsoft.com/office/word/2010/wordprocessingGroup" xmlns:wpi="http://schemas.microsoft.com/office/word/2010/wordprocessingInk" xmlns:wne="http://schemas.microsoft.com/office/word/2006/wordml" xmlns:wps="http://schemas.microsoft.com/office/word/2010/wordprocessingShape" mc:Ignorable="w14 w15 w16se wp14">
+<w:footnotes xmlns:wpc="http://schemas.microsoft.com/office/word/2010/wordprocessingCanvas" xmlns:cx="http://schemas.microsoft.com/office/drawing/2014/chartex" xmlns:cx1="http://schemas.microsoft.com/office/drawing/2015/9/8/chartex" xmlns:cx2="http://schemas.microsoft.com/office/drawing/2015/10/21/chartex" xmlns:cx3="http://schemas.microsoft.com/office/drawing/2016/5/9/chartex" xmlns:cx4="http://schemas.microsoft.com/office/drawing/2016/5/10/chartex" xmlns:cx5="http://schemas.microsoft.com/office/drawing/2016/5/11/chartex" xmlns:cx6="http://schemas.microsoft.com/office/drawing/2016/5/12/chartex" xmlns:cx7="http://schemas.microsoft.com/office/drawing/2016/5/13/chartex" xmlns:cx8="http://schemas.microsoft.com/office/drawing/2016/5/14/chartex" xmlns:mc="http://schemas.openxmlformats.org/markup-compatibility/2006" xmlns:aink="http://schemas.microsoft.com/office/drawing/2016/ink" xmlns:am3d="http://schemas.microsoft.com/office/drawing/2017/model3d" xmlns:o="urn:schemas-microsoft-com:office:office" xmlns:oel="http://schemas.microsoft.com/office/2019/extlst" xmlns:r="http://schemas.openxmlformats.org/officeDocument/2006/relationships" xmlns:m="http://schemas.openxmlformats.org/officeDocument/2006/math" xmlns:v="urn:schemas-microsoft-com:vml" xmlns:wp14="http://schemas.microsoft.com/office/word/2010/wordprocessingDrawing" xmlns:wp="http://schemas.openxmlformats.org/drawingml/2006/wordprocessingDrawing" xmlns:w10="urn:schemas-microsoft-com:office:word" xmlns:w="http://schemas.openxmlformats.org/wordprocessingml/2006/main" xmlns:w14="http://schemas.microsoft.com/office/word/2010/wordml" xmlns:w15="http://schemas.microsoft.com/office/word/2012/wordml" xmlns:w16cex="http://schemas.microsoft.com/office/word/2018/wordml/cex" xmlns:w16cid="http://schemas.microsoft.com/office/word/2016/wordml/cid" xmlns:w16="http://schemas.microsoft.com/office/word/2018/wordml" xmlns:w16du="http://schemas.microsoft.com/office/word/2023/wordml/word16du" xmlns:w16sdtdh="http://schemas.microsoft.com/office/word/2020/wordml/sdtdatahash" xmlns:w16sdtfl="http://schemas.microsoft.com/office/word/2024/wordml/sdtformatlock" xmlns:w16se="http://schemas.microsoft.com/office/word/2015/wordml/symex" xmlns:wpg="http://schemas.microsoft.com/office/word/2010/wordprocessingGroup" xmlns:wpi="http://schemas.microsoft.com/office/word/2010/wordprocessingInk" xmlns:wne="http://schemas.microsoft.com/office/word/2006/wordml" xmlns:wps="http://schemas.microsoft.com/office/word/2010/wordprocessingShape" mc:Ignorable="w14 w15 w16se w16cid w16 w16cex w16sdtdh w16sdtfl w16du wp14">
   <w:footnote w:type="separator" w:id="-1">
     <w:p>
       <w:r>
@@ -10995,17 +10483,7 @@
 </file>
 
 <file path=word/header1.xml><?xml version="1.0" encoding="utf-8"?>
-<w:hdr xmlns:wpc="http://schemas.microsoft.com/office/word/2010/wordprocessingCanvas" xmlns:cx="http://schemas.microsoft.com/office/drawing/2014/chartex" xmlns:cx1="http://schemas.microsoft.com/office/drawing/2015/9/8/chartex" xmlns:mc="http://schemas.openxmlformats.org/markup-compatibility/2006" xmlns:o="urn:schemas-microsoft-com:office:office" xmlns:r="http://schemas.openxmlformats.org/officeDocument/2006/relationships" xmlns:m="http://schemas.openxmlformats.org/officeDocument/2006/math" xmlns:v="urn:schemas-microsoft-com:vml" xmlns:wp14="http://schemas.microsoft.com/office/word/2010/wordprocessingDrawing" xmlns:wp="http://schemas.openxmlformats.org/drawingml/2006/wordprocessingDrawing" xmlns:w10="urn:schemas-microsoft-com:office:word" xmlns:w="http://schemas.openxmlformats.org/wordprocessingml/2006/main" xmlns:w14="http://schemas.microsoft.com/office/word/2010/wordml" xmlns:w15="http://schemas.microsoft.com/office/word/2012/wordml" xmlns:w16se="http://schemas.microsoft.com/office/word/2015/wordml/symex" xmlns:wpg="http://schemas.microsoft.com/office/word/2010/wordprocessingGroup" xmlns:wpi="http://schemas.microsoft.com/office/word/2010/wordprocessingInk" xmlns:wne="http://schemas.microsoft.com/office/word/2006/wordml" xmlns:wps="http://schemas.microsoft.com/office/word/2010/wordprocessingShape" mc:Ignorable="w14 w15 w16se wp14">
-  <w:p>
-    <w:pPr>
-      <w:pStyle w:val="Encabezado"/>
-    </w:pPr>
-  </w:p>
-</w:hdr>
-</file>
-
-<file path=word/header2.xml><?xml version="1.0" encoding="utf-8"?>
-<w:hdr xmlns:wpc="http://schemas.microsoft.com/office/word/2010/wordprocessingCanvas" xmlns:cx="http://schemas.microsoft.com/office/drawing/2014/chartex" xmlns:cx1="http://schemas.microsoft.com/office/drawing/2015/9/8/chartex" xmlns:mc="http://schemas.openxmlformats.org/markup-compatibility/2006" xmlns:o="urn:schemas-microsoft-com:office:office" xmlns:r="http://schemas.openxmlformats.org/officeDocument/2006/relationships" xmlns:m="http://schemas.openxmlformats.org/officeDocument/2006/math" xmlns:v="urn:schemas-microsoft-com:vml" xmlns:wp14="http://schemas.microsoft.com/office/word/2010/wordprocessingDrawing" xmlns:wp="http://schemas.openxmlformats.org/drawingml/2006/wordprocessingDrawing" xmlns:w10="urn:schemas-microsoft-com:office:word" xmlns:w="http://schemas.openxmlformats.org/wordprocessingml/2006/main" xmlns:w14="http://schemas.microsoft.com/office/word/2010/wordml" xmlns:w15="http://schemas.microsoft.com/office/word/2012/wordml" xmlns:w16se="http://schemas.microsoft.com/office/word/2015/wordml/symex" xmlns:wpg="http://schemas.microsoft.com/office/word/2010/wordprocessingGroup" xmlns:wpi="http://schemas.microsoft.com/office/word/2010/wordprocessingInk" xmlns:wne="http://schemas.microsoft.com/office/word/2006/wordml" xmlns:wps="http://schemas.microsoft.com/office/word/2010/wordprocessingShape" mc:Ignorable="w14 w15 w16se wp14">
+<w:hdr xmlns:wpc="http://schemas.microsoft.com/office/word/2010/wordprocessingCanvas" xmlns:cx="http://schemas.microsoft.com/office/drawing/2014/chartex" xmlns:cx1="http://schemas.microsoft.com/office/drawing/2015/9/8/chartex" xmlns:cx2="http://schemas.microsoft.com/office/drawing/2015/10/21/chartex" xmlns:cx3="http://schemas.microsoft.com/office/drawing/2016/5/9/chartex" xmlns:cx4="http://schemas.microsoft.com/office/drawing/2016/5/10/chartex" xmlns:cx5="http://schemas.microsoft.com/office/drawing/2016/5/11/chartex" xmlns:cx6="http://schemas.microsoft.com/office/drawing/2016/5/12/chartex" xmlns:cx7="http://schemas.microsoft.com/office/drawing/2016/5/13/chartex" xmlns:cx8="http://schemas.microsoft.com/office/drawing/2016/5/14/chartex" xmlns:mc="http://schemas.openxmlformats.org/markup-compatibility/2006" xmlns:aink="http://schemas.microsoft.com/office/drawing/2016/ink" xmlns:am3d="http://schemas.microsoft.com/office/drawing/2017/model3d" xmlns:o="urn:schemas-microsoft-com:office:office" xmlns:oel="http://schemas.microsoft.com/office/2019/extlst" xmlns:r="http://schemas.openxmlformats.org/officeDocument/2006/relationships" xmlns:m="http://schemas.openxmlformats.org/officeDocument/2006/math" xmlns:v="urn:schemas-microsoft-com:vml" xmlns:wp14="http://schemas.microsoft.com/office/word/2010/wordprocessingDrawing" xmlns:wp="http://schemas.openxmlformats.org/drawingml/2006/wordprocessingDrawing" xmlns:w10="urn:schemas-microsoft-com:office:word" xmlns:w="http://schemas.openxmlformats.org/wordprocessingml/2006/main" xmlns:w14="http://schemas.microsoft.com/office/word/2010/wordml" xmlns:w15="http://schemas.microsoft.com/office/word/2012/wordml" xmlns:w16cex="http://schemas.microsoft.com/office/word/2018/wordml/cex" xmlns:w16cid="http://schemas.microsoft.com/office/word/2016/wordml/cid" xmlns:w16="http://schemas.microsoft.com/office/word/2018/wordml" xmlns:w16du="http://schemas.microsoft.com/office/word/2023/wordml/word16du" xmlns:w16sdtdh="http://schemas.microsoft.com/office/word/2020/wordml/sdtdatahash" xmlns:w16sdtfl="http://schemas.microsoft.com/office/word/2024/wordml/sdtformatlock" xmlns:w16se="http://schemas.microsoft.com/office/word/2015/wordml/symex" xmlns:wpg="http://schemas.microsoft.com/office/word/2010/wordprocessingGroup" xmlns:wpi="http://schemas.microsoft.com/office/word/2010/wordprocessingInk" xmlns:wne="http://schemas.microsoft.com/office/word/2006/wordml" xmlns:wps="http://schemas.microsoft.com/office/word/2010/wordprocessingShape" mc:Ignorable="w14 w15 w16se w16cid w16 w16cex w16sdtdh w16sdtfl w16du wp14">
   <w:p>
     <w:pPr>
       <w:pStyle w:val="Encabezado"/>
@@ -11201,6 +10679,9 @@
   <w:p>
     <w:pPr>
       <w:pStyle w:val="Encabezado"/>
+      <w:pBdr>
+        <w:bottom w:val="single" w:sz="4" w:space="1" w:color="auto"/>
+      </w:pBdr>
       <w:ind w:left="-709"/>
       <w:rPr>
         <w:sz w:val="14"/>
@@ -11276,18 +10757,8 @@
 </w:hdr>
 </file>
 
-<file path=word/header3.xml><?xml version="1.0" encoding="utf-8"?>
-<w:hdr xmlns:wpc="http://schemas.microsoft.com/office/word/2010/wordprocessingCanvas" xmlns:cx="http://schemas.microsoft.com/office/drawing/2014/chartex" xmlns:cx1="http://schemas.microsoft.com/office/drawing/2015/9/8/chartex" xmlns:mc="http://schemas.openxmlformats.org/markup-compatibility/2006" xmlns:o="urn:schemas-microsoft-com:office:office" xmlns:r="http://schemas.openxmlformats.org/officeDocument/2006/relationships" xmlns:m="http://schemas.openxmlformats.org/officeDocument/2006/math" xmlns:v="urn:schemas-microsoft-com:vml" xmlns:wp14="http://schemas.microsoft.com/office/word/2010/wordprocessingDrawing" xmlns:wp="http://schemas.openxmlformats.org/drawingml/2006/wordprocessingDrawing" xmlns:w10="urn:schemas-microsoft-com:office:word" xmlns:w="http://schemas.openxmlformats.org/wordprocessingml/2006/main" xmlns:w14="http://schemas.microsoft.com/office/word/2010/wordml" xmlns:w15="http://schemas.microsoft.com/office/word/2012/wordml" xmlns:w16se="http://schemas.microsoft.com/office/word/2015/wordml/symex" xmlns:wpg="http://schemas.microsoft.com/office/word/2010/wordprocessingGroup" xmlns:wpi="http://schemas.microsoft.com/office/word/2010/wordprocessingInk" xmlns:wne="http://schemas.microsoft.com/office/word/2006/wordml" xmlns:wps="http://schemas.microsoft.com/office/word/2010/wordprocessingShape" mc:Ignorable="w14 w15 w16se wp14">
-  <w:p>
-    <w:pPr>
-      <w:pStyle w:val="Encabezado"/>
-    </w:pPr>
-  </w:p>
-</w:hdr>
-</file>
-
 <file path=word/styles.xml><?xml version="1.0" encoding="utf-8"?>
-<w:styles xmlns:mc="http://schemas.openxmlformats.org/markup-compatibility/2006" xmlns:r="http://schemas.openxmlformats.org/officeDocument/2006/relationships" xmlns:w="http://schemas.openxmlformats.org/wordprocessingml/2006/main" xmlns:w14="http://schemas.microsoft.com/office/word/2010/wordml" xmlns:w15="http://schemas.microsoft.com/office/word/2012/wordml" xmlns:w16se="http://schemas.microsoft.com/office/word/2015/wordml/symex" mc:Ignorable="w14 w15 w16se">
+<w:styles xmlns:mc="http://schemas.openxmlformats.org/markup-compatibility/2006" xmlns:r="http://schemas.openxmlformats.org/officeDocument/2006/relationships" xmlns:w="http://schemas.openxmlformats.org/wordprocessingml/2006/main" xmlns:w14="http://schemas.microsoft.com/office/word/2010/wordml" xmlns:w15="http://schemas.microsoft.com/office/word/2012/wordml" xmlns:w16cex="http://schemas.microsoft.com/office/word/2018/wordml/cex" xmlns:w16cid="http://schemas.microsoft.com/office/word/2016/wordml/cid" xmlns:w16="http://schemas.microsoft.com/office/word/2018/wordml" xmlns:w16du="http://schemas.microsoft.com/office/word/2023/wordml/word16du" xmlns:w16sdtdh="http://schemas.microsoft.com/office/word/2020/wordml/sdtdatahash" xmlns:w16sdtfl="http://schemas.microsoft.com/office/word/2024/wordml/sdtformatlock" xmlns:w16se="http://schemas.microsoft.com/office/word/2015/wordml/symex" mc:Ignorable="w14 w15 w16se w16cid w16 w16cex w16sdtdh w16sdtfl w16du">
   <w:docDefaults>
     <w:rPrDefault>
       <w:rPr>
@@ -11297,7 +10768,7 @@
     </w:rPrDefault>
     <w:pPrDefault/>
   </w:docDefaults>
-  <w:latentStyles w:defLockedState="0" w:defUIPriority="99" w:defSemiHidden="0" w:defUnhideWhenUsed="0" w:defQFormat="0" w:count="371">
+  <w:latentStyles w:defLockedState="0" w:defUIPriority="99" w:defSemiHidden="0" w:defUnhideWhenUsed="0" w:defQFormat="0" w:count="376">
     <w:lsdException w:name="Normal" w:uiPriority="0" w:qFormat="1"/>
     <w:lsdException w:name="heading 1" w:uiPriority="0" w:qFormat="1"/>
     <w:lsdException w:name="heading 2" w:uiPriority="0" w:qFormat="1"/>
@@ -11669,6 +11140,11 @@
     <w:lsdException w:name="List Table 5 Dark Accent 6" w:uiPriority="50"/>
     <w:lsdException w:name="List Table 6 Colorful Accent 6" w:uiPriority="51"/>
     <w:lsdException w:name="List Table 7 Colorful Accent 6" w:uiPriority="52"/>
+    <w:lsdException w:name="Mention" w:semiHidden="1" w:unhideWhenUsed="1"/>
+    <w:lsdException w:name="Smart Hyperlink" w:semiHidden="1" w:unhideWhenUsed="1"/>
+    <w:lsdException w:name="Hashtag" w:semiHidden="1" w:unhideWhenUsed="1"/>
+    <w:lsdException w:name="Unresolved Mention" w:semiHidden="1" w:unhideWhenUsed="1"/>
+    <w:lsdException w:name="Smart Link" w:semiHidden="1" w:unhideWhenUsed="1"/>
   </w:latentStyles>
   <w:style w:type="paragraph" w:default="1" w:styleId="Normal">
     <w:name w:val="Normal"/>

</xml_diff>